<commit_message>
Esqueleto Curso logica de progrmacion conceptos primordiales
</commit_message>
<xml_diff>
--- a/FORMACIONES/Principiante en Programación G5 - ONE/Aprender Lógica de Programación/2. Curso de Lógica de programación Conceptos primordiales/Notas.docx
+++ b/FORMACIONES/Principiante en Programación G5 - ONE/Aprender Lógica de Programación/2. Curso de Lógica de programación Conceptos primordiales/Notas.docx
@@ -5,9 +5,6 @@
     <w:p>
       <w:pPr>
         <w:pStyle w:val="Ttulo1"/>
-        <w:rPr>
-          <w:rFonts w:eastAsiaTheme="majorEastAsia"/>
-        </w:rPr>
       </w:pPr>
       <w:r>
         <w:t xml:space="preserve">Curso de </w:t>
@@ -19,24 +16,50 @@
     <w:p>
       <w:pPr>
         <w:pStyle w:val="Ttulo1"/>
-        <w:tabs>
-          <w:tab w:val="left" w:pos="3852"/>
-        </w:tabs>
-        <w:rPr>
-          <w:rFonts w:eastAsiaTheme="majorEastAsia"/>
-        </w:rPr>
-      </w:pPr>
-      <w:r>
-        <w:rPr>
-          <w:rFonts w:eastAsiaTheme="majorEastAsia"/>
-        </w:rPr>
-        <w:t>Clase 1:</w:t>
-      </w:r>
-      <w:r>
-        <w:rPr>
-          <w:rFonts w:eastAsiaTheme="majorEastAsia"/>
-        </w:rPr>
-        <w:t xml:space="preserve"> Comience a programar hoy</w:t>
+        <w:jc w:val="center"/>
+        <w:rPr>
+          <w:rFonts w:eastAsiaTheme="majorEastAsia"/>
+        </w:rPr>
+      </w:pPr>
+      <w:r>
+        <w:rPr>
+          <w:rFonts w:eastAsiaTheme="majorEastAsia"/>
+        </w:rPr>
+        <w:drawing>
+          <wp:inline distT="0" distB="0" distL="0" distR="0" wp14:anchorId="26709E6F" wp14:editId="497AC83D">
+            <wp:extent cx="3372321" cy="2934109"/>
+            <wp:effectExtent l="0" t="0" r="0" b="0"/>
+            <wp:docPr id="1" name="Imagen 1"/>
+            <wp:cNvGraphicFramePr>
+              <a:graphicFrameLocks xmlns:a="http://schemas.openxmlformats.org/drawingml/2006/main" noChangeAspect="1"/>
+            </wp:cNvGraphicFramePr>
+            <a:graphic xmlns:a="http://schemas.openxmlformats.org/drawingml/2006/main">
+              <a:graphicData uri="http://schemas.openxmlformats.org/drawingml/2006/picture">
+                <pic:pic xmlns:pic="http://schemas.openxmlformats.org/drawingml/2006/picture">
+                  <pic:nvPicPr>
+                    <pic:cNvPr id="1" name=""/>
+                    <pic:cNvPicPr/>
+                  </pic:nvPicPr>
+                  <pic:blipFill>
+                    <a:blip r:embed="rId5"/>
+                    <a:stretch>
+                      <a:fillRect/>
+                    </a:stretch>
+                  </pic:blipFill>
+                  <pic:spPr>
+                    <a:xfrm>
+                      <a:off x="0" y="0"/>
+                      <a:ext cx="3372321" cy="2934109"/>
+                    </a:xfrm>
+                    <a:prstGeom prst="rect">
+                      <a:avLst/>
+                    </a:prstGeom>
+                  </pic:spPr>
+                </pic:pic>
+              </a:graphicData>
+            </a:graphic>
+          </wp:inline>
+        </w:drawing>
       </w:r>
     </w:p>
     <w:p>
@@ -53,7 +76,19 @@
         <w:rPr>
           <w:rFonts w:eastAsiaTheme="majorEastAsia"/>
         </w:rPr>
-        <w:t>Creando tu propio código HTML:</w:t>
+        <w:t>Clase 1:</w:t>
+      </w:r>
+      <w:r>
+        <w:rPr>
+          <w:rFonts w:eastAsiaTheme="majorEastAsia"/>
+        </w:rPr>
+        <w:t xml:space="preserve"> </w:t>
+      </w:r>
+      <w:r>
+        <w:rPr>
+          <w:rFonts w:eastAsiaTheme="majorEastAsia"/>
+        </w:rPr>
+        <w:t>Ejecute códigos diferente</w:t>
       </w:r>
     </w:p>
     <w:p>
@@ -70,55 +105,58 @@
         <w:rPr>
           <w:rFonts w:eastAsiaTheme="majorEastAsia"/>
         </w:rPr>
-        <w:t>Esto si es programación:</w:t>
+        <w:t>Convirtiendo teto en número:</w:t>
       </w:r>
     </w:p>
     <w:p>
       <w:pPr>
         <w:pStyle w:val="Ttulo1"/>
-        <w:rPr>
-          <w:rFonts w:eastAsiaTheme="majorEastAsia"/>
-        </w:rPr>
-      </w:pPr>
-      <w:r>
-        <w:rPr>
-          <w:rFonts w:eastAsiaTheme="majorEastAsia"/>
-        </w:rPr>
-        <w:t>Clase 2:</w:t>
-      </w:r>
-      <w:r>
-        <w:rPr>
-          <w:rFonts w:eastAsiaTheme="majorEastAsia"/>
-        </w:rPr>
-        <w:t xml:space="preserve"> Comuníquese con el usuario</w:t>
+        <w:tabs>
+          <w:tab w:val="left" w:pos="3852"/>
+        </w:tabs>
+        <w:rPr>
+          <w:rFonts w:eastAsiaTheme="majorEastAsia"/>
+        </w:rPr>
+      </w:pPr>
+      <w:r>
+        <w:rPr>
+          <w:rFonts w:eastAsiaTheme="majorEastAsia"/>
+        </w:rPr>
+        <w:t>Trabajando con condiciones:</w:t>
       </w:r>
     </w:p>
     <w:p>
       <w:pPr>
         <w:pStyle w:val="Ttulo1"/>
-        <w:rPr>
-          <w:rFonts w:eastAsiaTheme="majorEastAsia"/>
-        </w:rPr>
-      </w:pPr>
-      <w:r>
-        <w:rPr>
-          <w:rFonts w:eastAsiaTheme="majorEastAsia"/>
-        </w:rPr>
-        <w:t>Convenio de codificación:</w:t>
+        <w:tabs>
+          <w:tab w:val="left" w:pos="3852"/>
+        </w:tabs>
+        <w:rPr>
+          <w:rFonts w:eastAsiaTheme="majorEastAsia"/>
+        </w:rPr>
+      </w:pPr>
+      <w:r>
+        <w:rPr>
+          <w:rFonts w:eastAsiaTheme="majorEastAsia"/>
+        </w:rPr>
+        <w:t>Mejorando el programa de IMC:</w:t>
       </w:r>
     </w:p>
     <w:p>
       <w:pPr>
         <w:pStyle w:val="Ttulo1"/>
-        <w:rPr>
-          <w:rFonts w:eastAsiaTheme="majorEastAsia"/>
-        </w:rPr>
-      </w:pPr>
-      <w:r>
-        <w:rPr>
-          <w:rFonts w:eastAsiaTheme="majorEastAsia"/>
-        </w:rPr>
-        <w:t>Concatenando caracteres:</w:t>
+        <w:tabs>
+          <w:tab w:val="left" w:pos="3852"/>
+        </w:tabs>
+        <w:rPr>
+          <w:rFonts w:eastAsiaTheme="majorEastAsia"/>
+        </w:rPr>
+      </w:pPr>
+      <w:r>
+        <w:rPr>
+          <w:rFonts w:eastAsiaTheme="majorEastAsia"/>
+        </w:rPr>
+        <w:t>Juego de adivinación:</w:t>
       </w:r>
     </w:p>
     <w:p>
@@ -132,7 +170,19 @@
         <w:rPr>
           <w:rFonts w:eastAsiaTheme="majorEastAsia"/>
         </w:rPr>
-        <w:t>Operaciones con textos y números:</w:t>
+        <w:t>Clase 2:</w:t>
+      </w:r>
+      <w:r>
+        <w:rPr>
+          <w:rFonts w:eastAsiaTheme="majorEastAsia"/>
+        </w:rPr>
+        <w:t xml:space="preserve"> </w:t>
+      </w:r>
+      <w:r>
+        <w:rPr>
+          <w:rFonts w:eastAsiaTheme="majorEastAsia"/>
+        </w:rPr>
+        <w:t>Repita actividades</w:t>
       </w:r>
     </w:p>
     <w:p>
@@ -146,13 +196,7 @@
         <w:rPr>
           <w:rFonts w:eastAsiaTheme="majorEastAsia"/>
         </w:rPr>
-        <w:t>Clase 3:</w:t>
-      </w:r>
-      <w:r>
-        <w:rPr>
-          <w:rFonts w:eastAsiaTheme="majorEastAsia"/>
-        </w:rPr>
-        <w:t xml:space="preserve"> Deje su programa dinámico usando variables</w:t>
+        <w:t>Mientras que:</w:t>
       </w:r>
     </w:p>
     <w:p>
@@ -166,7 +210,7 @@
         <w:rPr>
           <w:rFonts w:eastAsiaTheme="majorEastAsia"/>
         </w:rPr>
-        <w:t>Reduciendo alteraciones:</w:t>
+        <w:t>Otra forma de repetir:</w:t>
       </w:r>
     </w:p>
     <w:p>
@@ -180,7 +224,8 @@
         <w:rPr>
           <w:rFonts w:eastAsiaTheme="majorEastAsia"/>
         </w:rPr>
-        <w:t>Variables:</w:t>
+        <w:lastRenderedPageBreak/>
+        <w:t>Acumulando variables:</w:t>
       </w:r>
     </w:p>
     <w:p>
@@ -194,13 +239,7 @@
         <w:rPr>
           <w:rFonts w:eastAsiaTheme="majorEastAsia"/>
         </w:rPr>
-        <w:t>Clase 4:</w:t>
-      </w:r>
-      <w:r>
-        <w:rPr>
-          <w:rFonts w:eastAsiaTheme="majorEastAsia"/>
-        </w:rPr>
-        <w:t xml:space="preserve"> Cree sus propias funcionalidades</w:t>
+        <w:t>Interrumpiendo una repetición:</w:t>
       </w:r>
     </w:p>
     <w:p>
@@ -214,7 +253,7 @@
         <w:rPr>
           <w:rFonts w:eastAsiaTheme="majorEastAsia"/>
         </w:rPr>
-        <w:t>Mejorando el mantenimiento del código:</w:t>
+        <w:t>Repeticiones anidadas:</w:t>
       </w:r>
     </w:p>
     <w:p>
@@ -228,7 +267,19 @@
         <w:rPr>
           <w:rFonts w:eastAsiaTheme="majorEastAsia"/>
         </w:rPr>
-        <w:t>Funciones:</w:t>
+        <w:t>Clase 3:</w:t>
+      </w:r>
+      <w:r>
+        <w:rPr>
+          <w:rFonts w:eastAsiaTheme="majorEastAsia"/>
+        </w:rPr>
+        <w:t xml:space="preserve"> </w:t>
+      </w:r>
+      <w:r>
+        <w:rPr>
+          <w:rFonts w:eastAsiaTheme="majorEastAsia"/>
+        </w:rPr>
+        <w:t>interactúe de manera eficiente con el usuario</w:t>
       </w:r>
     </w:p>
     <w:p>
@@ -242,8 +293,7 @@
         <w:rPr>
           <w:rFonts w:eastAsiaTheme="majorEastAsia"/>
         </w:rPr>
-        <w:lastRenderedPageBreak/>
-        <w:t>Funciones con parámetros:</w:t>
+        <w:t>Campo texto y Botón:</w:t>
       </w:r>
     </w:p>
     <w:p>
@@ -257,13 +307,7 @@
         <w:rPr>
           <w:rFonts w:eastAsiaTheme="majorEastAsia"/>
         </w:rPr>
-        <w:t>Clase 5:</w:t>
-      </w:r>
-      <w:r>
-        <w:rPr>
-          <w:rFonts w:eastAsiaTheme="majorEastAsia"/>
-        </w:rPr>
-        <w:t xml:space="preserve"> Practique resolviendo problemas día a día </w:t>
+        <w:t>Mejorando Usabilidad:</w:t>
       </w:r>
     </w:p>
     <w:p>
@@ -277,7 +321,19 @@
         <w:rPr>
           <w:rFonts w:eastAsiaTheme="majorEastAsia"/>
         </w:rPr>
-        <w:t>Calculando IMC:</w:t>
+        <w:t>Clase 4:</w:t>
+      </w:r>
+      <w:r>
+        <w:rPr>
+          <w:rFonts w:eastAsiaTheme="majorEastAsia"/>
+        </w:rPr>
+        <w:t xml:space="preserve"> </w:t>
+      </w:r>
+      <w:r>
+        <w:rPr>
+          <w:rFonts w:eastAsiaTheme="majorEastAsia"/>
+        </w:rPr>
+        <w:t>Trabaje con muchos datos</w:t>
       </w:r>
     </w:p>
     <w:p>
@@ -291,7 +347,7 @@
         <w:rPr>
           <w:rFonts w:eastAsiaTheme="majorEastAsia"/>
         </w:rPr>
-        <w:t>Explorando a fondo el retorno de funciones:</w:t>
+        <w:t>Almacenando muchos datos:</w:t>
       </w:r>
     </w:p>
     <w:p>
@@ -305,16 +361,105 @@
         <w:rPr>
           <w:rFonts w:eastAsiaTheme="majorEastAsia"/>
         </w:rPr>
-        <w:t>Interactuando con el usuario:</w:t>
+        <w:t>Usando loop para carga de datos:</w:t>
       </w:r>
     </w:p>
-    <w:p/>
     <w:p>
       <w:pPr>
         <w:pStyle w:val="Ttulo1"/>
-      </w:pPr>
+        <w:rPr>
+          <w:rFonts w:eastAsiaTheme="majorEastAsia"/>
+        </w:rPr>
+      </w:pPr>
+      <w:r>
+        <w:rPr>
+          <w:rFonts w:eastAsiaTheme="majorEastAsia"/>
+        </w:rPr>
+        <w:t>Tamaño del array:</w:t>
+      </w:r>
     </w:p>
-    <w:p/>
+    <w:p>
+      <w:pPr>
+        <w:pStyle w:val="Ttulo1"/>
+        <w:rPr>
+          <w:rFonts w:eastAsiaTheme="majorEastAsia"/>
+        </w:rPr>
+      </w:pPr>
+      <w:r>
+        <w:rPr>
+          <w:rFonts w:eastAsiaTheme="majorEastAsia"/>
+        </w:rPr>
+        <w:t>Clase 5:</w:t>
+      </w:r>
+      <w:r>
+        <w:rPr>
+          <w:rFonts w:eastAsiaTheme="majorEastAsia"/>
+        </w:rPr>
+        <w:t xml:space="preserve"> </w:t>
+      </w:r>
+      <w:r>
+        <w:rPr>
+          <w:rFonts w:eastAsiaTheme="majorEastAsia"/>
+        </w:rPr>
+        <w:t xml:space="preserve">Aprovechando las ventajas </w:t>
+      </w:r>
+      <w:proofErr w:type="gramStart"/>
+      <w:r>
+        <w:rPr>
+          <w:rFonts w:eastAsiaTheme="majorEastAsia"/>
+        </w:rPr>
+        <w:t>de los array</w:t>
+      </w:r>
+      <w:proofErr w:type="gramEnd"/>
+      <w:r>
+        <w:rPr>
+          <w:rFonts w:eastAsiaTheme="majorEastAsia"/>
+        </w:rPr>
+        <w:t xml:space="preserve"> </w:t>
+      </w:r>
+    </w:p>
+    <w:p>
+      <w:pPr>
+        <w:pStyle w:val="Ttulo1"/>
+        <w:rPr>
+          <w:rFonts w:eastAsiaTheme="majorEastAsia"/>
+        </w:rPr>
+      </w:pPr>
+      <w:r>
+        <w:rPr>
+          <w:rFonts w:eastAsiaTheme="majorEastAsia"/>
+        </w:rPr>
+        <w:t>Manipulando array:</w:t>
+      </w:r>
+    </w:p>
+    <w:p>
+      <w:pPr>
+        <w:pStyle w:val="Ttulo1"/>
+        <w:rPr>
+          <w:rFonts w:eastAsiaTheme="majorEastAsia"/>
+        </w:rPr>
+      </w:pPr>
+      <w:r>
+        <w:rPr>
+          <w:rFonts w:eastAsiaTheme="majorEastAsia"/>
+        </w:rPr>
+        <w:t>Validando duplicados:</w:t>
+      </w:r>
+    </w:p>
+    <w:p>
+      <w:pPr>
+        <w:pStyle w:val="Ttulo1"/>
+        <w:rPr>
+          <w:rFonts w:eastAsiaTheme="majorEastAsia"/>
+        </w:rPr>
+      </w:pPr>
+      <w:r>
+        <w:rPr>
+          <w:rFonts w:eastAsiaTheme="majorEastAsia"/>
+        </w:rPr>
+        <w:t>Refinando nuestro código:</w:t>
+      </w:r>
+    </w:p>
     <w:sectPr>
       <w:pgSz w:w="12240" w:h="15840"/>
       <w:pgMar w:top="1417" w:right="1701" w:bottom="1417" w:left="1701" w:header="708" w:footer="708" w:gutter="0"/>

</xml_diff>

<commit_message>
Clase 1 y 2 Curso logica de progrmacion conceptos primordiales
</commit_message>
<xml_diff>
--- a/FORMACIONES/Principiante en Programación G5 - ONE/Aprender Lógica de Programación/2. Curso de Lógica de programación Conceptos primordiales/Notas.docx
+++ b/FORMACIONES/Principiante en Programación G5 - ONE/Aprender Lógica de Programación/2. Curso de Lógica de programación Conceptos primordiales/Notas.docx
@@ -26,8 +26,8 @@
           <w:rFonts w:eastAsiaTheme="majorEastAsia"/>
         </w:rPr>
         <w:drawing>
-          <wp:inline distT="0" distB="0" distL="0" distR="0" wp14:anchorId="26709E6F" wp14:editId="497AC83D">
-            <wp:extent cx="3372321" cy="2934109"/>
+          <wp:inline distT="0" distB="0" distL="0" distR="0" wp14:anchorId="26709E6F" wp14:editId="3CFEEFB8">
+            <wp:extent cx="3639168" cy="3166281"/>
             <wp:effectExtent l="0" t="0" r="0" b="0"/>
             <wp:docPr id="1" name="Imagen 1"/>
             <wp:cNvGraphicFramePr>
@@ -49,7 +49,7 @@
                   <pic:spPr>
                     <a:xfrm>
                       <a:off x="0" y="0"/>
-                      <a:ext cx="3372321" cy="2934109"/>
+                      <a:ext cx="3641134" cy="3167992"/>
                     </a:xfrm>
                     <a:prstGeom prst="rect">
                       <a:avLst/>
@@ -110,6 +110,102 @@
     </w:p>
     <w:p>
       <w:pPr>
+        <w:rPr>
+          <w:szCs w:val="32"/>
+        </w:rPr>
+      </w:pPr>
+      <w:r>
+        <w:rPr>
+          <w:szCs w:val="32"/>
+        </w:rPr>
+        <w:t>Promt me devuelve texto</w:t>
+      </w:r>
+      <w:r>
+        <w:rPr>
+          <w:szCs w:val="32"/>
+        </w:rPr>
+        <w:t>.</w:t>
+      </w:r>
+    </w:p>
+    <w:p>
+      <w:pPr>
+        <w:rPr>
+          <w:szCs w:val="32"/>
+        </w:rPr>
+      </w:pPr>
+      <w:r>
+        <w:rPr>
+          <w:szCs w:val="32"/>
+        </w:rPr>
+        <w:t>Como pasar de texto a número.</w:t>
+      </w:r>
+    </w:p>
+    <w:p>
+      <w:pPr>
+        <w:jc w:val="center"/>
+        <w:rPr>
+          <w:szCs w:val="32"/>
+        </w:rPr>
+      </w:pPr>
+      <w:r>
+        <w:rPr>
+          <w:szCs w:val="32"/>
+        </w:rPr>
+        <w:drawing>
+          <wp:inline distT="0" distB="0" distL="0" distR="0" wp14:anchorId="2AD4AC6A" wp14:editId="449B5CCE">
+            <wp:extent cx="4312189" cy="1323918"/>
+            <wp:effectExtent l="0" t="0" r="0" b="0"/>
+            <wp:docPr id="2" name="Imagen 2"/>
+            <wp:cNvGraphicFramePr>
+              <a:graphicFrameLocks xmlns:a="http://schemas.openxmlformats.org/drawingml/2006/main" noChangeAspect="1"/>
+            </wp:cNvGraphicFramePr>
+            <a:graphic xmlns:a="http://schemas.openxmlformats.org/drawingml/2006/main">
+              <a:graphicData uri="http://schemas.openxmlformats.org/drawingml/2006/picture">
+                <pic:pic xmlns:pic="http://schemas.openxmlformats.org/drawingml/2006/picture">
+                  <pic:nvPicPr>
+                    <pic:cNvPr id="1" name=""/>
+                    <pic:cNvPicPr/>
+                  </pic:nvPicPr>
+                  <pic:blipFill>
+                    <a:blip r:embed="rId6"/>
+                    <a:stretch>
+                      <a:fillRect/>
+                    </a:stretch>
+                  </pic:blipFill>
+                  <pic:spPr>
+                    <a:xfrm>
+                      <a:off x="0" y="0"/>
+                      <a:ext cx="4341848" cy="1333024"/>
+                    </a:xfrm>
+                    <a:prstGeom prst="rect">
+                      <a:avLst/>
+                    </a:prstGeom>
+                  </pic:spPr>
+                </pic:pic>
+              </a:graphicData>
+            </a:graphic>
+          </wp:inline>
+        </w:drawing>
+      </w:r>
+    </w:p>
+    <w:p>
+      <w:pPr>
+        <w:jc w:val="center"/>
+        <w:rPr>
+          <w:szCs w:val="32"/>
+        </w:rPr>
+      </w:pPr>
+    </w:p>
+    <w:p>
+      <w:pPr>
+        <w:jc w:val="center"/>
+        <w:rPr>
+          <w:szCs w:val="32"/>
+        </w:rPr>
+      </w:pPr>
+    </w:p>
+    <w:p>
+      <w:pPr>
         <w:pStyle w:val="Ttulo1"/>
         <w:tabs>
           <w:tab w:val="left" w:pos="3852"/>
@@ -122,6 +218,7 @@
         <w:rPr>
           <w:rFonts w:eastAsiaTheme="majorEastAsia"/>
         </w:rPr>
+        <w:lastRenderedPageBreak/>
         <w:t>Trabajando con condiciones:</w:t>
       </w:r>
     </w:p>
@@ -131,6 +228,70 @@
         <w:tabs>
           <w:tab w:val="left" w:pos="3852"/>
         </w:tabs>
+        <w:jc w:val="center"/>
+        <w:rPr>
+          <w:rFonts w:eastAsiaTheme="majorEastAsia"/>
+        </w:rPr>
+      </w:pPr>
+      <w:r>
+        <w:rPr>
+          <w:rFonts w:eastAsiaTheme="majorEastAsia"/>
+        </w:rPr>
+        <w:drawing>
+          <wp:inline distT="0" distB="0" distL="0" distR="0" wp14:anchorId="4573EFAB" wp14:editId="0BBE3A3B">
+            <wp:extent cx="3724795" cy="2581635"/>
+            <wp:effectExtent l="0" t="0" r="9525" b="9525"/>
+            <wp:docPr id="3" name="Imagen 3"/>
+            <wp:cNvGraphicFramePr>
+              <a:graphicFrameLocks xmlns:a="http://schemas.openxmlformats.org/drawingml/2006/main" noChangeAspect="1"/>
+            </wp:cNvGraphicFramePr>
+            <a:graphic xmlns:a="http://schemas.openxmlformats.org/drawingml/2006/main">
+              <a:graphicData uri="http://schemas.openxmlformats.org/drawingml/2006/picture">
+                <pic:pic xmlns:pic="http://schemas.openxmlformats.org/drawingml/2006/picture">
+                  <pic:nvPicPr>
+                    <pic:cNvPr id="1" name=""/>
+                    <pic:cNvPicPr/>
+                  </pic:nvPicPr>
+                  <pic:blipFill>
+                    <a:blip r:embed="rId7"/>
+                    <a:stretch>
+                      <a:fillRect/>
+                    </a:stretch>
+                  </pic:blipFill>
+                  <pic:spPr>
+                    <a:xfrm>
+                      <a:off x="0" y="0"/>
+                      <a:ext cx="3724795" cy="2581635"/>
+                    </a:xfrm>
+                    <a:prstGeom prst="rect">
+                      <a:avLst/>
+                    </a:prstGeom>
+                  </pic:spPr>
+                </pic:pic>
+              </a:graphicData>
+            </a:graphic>
+          </wp:inline>
+        </w:drawing>
+      </w:r>
+    </w:p>
+    <w:p>
+      <w:pPr>
+        <w:pStyle w:val="Ttulo1"/>
+        <w:tabs>
+          <w:tab w:val="left" w:pos="3852"/>
+        </w:tabs>
+        <w:jc w:val="center"/>
+        <w:rPr>
+          <w:rFonts w:eastAsiaTheme="majorEastAsia"/>
+        </w:rPr>
+      </w:pPr>
+    </w:p>
+    <w:p>
+      <w:pPr>
+        <w:pStyle w:val="Ttulo1"/>
+        <w:tabs>
+          <w:tab w:val="left" w:pos="3852"/>
+        </w:tabs>
         <w:rPr>
           <w:rFonts w:eastAsiaTheme="majorEastAsia"/>
         </w:rPr>
@@ -148,20 +309,191 @@
         <w:tabs>
           <w:tab w:val="left" w:pos="3852"/>
         </w:tabs>
-        <w:rPr>
-          <w:rFonts w:eastAsiaTheme="majorEastAsia"/>
-        </w:rPr>
-      </w:pPr>
-      <w:r>
-        <w:rPr>
-          <w:rFonts w:eastAsiaTheme="majorEastAsia"/>
-        </w:rPr>
+        <w:jc w:val="center"/>
+        <w:rPr>
+          <w:rFonts w:eastAsiaTheme="majorEastAsia"/>
+        </w:rPr>
+      </w:pPr>
+      <w:r>
+        <w:rPr>
+          <w:rFonts w:eastAsiaTheme="majorEastAsia"/>
+        </w:rPr>
+        <w:drawing>
+          <wp:inline distT="0" distB="0" distL="0" distR="0" wp14:anchorId="4F29643D" wp14:editId="75BEBC6E">
+            <wp:extent cx="3207224" cy="3540836"/>
+            <wp:effectExtent l="0" t="0" r="0" b="2540"/>
+            <wp:docPr id="4" name="Imagen 4"/>
+            <wp:cNvGraphicFramePr>
+              <a:graphicFrameLocks xmlns:a="http://schemas.openxmlformats.org/drawingml/2006/main" noChangeAspect="1"/>
+            </wp:cNvGraphicFramePr>
+            <a:graphic xmlns:a="http://schemas.openxmlformats.org/drawingml/2006/main">
+              <a:graphicData uri="http://schemas.openxmlformats.org/drawingml/2006/picture">
+                <pic:pic xmlns:pic="http://schemas.openxmlformats.org/drawingml/2006/picture">
+                  <pic:nvPicPr>
+                    <pic:cNvPr id="1" name=""/>
+                    <pic:cNvPicPr/>
+                  </pic:nvPicPr>
+                  <pic:blipFill>
+                    <a:blip r:embed="rId8"/>
+                    <a:stretch>
+                      <a:fillRect/>
+                    </a:stretch>
+                  </pic:blipFill>
+                  <pic:spPr>
+                    <a:xfrm>
+                      <a:off x="0" y="0"/>
+                      <a:ext cx="3210002" cy="3543903"/>
+                    </a:xfrm>
+                    <a:prstGeom prst="rect">
+                      <a:avLst/>
+                    </a:prstGeom>
+                  </pic:spPr>
+                </pic:pic>
+              </a:graphicData>
+            </a:graphic>
+          </wp:inline>
+        </w:drawing>
+      </w:r>
+    </w:p>
+    <w:p>
+      <w:pPr>
+        <w:pStyle w:val="Ttulo1"/>
+        <w:tabs>
+          <w:tab w:val="left" w:pos="3852"/>
+        </w:tabs>
+        <w:rPr>
+          <w:rFonts w:eastAsiaTheme="majorEastAsia"/>
+        </w:rPr>
+      </w:pPr>
+      <w:r>
+        <w:rPr>
+          <w:rFonts w:eastAsiaTheme="majorEastAsia"/>
+        </w:rPr>
+        <w:lastRenderedPageBreak/>
         <w:t>Juego de adivinación:</w:t>
       </w:r>
     </w:p>
     <w:p>
       <w:pPr>
         <w:pStyle w:val="Ttulo1"/>
+        <w:jc w:val="center"/>
+        <w:rPr>
+          <w:rFonts w:eastAsiaTheme="majorEastAsia"/>
+        </w:rPr>
+      </w:pPr>
+      <w:r>
+        <w:rPr>
+          <w:rFonts w:eastAsiaTheme="majorEastAsia"/>
+        </w:rPr>
+        <w:drawing>
+          <wp:inline distT="0" distB="0" distL="0" distR="0" wp14:anchorId="4AA5D2E3" wp14:editId="56982C93">
+            <wp:extent cx="5410955" cy="1771897"/>
+            <wp:effectExtent l="0" t="0" r="0" b="0"/>
+            <wp:docPr id="5" name="Imagen 5"/>
+            <wp:cNvGraphicFramePr>
+              <a:graphicFrameLocks xmlns:a="http://schemas.openxmlformats.org/drawingml/2006/main" noChangeAspect="1"/>
+            </wp:cNvGraphicFramePr>
+            <a:graphic xmlns:a="http://schemas.openxmlformats.org/drawingml/2006/main">
+              <a:graphicData uri="http://schemas.openxmlformats.org/drawingml/2006/picture">
+                <pic:pic xmlns:pic="http://schemas.openxmlformats.org/drawingml/2006/picture">
+                  <pic:nvPicPr>
+                    <pic:cNvPr id="1" name=""/>
+                    <pic:cNvPicPr/>
+                  </pic:nvPicPr>
+                  <pic:blipFill>
+                    <a:blip r:embed="rId9"/>
+                    <a:stretch>
+                      <a:fillRect/>
+                    </a:stretch>
+                  </pic:blipFill>
+                  <pic:spPr>
+                    <a:xfrm>
+                      <a:off x="0" y="0"/>
+                      <a:ext cx="5410955" cy="1771897"/>
+                    </a:xfrm>
+                    <a:prstGeom prst="rect">
+                      <a:avLst/>
+                    </a:prstGeom>
+                  </pic:spPr>
+                </pic:pic>
+              </a:graphicData>
+            </a:graphic>
+          </wp:inline>
+        </w:drawing>
+      </w:r>
+    </w:p>
+    <w:p>
+      <w:pPr>
+        <w:pStyle w:val="Ttulo1"/>
+        <w:rPr>
+          <w:rFonts w:eastAsiaTheme="majorEastAsia"/>
+        </w:rPr>
+      </w:pPr>
+      <w:r>
+        <w:rPr>
+          <w:rFonts w:eastAsiaTheme="majorEastAsia"/>
+        </w:rPr>
+        <w:t>Lo que aprendimos:</w:t>
+      </w:r>
+    </w:p>
+    <w:p>
+      <w:pPr>
+        <w:pStyle w:val="Prrafodelista"/>
+        <w:numPr>
+          <w:ilvl w:val="0"/>
+          <w:numId w:val="16"/>
+        </w:numPr>
+        <w:rPr>
+          <w:lang w:eastAsia="es-CO"/>
+        </w:rPr>
+      </w:pPr>
+      <w:r>
+        <w:rPr>
+          <w:lang w:eastAsia="es-CO"/>
+        </w:rPr>
+        <w:t>Convertir string en número usando parseInt.</w:t>
+      </w:r>
+    </w:p>
+    <w:p>
+      <w:pPr>
+        <w:pStyle w:val="Prrafodelista"/>
+        <w:numPr>
+          <w:ilvl w:val="0"/>
+          <w:numId w:val="16"/>
+        </w:numPr>
+        <w:rPr>
+          <w:lang w:eastAsia="es-CO"/>
+        </w:rPr>
+      </w:pPr>
+      <w:r>
+        <w:rPr>
+          <w:lang w:eastAsia="es-CO"/>
+        </w:rPr>
+        <w:t>Trabajar con condiciones if y else.</w:t>
+      </w:r>
+    </w:p>
+    <w:p>
+      <w:pPr>
+        <w:pStyle w:val="Prrafodelista"/>
+        <w:numPr>
+          <w:ilvl w:val="0"/>
+          <w:numId w:val="16"/>
+        </w:numPr>
+        <w:rPr>
+          <w:lang w:eastAsia="es-CO"/>
+        </w:rPr>
+      </w:pPr>
+      <w:r>
+        <w:rPr>
+          <w:lang w:eastAsia="es-CO"/>
+        </w:rPr>
+        <w:t>Usar fórmulas matemáticas como Math.random y Math.round.</w:t>
+      </w:r>
+    </w:p>
+    <w:p/>
+    <w:p>
+      <w:pPr>
+        <w:pStyle w:val="Ttulo1"/>
         <w:rPr>
           <w:rFonts w:eastAsiaTheme="majorEastAsia"/>
         </w:rPr>
@@ -202,20 +534,191 @@
     <w:p>
       <w:pPr>
         <w:pStyle w:val="Ttulo1"/>
-        <w:rPr>
-          <w:rFonts w:eastAsiaTheme="majorEastAsia"/>
-        </w:rPr>
-      </w:pPr>
-      <w:r>
-        <w:rPr>
-          <w:rFonts w:eastAsiaTheme="majorEastAsia"/>
-        </w:rPr>
+        <w:jc w:val="center"/>
+        <w:rPr>
+          <w:rFonts w:eastAsiaTheme="majorEastAsia"/>
+        </w:rPr>
+      </w:pPr>
+      <w:r>
+        <w:rPr>
+          <w:rFonts w:eastAsiaTheme="majorEastAsia"/>
+        </w:rPr>
+        <w:drawing>
+          <wp:inline distT="0" distB="0" distL="0" distR="0" wp14:anchorId="02F39850" wp14:editId="4AD23E6A">
+            <wp:extent cx="2988860" cy="2503609"/>
+            <wp:effectExtent l="0" t="0" r="2540" b="0"/>
+            <wp:docPr id="6" name="Imagen 6"/>
+            <wp:cNvGraphicFramePr>
+              <a:graphicFrameLocks xmlns:a="http://schemas.openxmlformats.org/drawingml/2006/main" noChangeAspect="1"/>
+            </wp:cNvGraphicFramePr>
+            <a:graphic xmlns:a="http://schemas.openxmlformats.org/drawingml/2006/main">
+              <a:graphicData uri="http://schemas.openxmlformats.org/drawingml/2006/picture">
+                <pic:pic xmlns:pic="http://schemas.openxmlformats.org/drawingml/2006/picture">
+                  <pic:nvPicPr>
+                    <pic:cNvPr id="1" name=""/>
+                    <pic:cNvPicPr/>
+                  </pic:nvPicPr>
+                  <pic:blipFill>
+                    <a:blip r:embed="rId10"/>
+                    <a:stretch>
+                      <a:fillRect/>
+                    </a:stretch>
+                  </pic:blipFill>
+                  <pic:spPr>
+                    <a:xfrm>
+                      <a:off x="0" y="0"/>
+                      <a:ext cx="2993006" cy="2507082"/>
+                    </a:xfrm>
+                    <a:prstGeom prst="rect">
+                      <a:avLst/>
+                    </a:prstGeom>
+                  </pic:spPr>
+                </pic:pic>
+              </a:graphicData>
+            </a:graphic>
+          </wp:inline>
+        </w:drawing>
+      </w:r>
+    </w:p>
+    <w:p>
+      <w:pPr>
+        <w:pStyle w:val="Ttulo1"/>
+        <w:rPr>
+          <w:rFonts w:eastAsiaTheme="majorEastAsia"/>
+        </w:rPr>
+      </w:pPr>
+      <w:r>
+        <w:rPr>
+          <w:rFonts w:eastAsiaTheme="majorEastAsia"/>
+        </w:rPr>
+        <w:lastRenderedPageBreak/>
         <w:t>Otra forma de repetir:</w:t>
       </w:r>
     </w:p>
     <w:p>
       <w:pPr>
         <w:pStyle w:val="Ttulo1"/>
+        <w:jc w:val="center"/>
+        <w:rPr>
+          <w:rFonts w:eastAsiaTheme="majorEastAsia"/>
+        </w:rPr>
+      </w:pPr>
+      <w:r>
+        <w:rPr>
+          <w:rFonts w:eastAsiaTheme="majorEastAsia"/>
+        </w:rPr>
+        <w:drawing>
+          <wp:inline distT="0" distB="0" distL="0" distR="0" wp14:anchorId="4E44892A" wp14:editId="364EF975">
+            <wp:extent cx="4020111" cy="2819794"/>
+            <wp:effectExtent l="0" t="0" r="0" b="0"/>
+            <wp:docPr id="8" name="Imagen 8"/>
+            <wp:cNvGraphicFramePr>
+              <a:graphicFrameLocks xmlns:a="http://schemas.openxmlformats.org/drawingml/2006/main" noChangeAspect="1"/>
+            </wp:cNvGraphicFramePr>
+            <a:graphic xmlns:a="http://schemas.openxmlformats.org/drawingml/2006/main">
+              <a:graphicData uri="http://schemas.openxmlformats.org/drawingml/2006/picture">
+                <pic:pic xmlns:pic="http://schemas.openxmlformats.org/drawingml/2006/picture">
+                  <pic:nvPicPr>
+                    <pic:cNvPr id="1" name=""/>
+                    <pic:cNvPicPr/>
+                  </pic:nvPicPr>
+                  <pic:blipFill>
+                    <a:blip r:embed="rId11"/>
+                    <a:stretch>
+                      <a:fillRect/>
+                    </a:stretch>
+                  </pic:blipFill>
+                  <pic:spPr>
+                    <a:xfrm>
+                      <a:off x="0" y="0"/>
+                      <a:ext cx="4020111" cy="2819794"/>
+                    </a:xfrm>
+                    <a:prstGeom prst="rect">
+                      <a:avLst/>
+                    </a:prstGeom>
+                  </pic:spPr>
+                </pic:pic>
+              </a:graphicData>
+            </a:graphic>
+          </wp:inline>
+        </w:drawing>
+      </w:r>
+    </w:p>
+    <w:p>
+      <w:pPr>
+        <w:pStyle w:val="Ttulo1"/>
+        <w:rPr>
+          <w:rFonts w:eastAsiaTheme="majorEastAsia"/>
+        </w:rPr>
+      </w:pPr>
+      <w:r>
+        <w:rPr>
+          <w:rFonts w:eastAsiaTheme="majorEastAsia"/>
+        </w:rPr>
+        <w:t>Acumulando variables:</w:t>
+      </w:r>
+    </w:p>
+    <w:p>
+      <w:r>
+        <w:t xml:space="preserve">Las variables deben inicializarse fuera de los ciclos para </w:t>
+      </w:r>
+      <w:r>
+        <w:t>que</w:t>
+      </w:r>
+      <w:r>
+        <w:t xml:space="preserve"> no se reinicien.</w:t>
+      </w:r>
+    </w:p>
+    <w:p>
+      <w:pPr>
+        <w:jc w:val="center"/>
+      </w:pPr>
+      <w:r>
+        <w:drawing>
+          <wp:inline distT="0" distB="0" distL="0" distR="0" wp14:anchorId="37CAF72E" wp14:editId="5ECDE039">
+            <wp:extent cx="4155123" cy="2688609"/>
+            <wp:effectExtent l="0" t="0" r="0" b="0"/>
+            <wp:docPr id="9" name="Imagen 9"/>
+            <wp:cNvGraphicFramePr>
+              <a:graphicFrameLocks xmlns:a="http://schemas.openxmlformats.org/drawingml/2006/main" noChangeAspect="1"/>
+            </wp:cNvGraphicFramePr>
+            <a:graphic xmlns:a="http://schemas.openxmlformats.org/drawingml/2006/main">
+              <a:graphicData uri="http://schemas.openxmlformats.org/drawingml/2006/picture">
+                <pic:pic xmlns:pic="http://schemas.openxmlformats.org/drawingml/2006/picture">
+                  <pic:nvPicPr>
+                    <pic:cNvPr id="1" name=""/>
+                    <pic:cNvPicPr/>
+                  </pic:nvPicPr>
+                  <pic:blipFill>
+                    <a:blip r:embed="rId12"/>
+                    <a:stretch>
+                      <a:fillRect/>
+                    </a:stretch>
+                  </pic:blipFill>
+                  <pic:spPr>
+                    <a:xfrm>
+                      <a:off x="0" y="0"/>
+                      <a:ext cx="4157863" cy="2690382"/>
+                    </a:xfrm>
+                    <a:prstGeom prst="rect">
+                      <a:avLst/>
+                    </a:prstGeom>
+                  </pic:spPr>
+                </pic:pic>
+              </a:graphicData>
+            </a:graphic>
+          </wp:inline>
+        </w:drawing>
+      </w:r>
+    </w:p>
+    <w:p>
+      <w:pPr>
+        <w:jc w:val="center"/>
+      </w:pPr>
+    </w:p>
+    <w:p>
+      <w:pPr>
+        <w:pStyle w:val="Ttulo1"/>
         <w:rPr>
           <w:rFonts w:eastAsiaTheme="majorEastAsia"/>
         </w:rPr>
@@ -225,21 +728,56 @@
           <w:rFonts w:eastAsiaTheme="majorEastAsia"/>
         </w:rPr>
         <w:lastRenderedPageBreak/>
-        <w:t>Acumulando variables:</w:t>
+        <w:t>Interrumpiendo una repetición:</w:t>
       </w:r>
     </w:p>
     <w:p>
       <w:pPr>
         <w:pStyle w:val="Ttulo1"/>
-        <w:rPr>
-          <w:rFonts w:eastAsiaTheme="majorEastAsia"/>
-        </w:rPr>
-      </w:pPr>
-      <w:r>
-        <w:rPr>
-          <w:rFonts w:eastAsiaTheme="majorEastAsia"/>
-        </w:rPr>
-        <w:t>Interrumpiendo una repetición:</w:t>
+        <w:jc w:val="center"/>
+        <w:rPr>
+          <w:rFonts w:eastAsiaTheme="majorEastAsia"/>
+        </w:rPr>
+      </w:pPr>
+      <w:r>
+        <w:rPr>
+          <w:rFonts w:eastAsiaTheme="majorEastAsia"/>
+        </w:rPr>
+        <w:drawing>
+          <wp:inline distT="0" distB="0" distL="0" distR="0" wp14:anchorId="18C984C6" wp14:editId="05F76877">
+            <wp:extent cx="3667637" cy="3486637"/>
+            <wp:effectExtent l="0" t="0" r="9525" b="0"/>
+            <wp:docPr id="10" name="Imagen 10"/>
+            <wp:cNvGraphicFramePr>
+              <a:graphicFrameLocks xmlns:a="http://schemas.openxmlformats.org/drawingml/2006/main" noChangeAspect="1"/>
+            </wp:cNvGraphicFramePr>
+            <a:graphic xmlns:a="http://schemas.openxmlformats.org/drawingml/2006/main">
+              <a:graphicData uri="http://schemas.openxmlformats.org/drawingml/2006/picture">
+                <pic:pic xmlns:pic="http://schemas.openxmlformats.org/drawingml/2006/picture">
+                  <pic:nvPicPr>
+                    <pic:cNvPr id="1" name=""/>
+                    <pic:cNvPicPr/>
+                  </pic:nvPicPr>
+                  <pic:blipFill>
+                    <a:blip r:embed="rId13"/>
+                    <a:stretch>
+                      <a:fillRect/>
+                    </a:stretch>
+                  </pic:blipFill>
+                  <pic:spPr>
+                    <a:xfrm>
+                      <a:off x="0" y="0"/>
+                      <a:ext cx="3667637" cy="3486637"/>
+                    </a:xfrm>
+                    <a:prstGeom prst="rect">
+                      <a:avLst/>
+                    </a:prstGeom>
+                  </pic:spPr>
+                </pic:pic>
+              </a:graphicData>
+            </a:graphic>
+          </wp:inline>
+        </w:drawing>
       </w:r>
     </w:p>
     <w:p>
@@ -258,7 +796,253 @@
     </w:p>
     <w:p>
       <w:pPr>
+        <w:jc w:val="center"/>
+      </w:pPr>
+      <w:r>
+        <w:drawing>
+          <wp:inline distT="0" distB="0" distL="0" distR="0" wp14:anchorId="68672971" wp14:editId="58ADCDF5">
+            <wp:extent cx="3677163" cy="2686425"/>
+            <wp:effectExtent l="0" t="0" r="0" b="0"/>
+            <wp:docPr id="11" name="Imagen 11"/>
+            <wp:cNvGraphicFramePr>
+              <a:graphicFrameLocks xmlns:a="http://schemas.openxmlformats.org/drawingml/2006/main" noChangeAspect="1"/>
+            </wp:cNvGraphicFramePr>
+            <a:graphic xmlns:a="http://schemas.openxmlformats.org/drawingml/2006/main">
+              <a:graphicData uri="http://schemas.openxmlformats.org/drawingml/2006/picture">
+                <pic:pic xmlns:pic="http://schemas.openxmlformats.org/drawingml/2006/picture">
+                  <pic:nvPicPr>
+                    <pic:cNvPr id="1" name=""/>
+                    <pic:cNvPicPr/>
+                  </pic:nvPicPr>
+                  <pic:blipFill>
+                    <a:blip r:embed="rId14"/>
+                    <a:stretch>
+                      <a:fillRect/>
+                    </a:stretch>
+                  </pic:blipFill>
+                  <pic:spPr>
+                    <a:xfrm>
+                      <a:off x="0" y="0"/>
+                      <a:ext cx="3677163" cy="2686425"/>
+                    </a:xfrm>
+                    <a:prstGeom prst="rect">
+                      <a:avLst/>
+                    </a:prstGeom>
+                  </pic:spPr>
+                </pic:pic>
+              </a:graphicData>
+            </a:graphic>
+          </wp:inline>
+        </w:drawing>
+      </w:r>
+    </w:p>
+    <w:p>
+      <w:pPr>
         <w:pStyle w:val="Ttulo1"/>
+        <w:jc w:val="center"/>
+        <w:rPr>
+          <w:rFonts w:eastAsiaTheme="majorEastAsia"/>
+        </w:rPr>
+      </w:pPr>
+      <w:r>
+        <w:rPr>
+          <w:rFonts w:eastAsiaTheme="majorEastAsia"/>
+        </w:rPr>
+        <w:lastRenderedPageBreak/>
+        <w:drawing>
+          <wp:inline distT="0" distB="0" distL="0" distR="0" wp14:anchorId="3571787B" wp14:editId="736F4A08">
+            <wp:extent cx="3125337" cy="2194386"/>
+            <wp:effectExtent l="0" t="0" r="0" b="0"/>
+            <wp:docPr id="12" name="Imagen 12"/>
+            <wp:cNvGraphicFramePr>
+              <a:graphicFrameLocks xmlns:a="http://schemas.openxmlformats.org/drawingml/2006/main" noChangeAspect="1"/>
+            </wp:cNvGraphicFramePr>
+            <a:graphic xmlns:a="http://schemas.openxmlformats.org/drawingml/2006/main">
+              <a:graphicData uri="http://schemas.openxmlformats.org/drawingml/2006/picture">
+                <pic:pic xmlns:pic="http://schemas.openxmlformats.org/drawingml/2006/picture">
+                  <pic:nvPicPr>
+                    <pic:cNvPr id="1" name=""/>
+                    <pic:cNvPicPr/>
+                  </pic:nvPicPr>
+                  <pic:blipFill>
+                    <a:blip r:embed="rId15"/>
+                    <a:stretch>
+                      <a:fillRect/>
+                    </a:stretch>
+                  </pic:blipFill>
+                  <pic:spPr>
+                    <a:xfrm>
+                      <a:off x="0" y="0"/>
+                      <a:ext cx="3130032" cy="2197683"/>
+                    </a:xfrm>
+                    <a:prstGeom prst="rect">
+                      <a:avLst/>
+                    </a:prstGeom>
+                  </pic:spPr>
+                </pic:pic>
+              </a:graphicData>
+            </a:graphic>
+          </wp:inline>
+        </w:drawing>
+      </w:r>
+    </w:p>
+    <w:p>
+      <w:pPr>
+        <w:pStyle w:val="Ttulo1"/>
+        <w:rPr>
+          <w:rFonts w:eastAsiaTheme="majorEastAsia"/>
+        </w:rPr>
+      </w:pPr>
+      <w:r>
+        <w:rPr>
+          <w:rFonts w:eastAsiaTheme="majorEastAsia"/>
+        </w:rPr>
+        <w:t>Lo que aprendimos:</w:t>
+      </w:r>
+    </w:p>
+    <w:p>
+      <w:pPr>
+        <w:pStyle w:val="Prrafodelista"/>
+        <w:numPr>
+          <w:ilvl w:val="0"/>
+          <w:numId w:val="18"/>
+        </w:numPr>
+        <w:rPr>
+          <w:lang w:eastAsia="es-CO"/>
+        </w:rPr>
+      </w:pPr>
+      <w:r>
+        <w:rPr>
+          <w:lang w:eastAsia="es-CO"/>
+        </w:rPr>
+        <w:t>Repetir tareas y actividades con iteraciones </w:t>
+      </w:r>
+      <w:r>
+        <w:rPr>
+          <w:rFonts w:ascii="Courier New" w:hAnsi="Courier New" w:cs="Courier New"/>
+          <w:color w:val="FFFFFF"/>
+          <w:sz w:val="23"/>
+          <w:szCs w:val="23"/>
+          <w:shd w:val="clear" w:color="auto" w:fill="272822"/>
+          <w:lang w:eastAsia="es-CO"/>
+        </w:rPr>
+        <w:t>while</w:t>
+      </w:r>
+      <w:r>
+        <w:rPr>
+          <w:lang w:eastAsia="es-CO"/>
+        </w:rPr>
+        <w:t>.</w:t>
+      </w:r>
+    </w:p>
+    <w:p>
+      <w:pPr>
+        <w:pStyle w:val="Prrafodelista"/>
+        <w:numPr>
+          <w:ilvl w:val="0"/>
+          <w:numId w:val="18"/>
+        </w:numPr>
+        <w:rPr>
+          <w:lang w:eastAsia="es-CO"/>
+        </w:rPr>
+      </w:pPr>
+      <w:r>
+        <w:rPr>
+          <w:lang w:eastAsia="es-CO"/>
+        </w:rPr>
+        <w:t>Repetir tareas y actividades con iteraciones </w:t>
+      </w:r>
+      <w:r>
+        <w:rPr>
+          <w:rFonts w:ascii="Courier New" w:hAnsi="Courier New" w:cs="Courier New"/>
+          <w:color w:val="FFFFFF"/>
+          <w:sz w:val="23"/>
+          <w:szCs w:val="23"/>
+          <w:shd w:val="clear" w:color="auto" w:fill="272822"/>
+          <w:lang w:eastAsia="es-CO"/>
+        </w:rPr>
+        <w:t>for</w:t>
+      </w:r>
+      <w:r>
+        <w:rPr>
+          <w:lang w:eastAsia="es-CO"/>
+        </w:rPr>
+        <w:t>.</w:t>
+      </w:r>
+    </w:p>
+    <w:p>
+      <w:pPr>
+        <w:pStyle w:val="Prrafodelista"/>
+        <w:numPr>
+          <w:ilvl w:val="0"/>
+          <w:numId w:val="18"/>
+        </w:numPr>
+        <w:rPr>
+          <w:lang w:eastAsia="es-CO"/>
+        </w:rPr>
+      </w:pPr>
+      <w:r>
+        <w:rPr>
+          <w:lang w:eastAsia="es-CO"/>
+        </w:rPr>
+        <w:t>Interrumpir iteraciones con </w:t>
+      </w:r>
+      <w:r>
+        <w:rPr>
+          <w:rFonts w:ascii="Courier New" w:hAnsi="Courier New" w:cs="Courier New"/>
+          <w:color w:val="FFFFFF"/>
+          <w:sz w:val="23"/>
+          <w:szCs w:val="23"/>
+          <w:shd w:val="clear" w:color="auto" w:fill="272822"/>
+          <w:lang w:eastAsia="es-CO"/>
+        </w:rPr>
+        <w:t>break</w:t>
+      </w:r>
+      <w:r>
+        <w:rPr>
+          <w:lang w:eastAsia="es-CO"/>
+        </w:rPr>
+        <w:t>.</w:t>
+      </w:r>
+    </w:p>
+    <w:p>
+      <w:pPr>
+        <w:pStyle w:val="Prrafodelista"/>
+        <w:numPr>
+          <w:ilvl w:val="0"/>
+          <w:numId w:val="18"/>
+        </w:numPr>
+        <w:rPr>
+          <w:rFonts w:eastAsiaTheme="majorEastAsia"/>
+        </w:rPr>
+      </w:pPr>
+      <w:r>
+        <w:rPr>
+          <w:lang w:eastAsia="es-CO"/>
+        </w:rPr>
+        <w:t>Realizar iteraciones anidadas, un </w:t>
+      </w:r>
+      <w:r>
+        <w:rPr>
+          <w:rFonts w:ascii="Courier New" w:hAnsi="Courier New" w:cs="Courier New"/>
+          <w:color w:val="FFFFFF"/>
+          <w:sz w:val="23"/>
+          <w:szCs w:val="23"/>
+          <w:shd w:val="clear" w:color="auto" w:fill="272822"/>
+          <w:lang w:eastAsia="es-CO"/>
+        </w:rPr>
+        <w:t>loop</w:t>
+      </w:r>
+      <w:r>
+        <w:rPr>
+          <w:lang w:eastAsia="es-CO"/>
+        </w:rPr>
+        <w:t> dentro de otro.</w:t>
+      </w:r>
+    </w:p>
+    <w:p>
+      <w:pPr>
+        <w:pStyle w:val="Ttulo1"/>
         <w:rPr>
           <w:rFonts w:eastAsiaTheme="majorEastAsia"/>
         </w:rPr>
@@ -389,6 +1173,7 @@
         <w:rPr>
           <w:rFonts w:eastAsiaTheme="majorEastAsia"/>
         </w:rPr>
+        <w:lastRenderedPageBreak/>
         <w:t>Clase 5:</w:t>
       </w:r>
       <w:r>
@@ -401,21 +1186,7 @@
         <w:rPr>
           <w:rFonts w:eastAsiaTheme="majorEastAsia"/>
         </w:rPr>
-        <w:t xml:space="preserve">Aprovechando las ventajas </w:t>
-      </w:r>
-      <w:proofErr w:type="gramStart"/>
-      <w:r>
-        <w:rPr>
-          <w:rFonts w:eastAsiaTheme="majorEastAsia"/>
-        </w:rPr>
-        <w:t>de los array</w:t>
-      </w:r>
-      <w:proofErr w:type="gramEnd"/>
-      <w:r>
-        <w:rPr>
-          <w:rFonts w:eastAsiaTheme="majorEastAsia"/>
-        </w:rPr>
-        <w:t xml:space="preserve"> </w:t>
+        <w:t xml:space="preserve">Aprovechando las ventajas de los array </w:t>
       </w:r>
     </w:p>
     <w:p>
@@ -473,6 +1244,119 @@
 <file path=word/numbering.xml><?xml version="1.0" encoding="utf-8"?>
 <w:numbering xmlns:wpc="http://schemas.microsoft.com/office/word/2010/wordprocessingCanvas" xmlns:cx="http://schemas.microsoft.com/office/drawing/2014/chartex" xmlns:cx1="http://schemas.microsoft.com/office/drawing/2015/9/8/chartex" xmlns:cx2="http://schemas.microsoft.com/office/drawing/2015/10/21/chartex" xmlns:cx3="http://schemas.microsoft.com/office/drawing/2016/5/9/chartex" xmlns:cx4="http://schemas.microsoft.com/office/drawing/2016/5/10/chartex" xmlns:cx5="http://schemas.microsoft.com/office/drawing/2016/5/11/chartex" xmlns:cx6="http://schemas.microsoft.com/office/drawing/2016/5/12/chartex" xmlns:cx7="http://schemas.microsoft.com/office/drawing/2016/5/13/chartex" xmlns:cx8="http://schemas.microsoft.com/office/drawing/2016/5/14/chartex" xmlns:mc="http://schemas.openxmlformats.org/markup-compatibility/2006" xmlns:aink="http://schemas.microsoft.com/office/drawing/2016/ink" xmlns:am3d="http://schemas.microsoft.com/office/drawing/2017/model3d" xmlns:o="urn:schemas-microsoft-com:office:office" xmlns:oel="http://schemas.microsoft.com/office/2019/extlst" xmlns:r="http://schemas.openxmlformats.org/officeDocument/2006/relationships" xmlns:m="http://schemas.openxmlformats.org/officeDocument/2006/math" xmlns:v="urn:schemas-microsoft-com:vml" xmlns:wp14="http://schemas.microsoft.com/office/word/2010/wordprocessingDrawing" xmlns:wp="http://schemas.openxmlformats.org/drawingml/2006/wordprocessingDrawing" xmlns:w10="urn:schemas-microsoft-com:office:word" xmlns:w="http://schemas.openxmlformats.org/wordprocessingml/2006/main" xmlns:w14="http://schemas.microsoft.com/office/word/2010/wordml" xmlns:w15="http://schemas.microsoft.com/office/word/2012/wordml" xmlns:w16cex="http://schemas.microsoft.com/office/word/2018/wordml/cex" xmlns:w16cid="http://schemas.microsoft.com/office/word/2016/wordml/cid" xmlns:w16="http://schemas.microsoft.com/office/word/2018/wordml" xmlns:w16du="http://schemas.microsoft.com/office/word/2023/wordml/word16du" xmlns:w16sdtdh="http://schemas.microsoft.com/office/word/2020/wordml/sdtdatahash" xmlns:w16se="http://schemas.microsoft.com/office/word/2015/wordml/symex" xmlns:wpg="http://schemas.microsoft.com/office/word/2010/wordprocessingGroup" xmlns:wpi="http://schemas.microsoft.com/office/word/2010/wordprocessingInk" xmlns:wne="http://schemas.microsoft.com/office/word/2006/wordml" xmlns:wps="http://schemas.microsoft.com/office/word/2010/wordprocessingShape" mc:Ignorable="w14 w15 w16se w16cid w16 w16cex w16sdtdh wp14">
   <w:abstractNum w:abstractNumId="0" w15:restartNumberingAfterBreak="0">
+    <w:nsid w:val="093025C4"/>
+    <w:multiLevelType w:val="hybridMultilevel"/>
+    <w:tmpl w:val="14E4F6D6"/>
+    <w:lvl w:ilvl="0" w:tplc="240A0001">
+      <w:start w:val="1"/>
+      <w:numFmt w:val="bullet"/>
+      <w:lvlText w:val=""/>
+      <w:lvlJc w:val="left"/>
+      <w:pPr>
+        <w:ind w:left="720" w:hanging="360"/>
+      </w:pPr>
+      <w:rPr>
+        <w:rFonts w:ascii="Symbol" w:hAnsi="Symbol" w:hint="default"/>
+      </w:rPr>
+    </w:lvl>
+    <w:lvl w:ilvl="1" w:tplc="240A0003" w:tentative="1">
+      <w:start w:val="1"/>
+      <w:numFmt w:val="bullet"/>
+      <w:lvlText w:val="o"/>
+      <w:lvlJc w:val="left"/>
+      <w:pPr>
+        <w:ind w:left="1440" w:hanging="360"/>
+      </w:pPr>
+      <w:rPr>
+        <w:rFonts w:ascii="Courier New" w:hAnsi="Courier New" w:cs="Courier New" w:hint="default"/>
+      </w:rPr>
+    </w:lvl>
+    <w:lvl w:ilvl="2" w:tplc="240A0005" w:tentative="1">
+      <w:start w:val="1"/>
+      <w:numFmt w:val="bullet"/>
+      <w:lvlText w:val=""/>
+      <w:lvlJc w:val="left"/>
+      <w:pPr>
+        <w:ind w:left="2160" w:hanging="360"/>
+      </w:pPr>
+      <w:rPr>
+        <w:rFonts w:ascii="Wingdings" w:hAnsi="Wingdings" w:hint="default"/>
+      </w:rPr>
+    </w:lvl>
+    <w:lvl w:ilvl="3" w:tplc="240A0001" w:tentative="1">
+      <w:start w:val="1"/>
+      <w:numFmt w:val="bullet"/>
+      <w:lvlText w:val=""/>
+      <w:lvlJc w:val="left"/>
+      <w:pPr>
+        <w:ind w:left="2880" w:hanging="360"/>
+      </w:pPr>
+      <w:rPr>
+        <w:rFonts w:ascii="Symbol" w:hAnsi="Symbol" w:hint="default"/>
+      </w:rPr>
+    </w:lvl>
+    <w:lvl w:ilvl="4" w:tplc="240A0003" w:tentative="1">
+      <w:start w:val="1"/>
+      <w:numFmt w:val="bullet"/>
+      <w:lvlText w:val="o"/>
+      <w:lvlJc w:val="left"/>
+      <w:pPr>
+        <w:ind w:left="3600" w:hanging="360"/>
+      </w:pPr>
+      <w:rPr>
+        <w:rFonts w:ascii="Courier New" w:hAnsi="Courier New" w:cs="Courier New" w:hint="default"/>
+      </w:rPr>
+    </w:lvl>
+    <w:lvl w:ilvl="5" w:tplc="240A0005" w:tentative="1">
+      <w:start w:val="1"/>
+      <w:numFmt w:val="bullet"/>
+      <w:lvlText w:val=""/>
+      <w:lvlJc w:val="left"/>
+      <w:pPr>
+        <w:ind w:left="4320" w:hanging="360"/>
+      </w:pPr>
+      <w:rPr>
+        <w:rFonts w:ascii="Wingdings" w:hAnsi="Wingdings" w:hint="default"/>
+      </w:rPr>
+    </w:lvl>
+    <w:lvl w:ilvl="6" w:tplc="240A0001" w:tentative="1">
+      <w:start w:val="1"/>
+      <w:numFmt w:val="bullet"/>
+      <w:lvlText w:val=""/>
+      <w:lvlJc w:val="left"/>
+      <w:pPr>
+        <w:ind w:left="5040" w:hanging="360"/>
+      </w:pPr>
+      <w:rPr>
+        <w:rFonts w:ascii="Symbol" w:hAnsi="Symbol" w:hint="default"/>
+      </w:rPr>
+    </w:lvl>
+    <w:lvl w:ilvl="7" w:tplc="240A0003" w:tentative="1">
+      <w:start w:val="1"/>
+      <w:numFmt w:val="bullet"/>
+      <w:lvlText w:val="o"/>
+      <w:lvlJc w:val="left"/>
+      <w:pPr>
+        <w:ind w:left="5760" w:hanging="360"/>
+      </w:pPr>
+      <w:rPr>
+        <w:rFonts w:ascii="Courier New" w:hAnsi="Courier New" w:cs="Courier New" w:hint="default"/>
+      </w:rPr>
+    </w:lvl>
+    <w:lvl w:ilvl="8" w:tplc="240A0005" w:tentative="1">
+      <w:start w:val="1"/>
+      <w:numFmt w:val="bullet"/>
+      <w:lvlText w:val=""/>
+      <w:lvlJc w:val="left"/>
+      <w:pPr>
+        <w:ind w:left="6480" w:hanging="360"/>
+      </w:pPr>
+      <w:rPr>
+        <w:rFonts w:ascii="Wingdings" w:hAnsi="Wingdings" w:hint="default"/>
+      </w:rPr>
+    </w:lvl>
+  </w:abstractNum>
+  <w:abstractNum w:abstractNumId="1" w15:restartNumberingAfterBreak="0">
     <w:nsid w:val="0AB564A5"/>
     <w:multiLevelType w:val="hybridMultilevel"/>
     <w:tmpl w:val="DB061180"/>
@@ -585,7 +1469,7 @@
       </w:rPr>
     </w:lvl>
   </w:abstractNum>
-  <w:abstractNum w:abstractNumId="1" w15:restartNumberingAfterBreak="0">
+  <w:abstractNum w:abstractNumId="2" w15:restartNumberingAfterBreak="0">
     <w:nsid w:val="14286A87"/>
     <w:multiLevelType w:val="multilevel"/>
     <w:tmpl w:val="2318D8A0"/>
@@ -734,7 +1618,7 @@
       </w:rPr>
     </w:lvl>
   </w:abstractNum>
-  <w:abstractNum w:abstractNumId="2" w15:restartNumberingAfterBreak="0">
+  <w:abstractNum w:abstractNumId="3" w15:restartNumberingAfterBreak="0">
     <w:nsid w:val="18E77E7C"/>
     <w:multiLevelType w:val="multilevel"/>
     <w:tmpl w:val="46DCCC50"/>
@@ -883,7 +1767,7 @@
       </w:rPr>
     </w:lvl>
   </w:abstractNum>
-  <w:abstractNum w:abstractNumId="3" w15:restartNumberingAfterBreak="0">
+  <w:abstractNum w:abstractNumId="4" w15:restartNumberingAfterBreak="0">
     <w:nsid w:val="1A1714BA"/>
     <w:multiLevelType w:val="multilevel"/>
     <w:tmpl w:val="ADB8E820"/>
@@ -1032,7 +1916,156 @@
       </w:rPr>
     </w:lvl>
   </w:abstractNum>
-  <w:abstractNum w:abstractNumId="4" w15:restartNumberingAfterBreak="0">
+  <w:abstractNum w:abstractNumId="5" w15:restartNumberingAfterBreak="0">
+    <w:nsid w:val="23D312F5"/>
+    <w:multiLevelType w:val="multilevel"/>
+    <w:tmpl w:val="F6AAA3A8"/>
+    <w:lvl w:ilvl="0">
+      <w:start w:val="1"/>
+      <w:numFmt w:val="bullet"/>
+      <w:lvlText w:val=""/>
+      <w:lvlJc w:val="left"/>
+      <w:pPr>
+        <w:tabs>
+          <w:tab w:val="num" w:pos="720"/>
+        </w:tabs>
+        <w:ind w:left="720" w:hanging="360"/>
+      </w:pPr>
+      <w:rPr>
+        <w:rFonts w:ascii="Symbol" w:hAnsi="Symbol" w:hint="default"/>
+        <w:sz w:val="20"/>
+      </w:rPr>
+    </w:lvl>
+    <w:lvl w:ilvl="1" w:tentative="1">
+      <w:start w:val="1"/>
+      <w:numFmt w:val="bullet"/>
+      <w:lvlText w:val="o"/>
+      <w:lvlJc w:val="left"/>
+      <w:pPr>
+        <w:tabs>
+          <w:tab w:val="num" w:pos="1440"/>
+        </w:tabs>
+        <w:ind w:left="1440" w:hanging="360"/>
+      </w:pPr>
+      <w:rPr>
+        <w:rFonts w:ascii="Courier New" w:hAnsi="Courier New" w:hint="default"/>
+        <w:sz w:val="20"/>
+      </w:rPr>
+    </w:lvl>
+    <w:lvl w:ilvl="2" w:tentative="1">
+      <w:start w:val="1"/>
+      <w:numFmt w:val="bullet"/>
+      <w:lvlText w:val=""/>
+      <w:lvlJc w:val="left"/>
+      <w:pPr>
+        <w:tabs>
+          <w:tab w:val="num" w:pos="2160"/>
+        </w:tabs>
+        <w:ind w:left="2160" w:hanging="360"/>
+      </w:pPr>
+      <w:rPr>
+        <w:rFonts w:ascii="Wingdings" w:hAnsi="Wingdings" w:hint="default"/>
+        <w:sz w:val="20"/>
+      </w:rPr>
+    </w:lvl>
+    <w:lvl w:ilvl="3" w:tentative="1">
+      <w:start w:val="1"/>
+      <w:numFmt w:val="bullet"/>
+      <w:lvlText w:val=""/>
+      <w:lvlJc w:val="left"/>
+      <w:pPr>
+        <w:tabs>
+          <w:tab w:val="num" w:pos="2880"/>
+        </w:tabs>
+        <w:ind w:left="2880" w:hanging="360"/>
+      </w:pPr>
+      <w:rPr>
+        <w:rFonts w:ascii="Wingdings" w:hAnsi="Wingdings" w:hint="default"/>
+        <w:sz w:val="20"/>
+      </w:rPr>
+    </w:lvl>
+    <w:lvl w:ilvl="4" w:tentative="1">
+      <w:start w:val="1"/>
+      <w:numFmt w:val="bullet"/>
+      <w:lvlText w:val=""/>
+      <w:lvlJc w:val="left"/>
+      <w:pPr>
+        <w:tabs>
+          <w:tab w:val="num" w:pos="3600"/>
+        </w:tabs>
+        <w:ind w:left="3600" w:hanging="360"/>
+      </w:pPr>
+      <w:rPr>
+        <w:rFonts w:ascii="Wingdings" w:hAnsi="Wingdings" w:hint="default"/>
+        <w:sz w:val="20"/>
+      </w:rPr>
+    </w:lvl>
+    <w:lvl w:ilvl="5" w:tentative="1">
+      <w:start w:val="1"/>
+      <w:numFmt w:val="bullet"/>
+      <w:lvlText w:val=""/>
+      <w:lvlJc w:val="left"/>
+      <w:pPr>
+        <w:tabs>
+          <w:tab w:val="num" w:pos="4320"/>
+        </w:tabs>
+        <w:ind w:left="4320" w:hanging="360"/>
+      </w:pPr>
+      <w:rPr>
+        <w:rFonts w:ascii="Wingdings" w:hAnsi="Wingdings" w:hint="default"/>
+        <w:sz w:val="20"/>
+      </w:rPr>
+    </w:lvl>
+    <w:lvl w:ilvl="6" w:tentative="1">
+      <w:start w:val="1"/>
+      <w:numFmt w:val="bullet"/>
+      <w:lvlText w:val=""/>
+      <w:lvlJc w:val="left"/>
+      <w:pPr>
+        <w:tabs>
+          <w:tab w:val="num" w:pos="5040"/>
+        </w:tabs>
+        <w:ind w:left="5040" w:hanging="360"/>
+      </w:pPr>
+      <w:rPr>
+        <w:rFonts w:ascii="Wingdings" w:hAnsi="Wingdings" w:hint="default"/>
+        <w:sz w:val="20"/>
+      </w:rPr>
+    </w:lvl>
+    <w:lvl w:ilvl="7" w:tentative="1">
+      <w:start w:val="1"/>
+      <w:numFmt w:val="bullet"/>
+      <w:lvlText w:val=""/>
+      <w:lvlJc w:val="left"/>
+      <w:pPr>
+        <w:tabs>
+          <w:tab w:val="num" w:pos="5760"/>
+        </w:tabs>
+        <w:ind w:left="5760" w:hanging="360"/>
+      </w:pPr>
+      <w:rPr>
+        <w:rFonts w:ascii="Wingdings" w:hAnsi="Wingdings" w:hint="default"/>
+        <w:sz w:val="20"/>
+      </w:rPr>
+    </w:lvl>
+    <w:lvl w:ilvl="8" w:tentative="1">
+      <w:start w:val="1"/>
+      <w:numFmt w:val="bullet"/>
+      <w:lvlText w:val=""/>
+      <w:lvlJc w:val="left"/>
+      <w:pPr>
+        <w:tabs>
+          <w:tab w:val="num" w:pos="6480"/>
+        </w:tabs>
+        <w:ind w:left="6480" w:hanging="360"/>
+      </w:pPr>
+      <w:rPr>
+        <w:rFonts w:ascii="Wingdings" w:hAnsi="Wingdings" w:hint="default"/>
+        <w:sz w:val="20"/>
+      </w:rPr>
+    </w:lvl>
+  </w:abstractNum>
+  <w:abstractNum w:abstractNumId="6" w15:restartNumberingAfterBreak="0">
     <w:nsid w:val="2A4D7EF2"/>
     <w:multiLevelType w:val="hybridMultilevel"/>
     <w:tmpl w:val="9DE4BE9A"/>
@@ -1145,7 +2178,7 @@
       </w:rPr>
     </w:lvl>
   </w:abstractNum>
-  <w:abstractNum w:abstractNumId="5" w15:restartNumberingAfterBreak="0">
+  <w:abstractNum w:abstractNumId="7" w15:restartNumberingAfterBreak="0">
     <w:nsid w:val="31D917A7"/>
     <w:multiLevelType w:val="hybridMultilevel"/>
     <w:tmpl w:val="130042B2"/>
@@ -1258,7 +2291,156 @@
       </w:rPr>
     </w:lvl>
   </w:abstractNum>
-  <w:abstractNum w:abstractNumId="6" w15:restartNumberingAfterBreak="0">
+  <w:abstractNum w:abstractNumId="8" w15:restartNumberingAfterBreak="0">
+    <w:nsid w:val="466718DB"/>
+    <w:multiLevelType w:val="multilevel"/>
+    <w:tmpl w:val="5F3A91B8"/>
+    <w:lvl w:ilvl="0">
+      <w:start w:val="1"/>
+      <w:numFmt w:val="bullet"/>
+      <w:lvlText w:val=""/>
+      <w:lvlJc w:val="left"/>
+      <w:pPr>
+        <w:tabs>
+          <w:tab w:val="num" w:pos="720"/>
+        </w:tabs>
+        <w:ind w:left="720" w:hanging="360"/>
+      </w:pPr>
+      <w:rPr>
+        <w:rFonts w:ascii="Symbol" w:hAnsi="Symbol" w:hint="default"/>
+        <w:sz w:val="20"/>
+      </w:rPr>
+    </w:lvl>
+    <w:lvl w:ilvl="1" w:tentative="1">
+      <w:start w:val="1"/>
+      <w:numFmt w:val="bullet"/>
+      <w:lvlText w:val="o"/>
+      <w:lvlJc w:val="left"/>
+      <w:pPr>
+        <w:tabs>
+          <w:tab w:val="num" w:pos="1440"/>
+        </w:tabs>
+        <w:ind w:left="1440" w:hanging="360"/>
+      </w:pPr>
+      <w:rPr>
+        <w:rFonts w:ascii="Courier New" w:hAnsi="Courier New" w:hint="default"/>
+        <w:sz w:val="20"/>
+      </w:rPr>
+    </w:lvl>
+    <w:lvl w:ilvl="2" w:tentative="1">
+      <w:start w:val="1"/>
+      <w:numFmt w:val="bullet"/>
+      <w:lvlText w:val=""/>
+      <w:lvlJc w:val="left"/>
+      <w:pPr>
+        <w:tabs>
+          <w:tab w:val="num" w:pos="2160"/>
+        </w:tabs>
+        <w:ind w:left="2160" w:hanging="360"/>
+      </w:pPr>
+      <w:rPr>
+        <w:rFonts w:ascii="Wingdings" w:hAnsi="Wingdings" w:hint="default"/>
+        <w:sz w:val="20"/>
+      </w:rPr>
+    </w:lvl>
+    <w:lvl w:ilvl="3" w:tentative="1">
+      <w:start w:val="1"/>
+      <w:numFmt w:val="bullet"/>
+      <w:lvlText w:val=""/>
+      <w:lvlJc w:val="left"/>
+      <w:pPr>
+        <w:tabs>
+          <w:tab w:val="num" w:pos="2880"/>
+        </w:tabs>
+        <w:ind w:left="2880" w:hanging="360"/>
+      </w:pPr>
+      <w:rPr>
+        <w:rFonts w:ascii="Wingdings" w:hAnsi="Wingdings" w:hint="default"/>
+        <w:sz w:val="20"/>
+      </w:rPr>
+    </w:lvl>
+    <w:lvl w:ilvl="4" w:tentative="1">
+      <w:start w:val="1"/>
+      <w:numFmt w:val="bullet"/>
+      <w:lvlText w:val=""/>
+      <w:lvlJc w:val="left"/>
+      <w:pPr>
+        <w:tabs>
+          <w:tab w:val="num" w:pos="3600"/>
+        </w:tabs>
+        <w:ind w:left="3600" w:hanging="360"/>
+      </w:pPr>
+      <w:rPr>
+        <w:rFonts w:ascii="Wingdings" w:hAnsi="Wingdings" w:hint="default"/>
+        <w:sz w:val="20"/>
+      </w:rPr>
+    </w:lvl>
+    <w:lvl w:ilvl="5" w:tentative="1">
+      <w:start w:val="1"/>
+      <w:numFmt w:val="bullet"/>
+      <w:lvlText w:val=""/>
+      <w:lvlJc w:val="left"/>
+      <w:pPr>
+        <w:tabs>
+          <w:tab w:val="num" w:pos="4320"/>
+        </w:tabs>
+        <w:ind w:left="4320" w:hanging="360"/>
+      </w:pPr>
+      <w:rPr>
+        <w:rFonts w:ascii="Wingdings" w:hAnsi="Wingdings" w:hint="default"/>
+        <w:sz w:val="20"/>
+      </w:rPr>
+    </w:lvl>
+    <w:lvl w:ilvl="6" w:tentative="1">
+      <w:start w:val="1"/>
+      <w:numFmt w:val="bullet"/>
+      <w:lvlText w:val=""/>
+      <w:lvlJc w:val="left"/>
+      <w:pPr>
+        <w:tabs>
+          <w:tab w:val="num" w:pos="5040"/>
+        </w:tabs>
+        <w:ind w:left="5040" w:hanging="360"/>
+      </w:pPr>
+      <w:rPr>
+        <w:rFonts w:ascii="Wingdings" w:hAnsi="Wingdings" w:hint="default"/>
+        <w:sz w:val="20"/>
+      </w:rPr>
+    </w:lvl>
+    <w:lvl w:ilvl="7" w:tentative="1">
+      <w:start w:val="1"/>
+      <w:numFmt w:val="bullet"/>
+      <w:lvlText w:val=""/>
+      <w:lvlJc w:val="left"/>
+      <w:pPr>
+        <w:tabs>
+          <w:tab w:val="num" w:pos="5760"/>
+        </w:tabs>
+        <w:ind w:left="5760" w:hanging="360"/>
+      </w:pPr>
+      <w:rPr>
+        <w:rFonts w:ascii="Wingdings" w:hAnsi="Wingdings" w:hint="default"/>
+        <w:sz w:val="20"/>
+      </w:rPr>
+    </w:lvl>
+    <w:lvl w:ilvl="8" w:tentative="1">
+      <w:start w:val="1"/>
+      <w:numFmt w:val="bullet"/>
+      <w:lvlText w:val=""/>
+      <w:lvlJc w:val="left"/>
+      <w:pPr>
+        <w:tabs>
+          <w:tab w:val="num" w:pos="6480"/>
+        </w:tabs>
+        <w:ind w:left="6480" w:hanging="360"/>
+      </w:pPr>
+      <w:rPr>
+        <w:rFonts w:ascii="Wingdings" w:hAnsi="Wingdings" w:hint="default"/>
+        <w:sz w:val="20"/>
+      </w:rPr>
+    </w:lvl>
+  </w:abstractNum>
+  <w:abstractNum w:abstractNumId="9" w15:restartNumberingAfterBreak="0">
     <w:nsid w:val="46D34C30"/>
     <w:multiLevelType w:val="hybridMultilevel"/>
     <w:tmpl w:val="3E247666"/>
@@ -1371,7 +2553,7 @@
       </w:rPr>
     </w:lvl>
   </w:abstractNum>
-  <w:abstractNum w:abstractNumId="7" w15:restartNumberingAfterBreak="0">
+  <w:abstractNum w:abstractNumId="10" w15:restartNumberingAfterBreak="0">
     <w:nsid w:val="4BA9627A"/>
     <w:multiLevelType w:val="hybridMultilevel"/>
     <w:tmpl w:val="4CD4AFF0"/>
@@ -1484,7 +2666,7 @@
       </w:rPr>
     </w:lvl>
   </w:abstractNum>
-  <w:abstractNum w:abstractNumId="8" w15:restartNumberingAfterBreak="0">
+  <w:abstractNum w:abstractNumId="11" w15:restartNumberingAfterBreak="0">
     <w:nsid w:val="58771E8D"/>
     <w:multiLevelType w:val="multilevel"/>
     <w:tmpl w:val="9026AD98"/>
@@ -1633,7 +2815,7 @@
       </w:rPr>
     </w:lvl>
   </w:abstractNum>
-  <w:abstractNum w:abstractNumId="9" w15:restartNumberingAfterBreak="0">
+  <w:abstractNum w:abstractNumId="12" w15:restartNumberingAfterBreak="0">
     <w:nsid w:val="69A70423"/>
     <w:multiLevelType w:val="multilevel"/>
     <w:tmpl w:val="E6A60BDE"/>
@@ -1782,7 +2964,7 @@
       </w:rPr>
     </w:lvl>
   </w:abstractNum>
-  <w:abstractNum w:abstractNumId="10" w15:restartNumberingAfterBreak="0">
+  <w:abstractNum w:abstractNumId="13" w15:restartNumberingAfterBreak="0">
     <w:nsid w:val="6DD316BE"/>
     <w:multiLevelType w:val="hybridMultilevel"/>
     <w:tmpl w:val="7E7003C4"/>
@@ -1895,7 +3077,120 @@
       </w:rPr>
     </w:lvl>
   </w:abstractNum>
-  <w:abstractNum w:abstractNumId="11" w15:restartNumberingAfterBreak="0">
+  <w:abstractNum w:abstractNumId="14" w15:restartNumberingAfterBreak="0">
+    <w:nsid w:val="76EB7A42"/>
+    <w:multiLevelType w:val="hybridMultilevel"/>
+    <w:tmpl w:val="2CD44BB4"/>
+    <w:lvl w:ilvl="0" w:tplc="240A0001">
+      <w:start w:val="1"/>
+      <w:numFmt w:val="bullet"/>
+      <w:lvlText w:val=""/>
+      <w:lvlJc w:val="left"/>
+      <w:pPr>
+        <w:ind w:left="720" w:hanging="360"/>
+      </w:pPr>
+      <w:rPr>
+        <w:rFonts w:ascii="Symbol" w:hAnsi="Symbol" w:hint="default"/>
+      </w:rPr>
+    </w:lvl>
+    <w:lvl w:ilvl="1" w:tplc="240A0003" w:tentative="1">
+      <w:start w:val="1"/>
+      <w:numFmt w:val="bullet"/>
+      <w:lvlText w:val="o"/>
+      <w:lvlJc w:val="left"/>
+      <w:pPr>
+        <w:ind w:left="1440" w:hanging="360"/>
+      </w:pPr>
+      <w:rPr>
+        <w:rFonts w:ascii="Courier New" w:hAnsi="Courier New" w:cs="Courier New" w:hint="default"/>
+      </w:rPr>
+    </w:lvl>
+    <w:lvl w:ilvl="2" w:tplc="240A0005" w:tentative="1">
+      <w:start w:val="1"/>
+      <w:numFmt w:val="bullet"/>
+      <w:lvlText w:val=""/>
+      <w:lvlJc w:val="left"/>
+      <w:pPr>
+        <w:ind w:left="2160" w:hanging="360"/>
+      </w:pPr>
+      <w:rPr>
+        <w:rFonts w:ascii="Wingdings" w:hAnsi="Wingdings" w:hint="default"/>
+      </w:rPr>
+    </w:lvl>
+    <w:lvl w:ilvl="3" w:tplc="240A0001" w:tentative="1">
+      <w:start w:val="1"/>
+      <w:numFmt w:val="bullet"/>
+      <w:lvlText w:val=""/>
+      <w:lvlJc w:val="left"/>
+      <w:pPr>
+        <w:ind w:left="2880" w:hanging="360"/>
+      </w:pPr>
+      <w:rPr>
+        <w:rFonts w:ascii="Symbol" w:hAnsi="Symbol" w:hint="default"/>
+      </w:rPr>
+    </w:lvl>
+    <w:lvl w:ilvl="4" w:tplc="240A0003" w:tentative="1">
+      <w:start w:val="1"/>
+      <w:numFmt w:val="bullet"/>
+      <w:lvlText w:val="o"/>
+      <w:lvlJc w:val="left"/>
+      <w:pPr>
+        <w:ind w:left="3600" w:hanging="360"/>
+      </w:pPr>
+      <w:rPr>
+        <w:rFonts w:ascii="Courier New" w:hAnsi="Courier New" w:cs="Courier New" w:hint="default"/>
+      </w:rPr>
+    </w:lvl>
+    <w:lvl w:ilvl="5" w:tplc="240A0005" w:tentative="1">
+      <w:start w:val="1"/>
+      <w:numFmt w:val="bullet"/>
+      <w:lvlText w:val=""/>
+      <w:lvlJc w:val="left"/>
+      <w:pPr>
+        <w:ind w:left="4320" w:hanging="360"/>
+      </w:pPr>
+      <w:rPr>
+        <w:rFonts w:ascii="Wingdings" w:hAnsi="Wingdings" w:hint="default"/>
+      </w:rPr>
+    </w:lvl>
+    <w:lvl w:ilvl="6" w:tplc="240A0001" w:tentative="1">
+      <w:start w:val="1"/>
+      <w:numFmt w:val="bullet"/>
+      <w:lvlText w:val=""/>
+      <w:lvlJc w:val="left"/>
+      <w:pPr>
+        <w:ind w:left="5040" w:hanging="360"/>
+      </w:pPr>
+      <w:rPr>
+        <w:rFonts w:ascii="Symbol" w:hAnsi="Symbol" w:hint="default"/>
+      </w:rPr>
+    </w:lvl>
+    <w:lvl w:ilvl="7" w:tplc="240A0003" w:tentative="1">
+      <w:start w:val="1"/>
+      <w:numFmt w:val="bullet"/>
+      <w:lvlText w:val="o"/>
+      <w:lvlJc w:val="left"/>
+      <w:pPr>
+        <w:ind w:left="5760" w:hanging="360"/>
+      </w:pPr>
+      <w:rPr>
+        <w:rFonts w:ascii="Courier New" w:hAnsi="Courier New" w:cs="Courier New" w:hint="default"/>
+      </w:rPr>
+    </w:lvl>
+    <w:lvl w:ilvl="8" w:tplc="240A0005" w:tentative="1">
+      <w:start w:val="1"/>
+      <w:numFmt w:val="bullet"/>
+      <w:lvlText w:val=""/>
+      <w:lvlJc w:val="left"/>
+      <w:pPr>
+        <w:ind w:left="6480" w:hanging="360"/>
+      </w:pPr>
+      <w:rPr>
+        <w:rFonts w:ascii="Wingdings" w:hAnsi="Wingdings" w:hint="default"/>
+      </w:rPr>
+    </w:lvl>
+  </w:abstractNum>
+  <w:abstractNum w:abstractNumId="15" w15:restartNumberingAfterBreak="0">
     <w:nsid w:val="79EA67FB"/>
     <w:multiLevelType w:val="multilevel"/>
     <w:tmpl w:val="933CF81E"/>
@@ -2044,7 +3339,7 @@
       </w:rPr>
     </w:lvl>
   </w:abstractNum>
-  <w:abstractNum w:abstractNumId="12" w15:restartNumberingAfterBreak="0">
+  <w:abstractNum w:abstractNumId="16" w15:restartNumberingAfterBreak="0">
     <w:nsid w:val="7B327218"/>
     <w:multiLevelType w:val="multilevel"/>
     <w:tmpl w:val="86C0DBC4"/>
@@ -2193,7 +3488,7 @@
       </w:rPr>
     </w:lvl>
   </w:abstractNum>
-  <w:abstractNum w:abstractNumId="13" w15:restartNumberingAfterBreak="0">
+  <w:abstractNum w:abstractNumId="17" w15:restartNumberingAfterBreak="0">
     <w:nsid w:val="7CD309CA"/>
     <w:multiLevelType w:val="hybridMultilevel"/>
     <w:tmpl w:val="7EE80AC0"/>
@@ -2307,46 +3602,58 @@
     </w:lvl>
   </w:abstractNum>
   <w:num w:numId="1" w16cid:durableId="1160924178">
+    <w:abstractNumId w:val="12"/>
+  </w:num>
+  <w:num w:numId="2" w16cid:durableId="1923416265">
+    <w:abstractNumId w:val="10"/>
+  </w:num>
+  <w:num w:numId="3" w16cid:durableId="829710997">
+    <w:abstractNumId w:val="2"/>
+  </w:num>
+  <w:num w:numId="4" w16cid:durableId="2013606748">
+    <w:abstractNumId w:val="17"/>
+  </w:num>
+  <w:num w:numId="5" w16cid:durableId="791050320">
+    <w:abstractNumId w:val="3"/>
+  </w:num>
+  <w:num w:numId="6" w16cid:durableId="432550260">
+    <w:abstractNumId w:val="15"/>
+  </w:num>
+  <w:num w:numId="7" w16cid:durableId="1031808643">
+    <w:abstractNumId w:val="6"/>
+  </w:num>
+  <w:num w:numId="8" w16cid:durableId="1980183140">
+    <w:abstractNumId w:val="13"/>
+  </w:num>
+  <w:num w:numId="9" w16cid:durableId="1020814633">
+    <w:abstractNumId w:val="16"/>
+  </w:num>
+  <w:num w:numId="10" w16cid:durableId="839736409">
+    <w:abstractNumId w:val="1"/>
+  </w:num>
+  <w:num w:numId="11" w16cid:durableId="188178400">
+    <w:abstractNumId w:val="11"/>
+  </w:num>
+  <w:num w:numId="12" w16cid:durableId="428964393">
     <w:abstractNumId w:val="9"/>
   </w:num>
-  <w:num w:numId="2" w16cid:durableId="1923416265">
+  <w:num w:numId="13" w16cid:durableId="751699360">
+    <w:abstractNumId w:val="4"/>
+  </w:num>
+  <w:num w:numId="14" w16cid:durableId="2144619963">
     <w:abstractNumId w:val="7"/>
   </w:num>
-  <w:num w:numId="3" w16cid:durableId="829710997">
-    <w:abstractNumId w:val="1"/>
+  <w:num w:numId="15" w16cid:durableId="1547716245">
+    <w:abstractNumId w:val="5"/>
   </w:num>
-  <w:num w:numId="4" w16cid:durableId="2013606748">
-    <w:abstractNumId w:val="13"/>
-  </w:num>
-  <w:num w:numId="5" w16cid:durableId="791050320">
-    <w:abstractNumId w:val="2"/>
-  </w:num>
-  <w:num w:numId="6" w16cid:durableId="432550260">
-    <w:abstractNumId w:val="11"/>
-  </w:num>
-  <w:num w:numId="7" w16cid:durableId="1031808643">
-    <w:abstractNumId w:val="4"/>
-  </w:num>
-  <w:num w:numId="8" w16cid:durableId="1980183140">
-    <w:abstractNumId w:val="10"/>
-  </w:num>
-  <w:num w:numId="9" w16cid:durableId="1020814633">
-    <w:abstractNumId w:val="12"/>
-  </w:num>
-  <w:num w:numId="10" w16cid:durableId="839736409">
+  <w:num w:numId="16" w16cid:durableId="1235168535">
     <w:abstractNumId w:val="0"/>
   </w:num>
-  <w:num w:numId="11" w16cid:durableId="188178400">
+  <w:num w:numId="17" w16cid:durableId="1449355516">
     <w:abstractNumId w:val="8"/>
   </w:num>
-  <w:num w:numId="12" w16cid:durableId="428964393">
-    <w:abstractNumId w:val="6"/>
-  </w:num>
-  <w:num w:numId="13" w16cid:durableId="751699360">
-    <w:abstractNumId w:val="3"/>
-  </w:num>
-  <w:num w:numId="14" w16cid:durableId="2144619963">
-    <w:abstractNumId w:val="5"/>
+  <w:num w:numId="18" w16cid:durableId="221260768">
+    <w:abstractNumId w:val="14"/>
   </w:num>
 </w:numbering>
 </file>
@@ -2751,6 +4058,10 @@
   <w:style w:type="paragraph" w:default="1" w:styleId="Normal">
     <w:name w:val="Normal"/>
     <w:qFormat/>
+    <w:rsid w:val="00EC51BC"/>
+    <w:rPr>
+      <w:sz w:val="32"/>
+    </w:rPr>
   </w:style>
   <w:style w:type="paragraph" w:styleId="Ttulo1">
     <w:name w:val="heading 1"/>

</xml_diff>

<commit_message>
Clase 3 Curso logica de progrmacion conceptos primordiales
</commit_message>
<xml_diff>
--- a/FORMACIONES/Principiante en Programación G5 - ONE/Aprender Lógica de Programación/2. Curso de Lógica de programación Conceptos primordiales/Notas.docx
+++ b/FORMACIONES/Principiante en Programación G5 - ONE/Aprender Lógica de Programación/2. Curso de Lógica de programación Conceptos primordiales/Notas.docx
@@ -24,6 +24,7 @@
       <w:r>
         <w:rPr>
           <w:rFonts w:eastAsiaTheme="majorEastAsia"/>
+          <w:noProof/>
         </w:rPr>
         <w:drawing>
           <wp:inline distT="0" distB="0" distL="0" distR="0" wp14:anchorId="26709E6F" wp14:editId="3CFEEFB8">
@@ -149,6 +150,7 @@
       </w:pPr>
       <w:r>
         <w:rPr>
+          <w:noProof/>
           <w:szCs w:val="32"/>
         </w:rPr>
         <w:drawing>
@@ -236,6 +238,7 @@
       <w:r>
         <w:rPr>
           <w:rFonts w:eastAsiaTheme="majorEastAsia"/>
+          <w:noProof/>
         </w:rPr>
         <w:drawing>
           <wp:inline distT="0" distB="0" distL="0" distR="0" wp14:anchorId="4573EFAB" wp14:editId="0BBE3A3B">
@@ -317,6 +320,7 @@
       <w:r>
         <w:rPr>
           <w:rFonts w:eastAsiaTheme="majorEastAsia"/>
+          <w:noProof/>
         </w:rPr>
         <w:drawing>
           <wp:inline distT="0" distB="0" distL="0" distR="0" wp14:anchorId="4F29643D" wp14:editId="75BEBC6E">
@@ -384,6 +388,7 @@
       <w:r>
         <w:rPr>
           <w:rFonts w:eastAsiaTheme="majorEastAsia"/>
+          <w:noProof/>
         </w:rPr>
         <w:drawing>
           <wp:inline distT="0" distB="0" distL="0" distR="0" wp14:anchorId="4AA5D2E3" wp14:editId="56982C93">
@@ -451,7 +456,35 @@
         <w:rPr>
           <w:lang w:eastAsia="es-CO"/>
         </w:rPr>
-        <w:t>Convertir string en número usando parseInt.</w:t>
+        <w:t xml:space="preserve">Convertir </w:t>
+      </w:r>
+      <w:proofErr w:type="spellStart"/>
+      <w:r>
+        <w:rPr>
+          <w:lang w:eastAsia="es-CO"/>
+        </w:rPr>
+        <w:t>string</w:t>
+      </w:r>
+      <w:proofErr w:type="spellEnd"/>
+      <w:r>
+        <w:rPr>
+          <w:lang w:eastAsia="es-CO"/>
+        </w:rPr>
+        <w:t xml:space="preserve"> en número usando </w:t>
+      </w:r>
+      <w:proofErr w:type="spellStart"/>
+      <w:r>
+        <w:rPr>
+          <w:lang w:eastAsia="es-CO"/>
+        </w:rPr>
+        <w:t>parseInt</w:t>
+      </w:r>
+      <w:proofErr w:type="spellEnd"/>
+      <w:r>
+        <w:rPr>
+          <w:lang w:eastAsia="es-CO"/>
+        </w:rPr>
+        <w:t>.</w:t>
       </w:r>
     </w:p>
     <w:p>
@@ -469,7 +502,21 @@
         <w:rPr>
           <w:lang w:eastAsia="es-CO"/>
         </w:rPr>
-        <w:t>Trabajar con condiciones if y else.</w:t>
+        <w:t>Trabajar con condiciones if y </w:t>
+      </w:r>
+      <w:proofErr w:type="spellStart"/>
+      <w:r>
+        <w:rPr>
+          <w:lang w:eastAsia="es-CO"/>
+        </w:rPr>
+        <w:t>else</w:t>
+      </w:r>
+      <w:proofErr w:type="spellEnd"/>
+      <w:r>
+        <w:rPr>
+          <w:lang w:eastAsia="es-CO"/>
+        </w:rPr>
+        <w:t>.</w:t>
       </w:r>
     </w:p>
     <w:p>
@@ -487,7 +534,35 @@
         <w:rPr>
           <w:lang w:eastAsia="es-CO"/>
         </w:rPr>
-        <w:t>Usar fórmulas matemáticas como Math.random y Math.round.</w:t>
+        <w:t>Usar fórmulas matemáticas como </w:t>
+      </w:r>
+      <w:proofErr w:type="spellStart"/>
+      <w:r>
+        <w:rPr>
+          <w:lang w:eastAsia="es-CO"/>
+        </w:rPr>
+        <w:t>Math.random</w:t>
+      </w:r>
+      <w:proofErr w:type="spellEnd"/>
+      <w:r>
+        <w:rPr>
+          <w:lang w:eastAsia="es-CO"/>
+        </w:rPr>
+        <w:t> y </w:t>
+      </w:r>
+      <w:proofErr w:type="spellStart"/>
+      <w:r>
+        <w:rPr>
+          <w:lang w:eastAsia="es-CO"/>
+        </w:rPr>
+        <w:t>Math.round</w:t>
+      </w:r>
+      <w:proofErr w:type="spellEnd"/>
+      <w:r>
+        <w:rPr>
+          <w:lang w:eastAsia="es-CO"/>
+        </w:rPr>
+        <w:t>.</w:t>
       </w:r>
     </w:p>
     <w:p/>
@@ -542,6 +617,7 @@
       <w:r>
         <w:rPr>
           <w:rFonts w:eastAsiaTheme="majorEastAsia"/>
+          <w:noProof/>
         </w:rPr>
         <w:drawing>
           <wp:inline distT="0" distB="0" distL="0" distR="0" wp14:anchorId="02F39850" wp14:editId="4AD23E6A">
@@ -606,6 +682,7 @@
       <w:r>
         <w:rPr>
           <w:rFonts w:eastAsiaTheme="majorEastAsia"/>
+          <w:noProof/>
         </w:rPr>
         <w:drawing>
           <wp:inline distT="0" distB="0" distL="0" distR="0" wp14:anchorId="4E44892A" wp14:editId="364EF975">
@@ -674,6 +751,9 @@
         <w:jc w:val="center"/>
       </w:pPr>
       <w:r>
+        <w:rPr>
+          <w:noProof/>
+        </w:rPr>
         <w:drawing>
           <wp:inline distT="0" distB="0" distL="0" distR="0" wp14:anchorId="37CAF72E" wp14:editId="5ECDE039">
             <wp:extent cx="4155123" cy="2688609"/>
@@ -742,6 +822,7 @@
       <w:r>
         <w:rPr>
           <w:rFonts w:eastAsiaTheme="majorEastAsia"/>
+          <w:noProof/>
         </w:rPr>
         <w:drawing>
           <wp:inline distT="0" distB="0" distL="0" distR="0" wp14:anchorId="18C984C6" wp14:editId="05F76877">
@@ -799,6 +880,9 @@
         <w:jc w:val="center"/>
       </w:pPr>
       <w:r>
+        <w:rPr>
+          <w:noProof/>
+        </w:rPr>
         <w:drawing>
           <wp:inline distT="0" distB="0" distL="0" distR="0" wp14:anchorId="68672971" wp14:editId="58ADCDF5">
             <wp:extent cx="3677163" cy="2686425"/>
@@ -847,6 +931,7 @@
       <w:r>
         <w:rPr>
           <w:rFonts w:eastAsiaTheme="majorEastAsia"/>
+          <w:noProof/>
         </w:rPr>
         <w:lastRenderedPageBreak/>
         <w:drawing>
@@ -917,6 +1002,7 @@
         </w:rPr>
         <w:t>Repetir tareas y actividades con iteraciones </w:t>
       </w:r>
+      <w:proofErr w:type="spellStart"/>
       <w:r>
         <w:rPr>
           <w:rFonts w:ascii="Courier New" w:hAnsi="Courier New" w:cs="Courier New"/>
@@ -928,6 +1014,7 @@
         </w:rPr>
         <w:t>while</w:t>
       </w:r>
+      <w:proofErr w:type="spellEnd"/>
       <w:r>
         <w:rPr>
           <w:lang w:eastAsia="es-CO"/>
@@ -952,6 +1039,7 @@
         </w:rPr>
         <w:t>Repetir tareas y actividades con iteraciones </w:t>
       </w:r>
+      <w:proofErr w:type="spellStart"/>
       <w:r>
         <w:rPr>
           <w:rFonts w:ascii="Courier New" w:hAnsi="Courier New" w:cs="Courier New"/>
@@ -963,6 +1051,7 @@
         </w:rPr>
         <w:t>for</w:t>
       </w:r>
+      <w:proofErr w:type="spellEnd"/>
       <w:r>
         <w:rPr>
           <w:lang w:eastAsia="es-CO"/>
@@ -1083,6 +1172,105 @@
     <w:p>
       <w:pPr>
         <w:pStyle w:val="Ttulo1"/>
+        <w:jc w:val="center"/>
+        <w:rPr>
+          <w:rFonts w:eastAsiaTheme="majorEastAsia"/>
+        </w:rPr>
+      </w:pPr>
+      <w:r>
+        <w:rPr>
+          <w:rFonts w:eastAsiaTheme="majorEastAsia"/>
+        </w:rPr>
+        <w:drawing>
+          <wp:inline distT="0" distB="0" distL="0" distR="0" wp14:anchorId="4D358DB1" wp14:editId="14F74B1E">
+            <wp:extent cx="2279176" cy="2507746"/>
+            <wp:effectExtent l="0" t="0" r="6985" b="6985"/>
+            <wp:docPr id="7" name="Imagen 7"/>
+            <wp:cNvGraphicFramePr>
+              <a:graphicFrameLocks xmlns:a="http://schemas.openxmlformats.org/drawingml/2006/main" noChangeAspect="1"/>
+            </wp:cNvGraphicFramePr>
+            <a:graphic xmlns:a="http://schemas.openxmlformats.org/drawingml/2006/main">
+              <a:graphicData uri="http://schemas.openxmlformats.org/drawingml/2006/picture">
+                <pic:pic xmlns:pic="http://schemas.openxmlformats.org/drawingml/2006/picture">
+                  <pic:nvPicPr>
+                    <pic:cNvPr id="1" name=""/>
+                    <pic:cNvPicPr/>
+                  </pic:nvPicPr>
+                  <pic:blipFill>
+                    <a:blip r:embed="rId16"/>
+                    <a:stretch>
+                      <a:fillRect/>
+                    </a:stretch>
+                  </pic:blipFill>
+                  <pic:spPr>
+                    <a:xfrm>
+                      <a:off x="0" y="0"/>
+                      <a:ext cx="2284185" cy="2513258"/>
+                    </a:xfrm>
+                    <a:prstGeom prst="rect">
+                      <a:avLst/>
+                    </a:prstGeom>
+                  </pic:spPr>
+                </pic:pic>
+              </a:graphicData>
+            </a:graphic>
+          </wp:inline>
+        </w:drawing>
+      </w:r>
+    </w:p>
+    <w:p>
+      <w:pPr>
+        <w:pStyle w:val="Ttulo1"/>
+        <w:jc w:val="center"/>
+        <w:rPr>
+          <w:rFonts w:eastAsiaTheme="majorEastAsia"/>
+        </w:rPr>
+      </w:pPr>
+      <w:r>
+        <w:rPr>
+          <w:rFonts w:eastAsiaTheme="majorEastAsia"/>
+        </w:rPr>
+        <w:lastRenderedPageBreak/>
+        <w:drawing>
+          <wp:inline distT="0" distB="0" distL="0" distR="0" wp14:anchorId="39DFFC0B" wp14:editId="116608CB">
+            <wp:extent cx="5612130" cy="1190625"/>
+            <wp:effectExtent l="0" t="0" r="7620" b="9525"/>
+            <wp:docPr id="13" name="Imagen 13"/>
+            <wp:cNvGraphicFramePr>
+              <a:graphicFrameLocks xmlns:a="http://schemas.openxmlformats.org/drawingml/2006/main" noChangeAspect="1"/>
+            </wp:cNvGraphicFramePr>
+            <a:graphic xmlns:a="http://schemas.openxmlformats.org/drawingml/2006/main">
+              <a:graphicData uri="http://schemas.openxmlformats.org/drawingml/2006/picture">
+                <pic:pic xmlns:pic="http://schemas.openxmlformats.org/drawingml/2006/picture">
+                  <pic:nvPicPr>
+                    <pic:cNvPr id="1" name=""/>
+                    <pic:cNvPicPr/>
+                  </pic:nvPicPr>
+                  <pic:blipFill>
+                    <a:blip r:embed="rId17"/>
+                    <a:stretch>
+                      <a:fillRect/>
+                    </a:stretch>
+                  </pic:blipFill>
+                  <pic:spPr>
+                    <a:xfrm>
+                      <a:off x="0" y="0"/>
+                      <a:ext cx="5612130" cy="1190625"/>
+                    </a:xfrm>
+                    <a:prstGeom prst="rect">
+                      <a:avLst/>
+                    </a:prstGeom>
+                  </pic:spPr>
+                </pic:pic>
+              </a:graphicData>
+            </a:graphic>
+          </wp:inline>
+        </w:drawing>
+      </w:r>
+    </w:p>
+    <w:p>
+      <w:pPr>
+        <w:pStyle w:val="Ttulo1"/>
         <w:rPr>
           <w:rFonts w:eastAsiaTheme="majorEastAsia"/>
         </w:rPr>
@@ -1095,8 +1283,199 @@
       </w:r>
     </w:p>
     <w:p>
+      <w:r>
+        <w:t xml:space="preserve">Valor aleatorio y </w:t>
+      </w:r>
+      <w:proofErr w:type="spellStart"/>
+      <w:r>
+        <w:t>focus</w:t>
+      </w:r>
+      <w:proofErr w:type="spellEnd"/>
+      <w:r>
+        <w:t xml:space="preserve"> al inicio del programa.</w:t>
+      </w:r>
+    </w:p>
+    <w:p>
+      <w:pPr>
+        <w:jc w:val="center"/>
+      </w:pPr>
+      <w:r>
+        <w:drawing>
+          <wp:inline distT="0" distB="0" distL="0" distR="0" wp14:anchorId="12F45AA7" wp14:editId="072FEDEF">
+            <wp:extent cx="3435371" cy="618129"/>
+            <wp:effectExtent l="0" t="0" r="0" b="0"/>
+            <wp:docPr id="14" name="Imagen 14"/>
+            <wp:cNvGraphicFramePr>
+              <a:graphicFrameLocks xmlns:a="http://schemas.openxmlformats.org/drawingml/2006/main" noChangeAspect="1"/>
+            </wp:cNvGraphicFramePr>
+            <a:graphic xmlns:a="http://schemas.openxmlformats.org/drawingml/2006/main">
+              <a:graphicData uri="http://schemas.openxmlformats.org/drawingml/2006/picture">
+                <pic:pic xmlns:pic="http://schemas.openxmlformats.org/drawingml/2006/picture">
+                  <pic:nvPicPr>
+                    <pic:cNvPr id="1" name=""/>
+                    <pic:cNvPicPr/>
+                  </pic:nvPicPr>
+                  <pic:blipFill>
+                    <a:blip r:embed="rId18"/>
+                    <a:stretch>
+                      <a:fillRect/>
+                    </a:stretch>
+                  </pic:blipFill>
+                  <pic:spPr>
+                    <a:xfrm>
+                      <a:off x="0" y="0"/>
+                      <a:ext cx="3440548" cy="619060"/>
+                    </a:xfrm>
+                    <a:prstGeom prst="rect">
+                      <a:avLst/>
+                    </a:prstGeom>
+                  </pic:spPr>
+                </pic:pic>
+              </a:graphicData>
+            </a:graphic>
+          </wp:inline>
+        </w:drawing>
+      </w:r>
+    </w:p>
+    <w:p>
+      <w:r>
+        <w:t xml:space="preserve">Reiniciar valor y </w:t>
+      </w:r>
+      <w:proofErr w:type="spellStart"/>
+      <w:r>
+        <w:t>focus</w:t>
+      </w:r>
+      <w:proofErr w:type="spellEnd"/>
+      <w:r>
+        <w:t>:</w:t>
+      </w:r>
+    </w:p>
+    <w:p>
+      <w:pPr>
+        <w:jc w:val="center"/>
+      </w:pPr>
+      <w:r>
+        <w:drawing>
+          <wp:inline distT="0" distB="0" distL="0" distR="0" wp14:anchorId="5D8E7817" wp14:editId="0CA5D65A">
+            <wp:extent cx="2082609" cy="570789"/>
+            <wp:effectExtent l="0" t="0" r="0" b="1270"/>
+            <wp:docPr id="15" name="Imagen 15"/>
+            <wp:cNvGraphicFramePr>
+              <a:graphicFrameLocks xmlns:a="http://schemas.openxmlformats.org/drawingml/2006/main" noChangeAspect="1"/>
+            </wp:cNvGraphicFramePr>
+            <a:graphic xmlns:a="http://schemas.openxmlformats.org/drawingml/2006/main">
+              <a:graphicData uri="http://schemas.openxmlformats.org/drawingml/2006/picture">
+                <pic:pic xmlns:pic="http://schemas.openxmlformats.org/drawingml/2006/picture">
+                  <pic:nvPicPr>
+                    <pic:cNvPr id="1" name=""/>
+                    <pic:cNvPicPr/>
+                  </pic:nvPicPr>
+                  <pic:blipFill>
+                    <a:blip r:embed="rId19"/>
+                    <a:stretch>
+                      <a:fillRect/>
+                    </a:stretch>
+                  </pic:blipFill>
+                  <pic:spPr>
+                    <a:xfrm>
+                      <a:off x="0" y="0"/>
+                      <a:ext cx="2092134" cy="573400"/>
+                    </a:xfrm>
+                    <a:prstGeom prst="rect">
+                      <a:avLst/>
+                    </a:prstGeom>
+                  </pic:spPr>
+                </pic:pic>
+              </a:graphicData>
+            </a:graphic>
+          </wp:inline>
+        </w:drawing>
+      </w:r>
+    </w:p>
+    <w:p>
       <w:pPr>
         <w:pStyle w:val="Ttulo1"/>
+      </w:pPr>
+      <w:r>
+        <w:t>Lo que aprendimos:</w:t>
+      </w:r>
+    </w:p>
+    <w:p>
+      <w:pPr>
+        <w:pStyle w:val="Prrafodelista"/>
+        <w:numPr>
+          <w:ilvl w:val="0"/>
+          <w:numId w:val="20"/>
+        </w:numPr>
+        <w:rPr>
+          <w:lang w:eastAsia="es-CO"/>
+        </w:rPr>
+      </w:pPr>
+      <w:r>
+        <w:rPr>
+          <w:lang w:eastAsia="es-CO"/>
+        </w:rPr>
+        <w:t>A mejorar la interacción del usuario con uso de botones.</w:t>
+      </w:r>
+    </w:p>
+    <w:p>
+      <w:pPr>
+        <w:pStyle w:val="Prrafodelista"/>
+        <w:numPr>
+          <w:ilvl w:val="0"/>
+          <w:numId w:val="20"/>
+        </w:numPr>
+        <w:rPr>
+          <w:lang w:eastAsia="es-CO"/>
+        </w:rPr>
+      </w:pPr>
+      <w:r>
+        <w:rPr>
+          <w:lang w:eastAsia="es-CO"/>
+        </w:rPr>
+        <w:t>A mejorar la interacción del usuario con uso de cajas de texto.</w:t>
+      </w:r>
+    </w:p>
+    <w:p>
+      <w:pPr>
+        <w:pStyle w:val="Prrafodelista"/>
+        <w:numPr>
+          <w:ilvl w:val="0"/>
+          <w:numId w:val="20"/>
+        </w:numPr>
+        <w:rPr>
+          <w:lang w:eastAsia="es-CO"/>
+        </w:rPr>
+      </w:pPr>
+      <w:r>
+        <w:rPr>
+          <w:lang w:eastAsia="es-CO"/>
+        </w:rPr>
+        <w:t>A mejorar la usabilidad de nuestro programa con </w:t>
+      </w:r>
+      <w:proofErr w:type="spellStart"/>
+      <w:r>
+        <w:rPr>
+          <w:lang w:eastAsia="es-CO"/>
+        </w:rPr>
+        <w:t>focus</w:t>
+      </w:r>
+      <w:proofErr w:type="spellEnd"/>
+      <w:r>
+        <w:rPr>
+          <w:lang w:eastAsia="es-CO"/>
+        </w:rPr>
+        <w:t>.</w:t>
+      </w:r>
+    </w:p>
+    <w:p>
+      <w:pPr>
+        <w:pStyle w:val="Ttulo1"/>
+      </w:pPr>
+    </w:p>
+    <w:p>
+      <w:pPr>
+        <w:pStyle w:val="Ttulo1"/>
         <w:rPr>
           <w:rFonts w:eastAsiaTheme="majorEastAsia"/>
         </w:rPr>
@@ -1141,6 +1520,14 @@
           <w:rFonts w:eastAsiaTheme="majorEastAsia"/>
         </w:rPr>
       </w:pPr>
+    </w:p>
+    <w:p>
+      <w:pPr>
+        <w:pStyle w:val="Ttulo1"/>
+        <w:rPr>
+          <w:rFonts w:eastAsiaTheme="majorEastAsia"/>
+        </w:rPr>
+      </w:pPr>
       <w:r>
         <w:rPr>
           <w:rFonts w:eastAsiaTheme="majorEastAsia"/>
@@ -1159,6 +1546,7 @@
         <w:rPr>
           <w:rFonts w:eastAsiaTheme="majorEastAsia"/>
         </w:rPr>
+        <w:lastRenderedPageBreak/>
         <w:t>Tamaño del array:</w:t>
       </w:r>
     </w:p>
@@ -1173,7 +1561,6 @@
         <w:rPr>
           <w:rFonts w:eastAsiaTheme="majorEastAsia"/>
         </w:rPr>
-        <w:lastRenderedPageBreak/>
         <w:t>Clase 5:</w:t>
       </w:r>
       <w:r>
@@ -1186,7 +1573,21 @@
         <w:rPr>
           <w:rFonts w:eastAsiaTheme="majorEastAsia"/>
         </w:rPr>
-        <w:t xml:space="preserve">Aprovechando las ventajas de los array </w:t>
+        <w:t xml:space="preserve">Aprovechando las ventajas </w:t>
+      </w:r>
+      <w:proofErr w:type="gramStart"/>
+      <w:r>
+        <w:rPr>
+          <w:rFonts w:eastAsiaTheme="majorEastAsia"/>
+        </w:rPr>
+        <w:t>de los array</w:t>
+      </w:r>
+      <w:proofErr w:type="gramEnd"/>
+      <w:r>
+        <w:rPr>
+          <w:rFonts w:eastAsiaTheme="majorEastAsia"/>
+        </w:rPr>
+        <w:t xml:space="preserve"> </w:t>
       </w:r>
     </w:p>
     <w:p>
@@ -2066,6 +2467,155 @@
     </w:lvl>
   </w:abstractNum>
   <w:abstractNum w:abstractNumId="6" w15:restartNumberingAfterBreak="0">
+    <w:nsid w:val="291A0CF3"/>
+    <w:multiLevelType w:val="multilevel"/>
+    <w:tmpl w:val="FA52B63A"/>
+    <w:lvl w:ilvl="0">
+      <w:start w:val="1"/>
+      <w:numFmt w:val="bullet"/>
+      <w:lvlText w:val=""/>
+      <w:lvlJc w:val="left"/>
+      <w:pPr>
+        <w:tabs>
+          <w:tab w:val="num" w:pos="720"/>
+        </w:tabs>
+        <w:ind w:left="720" w:hanging="360"/>
+      </w:pPr>
+      <w:rPr>
+        <w:rFonts w:ascii="Symbol" w:hAnsi="Symbol" w:hint="default"/>
+        <w:sz w:val="20"/>
+      </w:rPr>
+    </w:lvl>
+    <w:lvl w:ilvl="1" w:tentative="1">
+      <w:start w:val="1"/>
+      <w:numFmt w:val="bullet"/>
+      <w:lvlText w:val="o"/>
+      <w:lvlJc w:val="left"/>
+      <w:pPr>
+        <w:tabs>
+          <w:tab w:val="num" w:pos="1440"/>
+        </w:tabs>
+        <w:ind w:left="1440" w:hanging="360"/>
+      </w:pPr>
+      <w:rPr>
+        <w:rFonts w:ascii="Courier New" w:hAnsi="Courier New" w:hint="default"/>
+        <w:sz w:val="20"/>
+      </w:rPr>
+    </w:lvl>
+    <w:lvl w:ilvl="2" w:tentative="1">
+      <w:start w:val="1"/>
+      <w:numFmt w:val="bullet"/>
+      <w:lvlText w:val=""/>
+      <w:lvlJc w:val="left"/>
+      <w:pPr>
+        <w:tabs>
+          <w:tab w:val="num" w:pos="2160"/>
+        </w:tabs>
+        <w:ind w:left="2160" w:hanging="360"/>
+      </w:pPr>
+      <w:rPr>
+        <w:rFonts w:ascii="Wingdings" w:hAnsi="Wingdings" w:hint="default"/>
+        <w:sz w:val="20"/>
+      </w:rPr>
+    </w:lvl>
+    <w:lvl w:ilvl="3" w:tentative="1">
+      <w:start w:val="1"/>
+      <w:numFmt w:val="bullet"/>
+      <w:lvlText w:val=""/>
+      <w:lvlJc w:val="left"/>
+      <w:pPr>
+        <w:tabs>
+          <w:tab w:val="num" w:pos="2880"/>
+        </w:tabs>
+        <w:ind w:left="2880" w:hanging="360"/>
+      </w:pPr>
+      <w:rPr>
+        <w:rFonts w:ascii="Wingdings" w:hAnsi="Wingdings" w:hint="default"/>
+        <w:sz w:val="20"/>
+      </w:rPr>
+    </w:lvl>
+    <w:lvl w:ilvl="4" w:tentative="1">
+      <w:start w:val="1"/>
+      <w:numFmt w:val="bullet"/>
+      <w:lvlText w:val=""/>
+      <w:lvlJc w:val="left"/>
+      <w:pPr>
+        <w:tabs>
+          <w:tab w:val="num" w:pos="3600"/>
+        </w:tabs>
+        <w:ind w:left="3600" w:hanging="360"/>
+      </w:pPr>
+      <w:rPr>
+        <w:rFonts w:ascii="Wingdings" w:hAnsi="Wingdings" w:hint="default"/>
+        <w:sz w:val="20"/>
+      </w:rPr>
+    </w:lvl>
+    <w:lvl w:ilvl="5" w:tentative="1">
+      <w:start w:val="1"/>
+      <w:numFmt w:val="bullet"/>
+      <w:lvlText w:val=""/>
+      <w:lvlJc w:val="left"/>
+      <w:pPr>
+        <w:tabs>
+          <w:tab w:val="num" w:pos="4320"/>
+        </w:tabs>
+        <w:ind w:left="4320" w:hanging="360"/>
+      </w:pPr>
+      <w:rPr>
+        <w:rFonts w:ascii="Wingdings" w:hAnsi="Wingdings" w:hint="default"/>
+        <w:sz w:val="20"/>
+      </w:rPr>
+    </w:lvl>
+    <w:lvl w:ilvl="6" w:tentative="1">
+      <w:start w:val="1"/>
+      <w:numFmt w:val="bullet"/>
+      <w:lvlText w:val=""/>
+      <w:lvlJc w:val="left"/>
+      <w:pPr>
+        <w:tabs>
+          <w:tab w:val="num" w:pos="5040"/>
+        </w:tabs>
+        <w:ind w:left="5040" w:hanging="360"/>
+      </w:pPr>
+      <w:rPr>
+        <w:rFonts w:ascii="Wingdings" w:hAnsi="Wingdings" w:hint="default"/>
+        <w:sz w:val="20"/>
+      </w:rPr>
+    </w:lvl>
+    <w:lvl w:ilvl="7" w:tentative="1">
+      <w:start w:val="1"/>
+      <w:numFmt w:val="bullet"/>
+      <w:lvlText w:val=""/>
+      <w:lvlJc w:val="left"/>
+      <w:pPr>
+        <w:tabs>
+          <w:tab w:val="num" w:pos="5760"/>
+        </w:tabs>
+        <w:ind w:left="5760" w:hanging="360"/>
+      </w:pPr>
+      <w:rPr>
+        <w:rFonts w:ascii="Wingdings" w:hAnsi="Wingdings" w:hint="default"/>
+        <w:sz w:val="20"/>
+      </w:rPr>
+    </w:lvl>
+    <w:lvl w:ilvl="8" w:tentative="1">
+      <w:start w:val="1"/>
+      <w:numFmt w:val="bullet"/>
+      <w:lvlText w:val=""/>
+      <w:lvlJc w:val="left"/>
+      <w:pPr>
+        <w:tabs>
+          <w:tab w:val="num" w:pos="6480"/>
+        </w:tabs>
+        <w:ind w:left="6480" w:hanging="360"/>
+      </w:pPr>
+      <w:rPr>
+        <w:rFonts w:ascii="Wingdings" w:hAnsi="Wingdings" w:hint="default"/>
+        <w:sz w:val="20"/>
+      </w:rPr>
+    </w:lvl>
+  </w:abstractNum>
+  <w:abstractNum w:abstractNumId="7" w15:restartNumberingAfterBreak="0">
     <w:nsid w:val="2A4D7EF2"/>
     <w:multiLevelType w:val="hybridMultilevel"/>
     <w:tmpl w:val="9DE4BE9A"/>
@@ -2178,7 +2728,7 @@
       </w:rPr>
     </w:lvl>
   </w:abstractNum>
-  <w:abstractNum w:abstractNumId="7" w15:restartNumberingAfterBreak="0">
+  <w:abstractNum w:abstractNumId="8" w15:restartNumberingAfterBreak="0">
     <w:nsid w:val="31D917A7"/>
     <w:multiLevelType w:val="hybridMultilevel"/>
     <w:tmpl w:val="130042B2"/>
@@ -2291,7 +2841,7 @@
       </w:rPr>
     </w:lvl>
   </w:abstractNum>
-  <w:abstractNum w:abstractNumId="8" w15:restartNumberingAfterBreak="0">
+  <w:abstractNum w:abstractNumId="9" w15:restartNumberingAfterBreak="0">
     <w:nsid w:val="466718DB"/>
     <w:multiLevelType w:val="multilevel"/>
     <w:tmpl w:val="5F3A91B8"/>
@@ -2440,7 +2990,7 @@
       </w:rPr>
     </w:lvl>
   </w:abstractNum>
-  <w:abstractNum w:abstractNumId="9" w15:restartNumberingAfterBreak="0">
+  <w:abstractNum w:abstractNumId="10" w15:restartNumberingAfterBreak="0">
     <w:nsid w:val="46D34C30"/>
     <w:multiLevelType w:val="hybridMultilevel"/>
     <w:tmpl w:val="3E247666"/>
@@ -2553,7 +3103,7 @@
       </w:rPr>
     </w:lvl>
   </w:abstractNum>
-  <w:abstractNum w:abstractNumId="10" w15:restartNumberingAfterBreak="0">
+  <w:abstractNum w:abstractNumId="11" w15:restartNumberingAfterBreak="0">
     <w:nsid w:val="4BA9627A"/>
     <w:multiLevelType w:val="hybridMultilevel"/>
     <w:tmpl w:val="4CD4AFF0"/>
@@ -2666,7 +3216,7 @@
       </w:rPr>
     </w:lvl>
   </w:abstractNum>
-  <w:abstractNum w:abstractNumId="11" w15:restartNumberingAfterBreak="0">
+  <w:abstractNum w:abstractNumId="12" w15:restartNumberingAfterBreak="0">
     <w:nsid w:val="58771E8D"/>
     <w:multiLevelType w:val="multilevel"/>
     <w:tmpl w:val="9026AD98"/>
@@ -2815,7 +3365,7 @@
       </w:rPr>
     </w:lvl>
   </w:abstractNum>
-  <w:abstractNum w:abstractNumId="12" w15:restartNumberingAfterBreak="0">
+  <w:abstractNum w:abstractNumId="13" w15:restartNumberingAfterBreak="0">
     <w:nsid w:val="69A70423"/>
     <w:multiLevelType w:val="multilevel"/>
     <w:tmpl w:val="E6A60BDE"/>
@@ -2964,7 +3514,120 @@
       </w:rPr>
     </w:lvl>
   </w:abstractNum>
-  <w:abstractNum w:abstractNumId="13" w15:restartNumberingAfterBreak="0">
+  <w:abstractNum w:abstractNumId="14" w15:restartNumberingAfterBreak="0">
+    <w:nsid w:val="6BC403D5"/>
+    <w:multiLevelType w:val="hybridMultilevel"/>
+    <w:tmpl w:val="44F4D3E8"/>
+    <w:lvl w:ilvl="0" w:tplc="240A0001">
+      <w:start w:val="1"/>
+      <w:numFmt w:val="bullet"/>
+      <w:lvlText w:val=""/>
+      <w:lvlJc w:val="left"/>
+      <w:pPr>
+        <w:ind w:left="720" w:hanging="360"/>
+      </w:pPr>
+      <w:rPr>
+        <w:rFonts w:ascii="Symbol" w:hAnsi="Symbol" w:hint="default"/>
+      </w:rPr>
+    </w:lvl>
+    <w:lvl w:ilvl="1" w:tplc="240A0003" w:tentative="1">
+      <w:start w:val="1"/>
+      <w:numFmt w:val="bullet"/>
+      <w:lvlText w:val="o"/>
+      <w:lvlJc w:val="left"/>
+      <w:pPr>
+        <w:ind w:left="1440" w:hanging="360"/>
+      </w:pPr>
+      <w:rPr>
+        <w:rFonts w:ascii="Courier New" w:hAnsi="Courier New" w:cs="Courier New" w:hint="default"/>
+      </w:rPr>
+    </w:lvl>
+    <w:lvl w:ilvl="2" w:tplc="240A0005" w:tentative="1">
+      <w:start w:val="1"/>
+      <w:numFmt w:val="bullet"/>
+      <w:lvlText w:val=""/>
+      <w:lvlJc w:val="left"/>
+      <w:pPr>
+        <w:ind w:left="2160" w:hanging="360"/>
+      </w:pPr>
+      <w:rPr>
+        <w:rFonts w:ascii="Wingdings" w:hAnsi="Wingdings" w:hint="default"/>
+      </w:rPr>
+    </w:lvl>
+    <w:lvl w:ilvl="3" w:tplc="240A0001" w:tentative="1">
+      <w:start w:val="1"/>
+      <w:numFmt w:val="bullet"/>
+      <w:lvlText w:val=""/>
+      <w:lvlJc w:val="left"/>
+      <w:pPr>
+        <w:ind w:left="2880" w:hanging="360"/>
+      </w:pPr>
+      <w:rPr>
+        <w:rFonts w:ascii="Symbol" w:hAnsi="Symbol" w:hint="default"/>
+      </w:rPr>
+    </w:lvl>
+    <w:lvl w:ilvl="4" w:tplc="240A0003" w:tentative="1">
+      <w:start w:val="1"/>
+      <w:numFmt w:val="bullet"/>
+      <w:lvlText w:val="o"/>
+      <w:lvlJc w:val="left"/>
+      <w:pPr>
+        <w:ind w:left="3600" w:hanging="360"/>
+      </w:pPr>
+      <w:rPr>
+        <w:rFonts w:ascii="Courier New" w:hAnsi="Courier New" w:cs="Courier New" w:hint="default"/>
+      </w:rPr>
+    </w:lvl>
+    <w:lvl w:ilvl="5" w:tplc="240A0005" w:tentative="1">
+      <w:start w:val="1"/>
+      <w:numFmt w:val="bullet"/>
+      <w:lvlText w:val=""/>
+      <w:lvlJc w:val="left"/>
+      <w:pPr>
+        <w:ind w:left="4320" w:hanging="360"/>
+      </w:pPr>
+      <w:rPr>
+        <w:rFonts w:ascii="Wingdings" w:hAnsi="Wingdings" w:hint="default"/>
+      </w:rPr>
+    </w:lvl>
+    <w:lvl w:ilvl="6" w:tplc="240A0001" w:tentative="1">
+      <w:start w:val="1"/>
+      <w:numFmt w:val="bullet"/>
+      <w:lvlText w:val=""/>
+      <w:lvlJc w:val="left"/>
+      <w:pPr>
+        <w:ind w:left="5040" w:hanging="360"/>
+      </w:pPr>
+      <w:rPr>
+        <w:rFonts w:ascii="Symbol" w:hAnsi="Symbol" w:hint="default"/>
+      </w:rPr>
+    </w:lvl>
+    <w:lvl w:ilvl="7" w:tplc="240A0003" w:tentative="1">
+      <w:start w:val="1"/>
+      <w:numFmt w:val="bullet"/>
+      <w:lvlText w:val="o"/>
+      <w:lvlJc w:val="left"/>
+      <w:pPr>
+        <w:ind w:left="5760" w:hanging="360"/>
+      </w:pPr>
+      <w:rPr>
+        <w:rFonts w:ascii="Courier New" w:hAnsi="Courier New" w:cs="Courier New" w:hint="default"/>
+      </w:rPr>
+    </w:lvl>
+    <w:lvl w:ilvl="8" w:tplc="240A0005" w:tentative="1">
+      <w:start w:val="1"/>
+      <w:numFmt w:val="bullet"/>
+      <w:lvlText w:val=""/>
+      <w:lvlJc w:val="left"/>
+      <w:pPr>
+        <w:ind w:left="6480" w:hanging="360"/>
+      </w:pPr>
+      <w:rPr>
+        <w:rFonts w:ascii="Wingdings" w:hAnsi="Wingdings" w:hint="default"/>
+      </w:rPr>
+    </w:lvl>
+  </w:abstractNum>
+  <w:abstractNum w:abstractNumId="15" w15:restartNumberingAfterBreak="0">
     <w:nsid w:val="6DD316BE"/>
     <w:multiLevelType w:val="hybridMultilevel"/>
     <w:tmpl w:val="7E7003C4"/>
@@ -3077,7 +3740,7 @@
       </w:rPr>
     </w:lvl>
   </w:abstractNum>
-  <w:abstractNum w:abstractNumId="14" w15:restartNumberingAfterBreak="0">
+  <w:abstractNum w:abstractNumId="16" w15:restartNumberingAfterBreak="0">
     <w:nsid w:val="76EB7A42"/>
     <w:multiLevelType w:val="hybridMultilevel"/>
     <w:tmpl w:val="2CD44BB4"/>
@@ -3190,7 +3853,7 @@
       </w:rPr>
     </w:lvl>
   </w:abstractNum>
-  <w:abstractNum w:abstractNumId="15" w15:restartNumberingAfterBreak="0">
+  <w:abstractNum w:abstractNumId="17" w15:restartNumberingAfterBreak="0">
     <w:nsid w:val="79EA67FB"/>
     <w:multiLevelType w:val="multilevel"/>
     <w:tmpl w:val="933CF81E"/>
@@ -3339,7 +4002,7 @@
       </w:rPr>
     </w:lvl>
   </w:abstractNum>
-  <w:abstractNum w:abstractNumId="16" w15:restartNumberingAfterBreak="0">
+  <w:abstractNum w:abstractNumId="18" w15:restartNumberingAfterBreak="0">
     <w:nsid w:val="7B327218"/>
     <w:multiLevelType w:val="multilevel"/>
     <w:tmpl w:val="86C0DBC4"/>
@@ -3488,7 +4151,7 @@
       </w:rPr>
     </w:lvl>
   </w:abstractNum>
-  <w:abstractNum w:abstractNumId="17" w15:restartNumberingAfterBreak="0">
+  <w:abstractNum w:abstractNumId="19" w15:restartNumberingAfterBreak="0">
     <w:nsid w:val="7CD309CA"/>
     <w:multiLevelType w:val="hybridMultilevel"/>
     <w:tmpl w:val="7EE80AC0"/>
@@ -3602,46 +4265,46 @@
     </w:lvl>
   </w:abstractNum>
   <w:num w:numId="1" w16cid:durableId="1160924178">
-    <w:abstractNumId w:val="12"/>
+    <w:abstractNumId w:val="13"/>
   </w:num>
   <w:num w:numId="2" w16cid:durableId="1923416265">
-    <w:abstractNumId w:val="10"/>
+    <w:abstractNumId w:val="11"/>
   </w:num>
   <w:num w:numId="3" w16cid:durableId="829710997">
     <w:abstractNumId w:val="2"/>
   </w:num>
   <w:num w:numId="4" w16cid:durableId="2013606748">
-    <w:abstractNumId w:val="17"/>
+    <w:abstractNumId w:val="19"/>
   </w:num>
   <w:num w:numId="5" w16cid:durableId="791050320">
     <w:abstractNumId w:val="3"/>
   </w:num>
   <w:num w:numId="6" w16cid:durableId="432550260">
+    <w:abstractNumId w:val="17"/>
+  </w:num>
+  <w:num w:numId="7" w16cid:durableId="1031808643">
+    <w:abstractNumId w:val="7"/>
+  </w:num>
+  <w:num w:numId="8" w16cid:durableId="1980183140">
     <w:abstractNumId w:val="15"/>
   </w:num>
-  <w:num w:numId="7" w16cid:durableId="1031808643">
-    <w:abstractNumId w:val="6"/>
-  </w:num>
-  <w:num w:numId="8" w16cid:durableId="1980183140">
-    <w:abstractNumId w:val="13"/>
-  </w:num>
   <w:num w:numId="9" w16cid:durableId="1020814633">
-    <w:abstractNumId w:val="16"/>
+    <w:abstractNumId w:val="18"/>
   </w:num>
   <w:num w:numId="10" w16cid:durableId="839736409">
     <w:abstractNumId w:val="1"/>
   </w:num>
   <w:num w:numId="11" w16cid:durableId="188178400">
-    <w:abstractNumId w:val="11"/>
+    <w:abstractNumId w:val="12"/>
   </w:num>
   <w:num w:numId="12" w16cid:durableId="428964393">
-    <w:abstractNumId w:val="9"/>
+    <w:abstractNumId w:val="10"/>
   </w:num>
   <w:num w:numId="13" w16cid:durableId="751699360">
     <w:abstractNumId w:val="4"/>
   </w:num>
   <w:num w:numId="14" w16cid:durableId="2144619963">
-    <w:abstractNumId w:val="7"/>
+    <w:abstractNumId w:val="8"/>
   </w:num>
   <w:num w:numId="15" w16cid:durableId="1547716245">
     <w:abstractNumId w:val="5"/>
@@ -3650,9 +4313,15 @@
     <w:abstractNumId w:val="0"/>
   </w:num>
   <w:num w:numId="17" w16cid:durableId="1449355516">
-    <w:abstractNumId w:val="8"/>
+    <w:abstractNumId w:val="9"/>
   </w:num>
   <w:num w:numId="18" w16cid:durableId="221260768">
+    <w:abstractNumId w:val="16"/>
+  </w:num>
+  <w:num w:numId="19" w16cid:durableId="1963683484">
+    <w:abstractNumId w:val="6"/>
+  </w:num>
+  <w:num w:numId="20" w16cid:durableId="1974555659">
     <w:abstractNumId w:val="14"/>
   </w:num>
 </w:numbering>

</xml_diff>

<commit_message>
Clase 4 Curso logica de progrmacion conceptos primordiales
</commit_message>
<xml_diff>
--- a/FORMACIONES/Principiante en Programación G5 - ONE/Aprender Lógica de Programación/2. Curso de Lógica de programación Conceptos primordiales/Notas.docx
+++ b/FORMACIONES/Principiante en Programación G5 - ONE/Aprender Lógica de Programación/2. Curso de Lógica de programación Conceptos primordiales/Notas.docx
@@ -1476,14 +1476,35 @@
     <w:p>
       <w:pPr>
         <w:pStyle w:val="Ttulo1"/>
-        <w:rPr>
-          <w:rFonts w:eastAsiaTheme="majorEastAsia"/>
-        </w:rPr>
-      </w:pPr>
-      <w:r>
-        <w:rPr>
-          <w:rFonts w:eastAsiaTheme="majorEastAsia"/>
-        </w:rPr>
+      </w:pPr>
+    </w:p>
+    <w:p>
+      <w:pPr>
+        <w:pStyle w:val="Ttulo1"/>
+      </w:pPr>
+    </w:p>
+    <w:p>
+      <w:pPr>
+        <w:pStyle w:val="Ttulo1"/>
+      </w:pPr>
+    </w:p>
+    <w:p>
+      <w:pPr>
+        <w:pStyle w:val="Ttulo1"/>
+      </w:pPr>
+    </w:p>
+    <w:p>
+      <w:pPr>
+        <w:pStyle w:val="Ttulo1"/>
+        <w:rPr>
+          <w:rFonts w:eastAsiaTheme="majorEastAsia"/>
+        </w:rPr>
+      </w:pPr>
+      <w:r>
+        <w:rPr>
+          <w:rFonts w:eastAsiaTheme="majorEastAsia"/>
+        </w:rPr>
+        <w:lastRenderedPageBreak/>
         <w:t>Clase 4:</w:t>
       </w:r>
       <w:r>
@@ -1520,24 +1541,224 @@
           <w:rFonts w:eastAsiaTheme="majorEastAsia"/>
         </w:rPr>
       </w:pPr>
+      <w:r>
+        <w:rPr>
+          <w:rFonts w:eastAsiaTheme="majorEastAsia"/>
+        </w:rPr>
+        <w:t>Usando loop para carga de datos:</w:t>
+      </w:r>
     </w:p>
     <w:p>
       <w:pPr>
         <w:pStyle w:val="Ttulo1"/>
-        <w:rPr>
-          <w:rFonts w:eastAsiaTheme="majorEastAsia"/>
-        </w:rPr>
-      </w:pPr>
-      <w:r>
-        <w:rPr>
-          <w:rFonts w:eastAsiaTheme="majorEastAsia"/>
-        </w:rPr>
-        <w:t>Usando loop para carga de datos:</w:t>
+        <w:jc w:val="center"/>
+        <w:rPr>
+          <w:rFonts w:eastAsiaTheme="majorEastAsia"/>
+        </w:rPr>
+      </w:pPr>
+      <w:r>
+        <w:rPr>
+          <w:rFonts w:eastAsiaTheme="majorEastAsia"/>
+        </w:rPr>
+        <w:drawing>
+          <wp:inline distT="0" distB="0" distL="0" distR="0" wp14:anchorId="13FFBF50" wp14:editId="53531A33">
+            <wp:extent cx="3152633" cy="3283993"/>
+            <wp:effectExtent l="0" t="0" r="0" b="0"/>
+            <wp:docPr id="16" name="Imagen 16"/>
+            <wp:cNvGraphicFramePr>
+              <a:graphicFrameLocks xmlns:a="http://schemas.openxmlformats.org/drawingml/2006/main" noChangeAspect="1"/>
+            </wp:cNvGraphicFramePr>
+            <a:graphic xmlns:a="http://schemas.openxmlformats.org/drawingml/2006/main">
+              <a:graphicData uri="http://schemas.openxmlformats.org/drawingml/2006/picture">
+                <pic:pic xmlns:pic="http://schemas.openxmlformats.org/drawingml/2006/picture">
+                  <pic:nvPicPr>
+                    <pic:cNvPr id="1" name=""/>
+                    <pic:cNvPicPr/>
+                  </pic:nvPicPr>
+                  <pic:blipFill>
+                    <a:blip r:embed="rId20"/>
+                    <a:stretch>
+                      <a:fillRect/>
+                    </a:stretch>
+                  </pic:blipFill>
+                  <pic:spPr>
+                    <a:xfrm>
+                      <a:off x="0" y="0"/>
+                      <a:ext cx="3158035" cy="3289620"/>
+                    </a:xfrm>
+                    <a:prstGeom prst="rect">
+                      <a:avLst/>
+                    </a:prstGeom>
+                  </pic:spPr>
+                </pic:pic>
+              </a:graphicData>
+            </a:graphic>
+          </wp:inline>
+        </w:drawing>
       </w:r>
     </w:p>
     <w:p>
       <w:pPr>
         <w:pStyle w:val="Ttulo1"/>
+        <w:tabs>
+          <w:tab w:val="left" w:pos="7544"/>
+        </w:tabs>
+        <w:rPr>
+          <w:rFonts w:eastAsiaTheme="majorEastAsia"/>
+        </w:rPr>
+      </w:pPr>
+      <w:r>
+        <w:rPr>
+          <w:rFonts w:eastAsiaTheme="majorEastAsia"/>
+        </w:rPr>
+        <w:t>Tamaño del array:</w:t>
+      </w:r>
+      <w:r>
+        <w:rPr>
+          <w:rFonts w:eastAsiaTheme="majorEastAsia"/>
+        </w:rPr>
+        <w:tab/>
+      </w:r>
+    </w:p>
+    <w:p>
+      <w:pPr>
+        <w:pStyle w:val="Ttulo1"/>
+        <w:jc w:val="center"/>
+        <w:rPr>
+          <w:rFonts w:eastAsiaTheme="majorEastAsia"/>
+        </w:rPr>
+      </w:pPr>
+      <w:r>
+        <w:rPr>
+          <w:rFonts w:eastAsiaTheme="majorEastAsia"/>
+        </w:rPr>
+        <w:drawing>
+          <wp:inline distT="0" distB="0" distL="0" distR="0" wp14:anchorId="627114BB" wp14:editId="03561BE6">
+            <wp:extent cx="5140941" cy="559559"/>
+            <wp:effectExtent l="0" t="0" r="3175" b="0"/>
+            <wp:docPr id="17" name="Imagen 17"/>
+            <wp:cNvGraphicFramePr>
+              <a:graphicFrameLocks xmlns:a="http://schemas.openxmlformats.org/drawingml/2006/main" noChangeAspect="1"/>
+            </wp:cNvGraphicFramePr>
+            <a:graphic xmlns:a="http://schemas.openxmlformats.org/drawingml/2006/main">
+              <a:graphicData uri="http://schemas.openxmlformats.org/drawingml/2006/picture">
+                <pic:pic xmlns:pic="http://schemas.openxmlformats.org/drawingml/2006/picture">
+                  <pic:nvPicPr>
+                    <pic:cNvPr id="1" name=""/>
+                    <pic:cNvPicPr/>
+                  </pic:nvPicPr>
+                  <pic:blipFill>
+                    <a:blip r:embed="rId21"/>
+                    <a:stretch>
+                      <a:fillRect/>
+                    </a:stretch>
+                  </pic:blipFill>
+                  <pic:spPr>
+                    <a:xfrm>
+                      <a:off x="0" y="0"/>
+                      <a:ext cx="5167774" cy="562480"/>
+                    </a:xfrm>
+                    <a:prstGeom prst="rect">
+                      <a:avLst/>
+                    </a:prstGeom>
+                  </pic:spPr>
+                </pic:pic>
+              </a:graphicData>
+            </a:graphic>
+          </wp:inline>
+        </w:drawing>
+      </w:r>
+    </w:p>
+    <w:p>
+      <w:r>
+        <w:t xml:space="preserve">Le decimos que </w:t>
+      </w:r>
+      <w:proofErr w:type="gramStart"/>
+      <w:r>
+        <w:t>recorra  todo</w:t>
+      </w:r>
+      <w:proofErr w:type="gramEnd"/>
+      <w:r>
+        <w:t xml:space="preserve"> el array</w:t>
+      </w:r>
+    </w:p>
+    <w:p>
+      <w:pPr>
+        <w:pStyle w:val="Ttulo1"/>
+        <w:rPr>
+          <w:rFonts w:eastAsiaTheme="majorEastAsia"/>
+        </w:rPr>
+      </w:pPr>
+      <w:r>
+        <w:rPr>
+          <w:rFonts w:eastAsiaTheme="majorEastAsia"/>
+        </w:rPr>
+        <w:t>Loque aprendimos:</w:t>
+      </w:r>
+    </w:p>
+    <w:p>
+      <w:pPr>
+        <w:pStyle w:val="Prrafodelista"/>
+        <w:numPr>
+          <w:ilvl w:val="0"/>
+          <w:numId w:val="22"/>
+        </w:numPr>
+      </w:pPr>
+      <w:r>
+        <w:t xml:space="preserve">Concepto y dinámica de los </w:t>
+      </w:r>
+      <w:proofErr w:type="spellStart"/>
+      <w:r>
+        <w:t>arrays</w:t>
+      </w:r>
+      <w:proofErr w:type="spellEnd"/>
+      <w:r>
+        <w:t>.</w:t>
+      </w:r>
+    </w:p>
+    <w:p>
+      <w:pPr>
+        <w:pStyle w:val="Prrafodelista"/>
+        <w:numPr>
+          <w:ilvl w:val="0"/>
+          <w:numId w:val="22"/>
+        </w:numPr>
+      </w:pPr>
+      <w:r>
+        <w:t xml:space="preserve">Usar iteraciones para cargar </w:t>
+      </w:r>
+      <w:proofErr w:type="spellStart"/>
+      <w:r>
+        <w:t>arrays</w:t>
+      </w:r>
+      <w:proofErr w:type="spellEnd"/>
+      <w:r>
+        <w:t>.</w:t>
+      </w:r>
+    </w:p>
+    <w:p>
+      <w:pPr>
+        <w:pStyle w:val="Prrafodelista"/>
+        <w:numPr>
+          <w:ilvl w:val="0"/>
+          <w:numId w:val="22"/>
+        </w:numPr>
+      </w:pPr>
+      <w:r>
+        <w:t xml:space="preserve">Descubrir el tamaño de los </w:t>
+      </w:r>
+      <w:proofErr w:type="spellStart"/>
+      <w:r>
+        <w:t>arrays</w:t>
+      </w:r>
+      <w:proofErr w:type="spellEnd"/>
+      <w:r>
+        <w:t>.</w:t>
+      </w:r>
+    </w:p>
+    <w:p>
+      <w:pPr>
+        <w:pStyle w:val="Ttulo1"/>
         <w:rPr>
           <w:rFonts w:eastAsiaTheme="majorEastAsia"/>
         </w:rPr>
@@ -1547,7 +1768,33 @@
           <w:rFonts w:eastAsiaTheme="majorEastAsia"/>
         </w:rPr>
         <w:lastRenderedPageBreak/>
-        <w:t>Tamaño del array:</w:t>
+        <w:t>Clase 5:</w:t>
+      </w:r>
+      <w:r>
+        <w:rPr>
+          <w:rFonts w:eastAsiaTheme="majorEastAsia"/>
+        </w:rPr>
+        <w:t xml:space="preserve"> </w:t>
+      </w:r>
+      <w:r>
+        <w:rPr>
+          <w:rFonts w:eastAsiaTheme="majorEastAsia"/>
+        </w:rPr>
+        <w:t xml:space="preserve">Aprovechando las ventajas </w:t>
+      </w:r>
+      <w:proofErr w:type="gramStart"/>
+      <w:r>
+        <w:rPr>
+          <w:rFonts w:eastAsiaTheme="majorEastAsia"/>
+        </w:rPr>
+        <w:t>de los array</w:t>
+      </w:r>
+      <w:proofErr w:type="gramEnd"/>
+      <w:r>
+        <w:rPr>
+          <w:rFonts w:eastAsiaTheme="majorEastAsia"/>
+        </w:rPr>
+        <w:t xml:space="preserve"> </w:t>
       </w:r>
     </w:p>
     <w:p>
@@ -1557,38 +1804,6 @@
           <w:rFonts w:eastAsiaTheme="majorEastAsia"/>
         </w:rPr>
       </w:pPr>
-      <w:r>
-        <w:rPr>
-          <w:rFonts w:eastAsiaTheme="majorEastAsia"/>
-        </w:rPr>
-        <w:t>Clase 5:</w:t>
-      </w:r>
-      <w:r>
-        <w:rPr>
-          <w:rFonts w:eastAsiaTheme="majorEastAsia"/>
-        </w:rPr>
-        <w:t xml:space="preserve"> </w:t>
-      </w:r>
-      <w:r>
-        <w:rPr>
-          <w:rFonts w:eastAsiaTheme="majorEastAsia"/>
-        </w:rPr>
-        <w:t xml:space="preserve">Aprovechando las ventajas </w:t>
-      </w:r>
-      <w:proofErr w:type="gramStart"/>
-      <w:r>
-        <w:rPr>
-          <w:rFonts w:eastAsiaTheme="majorEastAsia"/>
-        </w:rPr>
-        <w:t>de los array</w:t>
-      </w:r>
-      <w:proofErr w:type="gramEnd"/>
-      <w:r>
-        <w:rPr>
-          <w:rFonts w:eastAsiaTheme="majorEastAsia"/>
-        </w:rPr>
-        <w:t xml:space="preserve"> </w:t>
-      </w:r>
     </w:p>
     <w:p>
       <w:pPr>
@@ -1645,6 +1860,155 @@
 <file path=word/numbering.xml><?xml version="1.0" encoding="utf-8"?>
 <w:numbering xmlns:wpc="http://schemas.microsoft.com/office/word/2010/wordprocessingCanvas" xmlns:cx="http://schemas.microsoft.com/office/drawing/2014/chartex" xmlns:cx1="http://schemas.microsoft.com/office/drawing/2015/9/8/chartex" xmlns:cx2="http://schemas.microsoft.com/office/drawing/2015/10/21/chartex" xmlns:cx3="http://schemas.microsoft.com/office/drawing/2016/5/9/chartex" xmlns:cx4="http://schemas.microsoft.com/office/drawing/2016/5/10/chartex" xmlns:cx5="http://schemas.microsoft.com/office/drawing/2016/5/11/chartex" xmlns:cx6="http://schemas.microsoft.com/office/drawing/2016/5/12/chartex" xmlns:cx7="http://schemas.microsoft.com/office/drawing/2016/5/13/chartex" xmlns:cx8="http://schemas.microsoft.com/office/drawing/2016/5/14/chartex" xmlns:mc="http://schemas.openxmlformats.org/markup-compatibility/2006" xmlns:aink="http://schemas.microsoft.com/office/drawing/2016/ink" xmlns:am3d="http://schemas.microsoft.com/office/drawing/2017/model3d" xmlns:o="urn:schemas-microsoft-com:office:office" xmlns:oel="http://schemas.microsoft.com/office/2019/extlst" xmlns:r="http://schemas.openxmlformats.org/officeDocument/2006/relationships" xmlns:m="http://schemas.openxmlformats.org/officeDocument/2006/math" xmlns:v="urn:schemas-microsoft-com:vml" xmlns:wp14="http://schemas.microsoft.com/office/word/2010/wordprocessingDrawing" xmlns:wp="http://schemas.openxmlformats.org/drawingml/2006/wordprocessingDrawing" xmlns:w10="urn:schemas-microsoft-com:office:word" xmlns:w="http://schemas.openxmlformats.org/wordprocessingml/2006/main" xmlns:w14="http://schemas.microsoft.com/office/word/2010/wordml" xmlns:w15="http://schemas.microsoft.com/office/word/2012/wordml" xmlns:w16cex="http://schemas.microsoft.com/office/word/2018/wordml/cex" xmlns:w16cid="http://schemas.microsoft.com/office/word/2016/wordml/cid" xmlns:w16="http://schemas.microsoft.com/office/word/2018/wordml" xmlns:w16du="http://schemas.microsoft.com/office/word/2023/wordml/word16du" xmlns:w16sdtdh="http://schemas.microsoft.com/office/word/2020/wordml/sdtdatahash" xmlns:w16se="http://schemas.microsoft.com/office/word/2015/wordml/symex" xmlns:wpg="http://schemas.microsoft.com/office/word/2010/wordprocessingGroup" xmlns:wpi="http://schemas.microsoft.com/office/word/2010/wordprocessingInk" xmlns:wne="http://schemas.microsoft.com/office/word/2006/wordml" xmlns:wps="http://schemas.microsoft.com/office/word/2010/wordprocessingShape" mc:Ignorable="w14 w15 w16se w16cid w16 w16cex w16sdtdh wp14">
   <w:abstractNum w:abstractNumId="0" w15:restartNumberingAfterBreak="0">
+    <w:nsid w:val="050701AD"/>
+    <w:multiLevelType w:val="multilevel"/>
+    <w:tmpl w:val="06B21E7C"/>
+    <w:lvl w:ilvl="0">
+      <w:start w:val="1"/>
+      <w:numFmt w:val="bullet"/>
+      <w:lvlText w:val=""/>
+      <w:lvlJc w:val="left"/>
+      <w:pPr>
+        <w:tabs>
+          <w:tab w:val="num" w:pos="720"/>
+        </w:tabs>
+        <w:ind w:left="720" w:hanging="360"/>
+      </w:pPr>
+      <w:rPr>
+        <w:rFonts w:ascii="Symbol" w:hAnsi="Symbol" w:hint="default"/>
+        <w:sz w:val="20"/>
+      </w:rPr>
+    </w:lvl>
+    <w:lvl w:ilvl="1" w:tentative="1">
+      <w:start w:val="1"/>
+      <w:numFmt w:val="bullet"/>
+      <w:lvlText w:val="o"/>
+      <w:lvlJc w:val="left"/>
+      <w:pPr>
+        <w:tabs>
+          <w:tab w:val="num" w:pos="1440"/>
+        </w:tabs>
+        <w:ind w:left="1440" w:hanging="360"/>
+      </w:pPr>
+      <w:rPr>
+        <w:rFonts w:ascii="Courier New" w:hAnsi="Courier New" w:hint="default"/>
+        <w:sz w:val="20"/>
+      </w:rPr>
+    </w:lvl>
+    <w:lvl w:ilvl="2" w:tentative="1">
+      <w:start w:val="1"/>
+      <w:numFmt w:val="bullet"/>
+      <w:lvlText w:val=""/>
+      <w:lvlJc w:val="left"/>
+      <w:pPr>
+        <w:tabs>
+          <w:tab w:val="num" w:pos="2160"/>
+        </w:tabs>
+        <w:ind w:left="2160" w:hanging="360"/>
+      </w:pPr>
+      <w:rPr>
+        <w:rFonts w:ascii="Wingdings" w:hAnsi="Wingdings" w:hint="default"/>
+        <w:sz w:val="20"/>
+      </w:rPr>
+    </w:lvl>
+    <w:lvl w:ilvl="3" w:tentative="1">
+      <w:start w:val="1"/>
+      <w:numFmt w:val="bullet"/>
+      <w:lvlText w:val=""/>
+      <w:lvlJc w:val="left"/>
+      <w:pPr>
+        <w:tabs>
+          <w:tab w:val="num" w:pos="2880"/>
+        </w:tabs>
+        <w:ind w:left="2880" w:hanging="360"/>
+      </w:pPr>
+      <w:rPr>
+        <w:rFonts w:ascii="Wingdings" w:hAnsi="Wingdings" w:hint="default"/>
+        <w:sz w:val="20"/>
+      </w:rPr>
+    </w:lvl>
+    <w:lvl w:ilvl="4" w:tentative="1">
+      <w:start w:val="1"/>
+      <w:numFmt w:val="bullet"/>
+      <w:lvlText w:val=""/>
+      <w:lvlJc w:val="left"/>
+      <w:pPr>
+        <w:tabs>
+          <w:tab w:val="num" w:pos="3600"/>
+        </w:tabs>
+        <w:ind w:left="3600" w:hanging="360"/>
+      </w:pPr>
+      <w:rPr>
+        <w:rFonts w:ascii="Wingdings" w:hAnsi="Wingdings" w:hint="default"/>
+        <w:sz w:val="20"/>
+      </w:rPr>
+    </w:lvl>
+    <w:lvl w:ilvl="5" w:tentative="1">
+      <w:start w:val="1"/>
+      <w:numFmt w:val="bullet"/>
+      <w:lvlText w:val=""/>
+      <w:lvlJc w:val="left"/>
+      <w:pPr>
+        <w:tabs>
+          <w:tab w:val="num" w:pos="4320"/>
+        </w:tabs>
+        <w:ind w:left="4320" w:hanging="360"/>
+      </w:pPr>
+      <w:rPr>
+        <w:rFonts w:ascii="Wingdings" w:hAnsi="Wingdings" w:hint="default"/>
+        <w:sz w:val="20"/>
+      </w:rPr>
+    </w:lvl>
+    <w:lvl w:ilvl="6" w:tentative="1">
+      <w:start w:val="1"/>
+      <w:numFmt w:val="bullet"/>
+      <w:lvlText w:val=""/>
+      <w:lvlJc w:val="left"/>
+      <w:pPr>
+        <w:tabs>
+          <w:tab w:val="num" w:pos="5040"/>
+        </w:tabs>
+        <w:ind w:left="5040" w:hanging="360"/>
+      </w:pPr>
+      <w:rPr>
+        <w:rFonts w:ascii="Wingdings" w:hAnsi="Wingdings" w:hint="default"/>
+        <w:sz w:val="20"/>
+      </w:rPr>
+    </w:lvl>
+    <w:lvl w:ilvl="7" w:tentative="1">
+      <w:start w:val="1"/>
+      <w:numFmt w:val="bullet"/>
+      <w:lvlText w:val=""/>
+      <w:lvlJc w:val="left"/>
+      <w:pPr>
+        <w:tabs>
+          <w:tab w:val="num" w:pos="5760"/>
+        </w:tabs>
+        <w:ind w:left="5760" w:hanging="360"/>
+      </w:pPr>
+      <w:rPr>
+        <w:rFonts w:ascii="Wingdings" w:hAnsi="Wingdings" w:hint="default"/>
+        <w:sz w:val="20"/>
+      </w:rPr>
+    </w:lvl>
+    <w:lvl w:ilvl="8" w:tentative="1">
+      <w:start w:val="1"/>
+      <w:numFmt w:val="bullet"/>
+      <w:lvlText w:val=""/>
+      <w:lvlJc w:val="left"/>
+      <w:pPr>
+        <w:tabs>
+          <w:tab w:val="num" w:pos="6480"/>
+        </w:tabs>
+        <w:ind w:left="6480" w:hanging="360"/>
+      </w:pPr>
+      <w:rPr>
+        <w:rFonts w:ascii="Wingdings" w:hAnsi="Wingdings" w:hint="default"/>
+        <w:sz w:val="20"/>
+      </w:rPr>
+    </w:lvl>
+  </w:abstractNum>
+  <w:abstractNum w:abstractNumId="1" w15:restartNumberingAfterBreak="0">
     <w:nsid w:val="093025C4"/>
     <w:multiLevelType w:val="hybridMultilevel"/>
     <w:tmpl w:val="14E4F6D6"/>
@@ -1757,7 +2121,7 @@
       </w:rPr>
     </w:lvl>
   </w:abstractNum>
-  <w:abstractNum w:abstractNumId="1" w15:restartNumberingAfterBreak="0">
+  <w:abstractNum w:abstractNumId="2" w15:restartNumberingAfterBreak="0">
     <w:nsid w:val="0AB564A5"/>
     <w:multiLevelType w:val="hybridMultilevel"/>
     <w:tmpl w:val="DB061180"/>
@@ -1870,7 +2234,7 @@
       </w:rPr>
     </w:lvl>
   </w:abstractNum>
-  <w:abstractNum w:abstractNumId="2" w15:restartNumberingAfterBreak="0">
+  <w:abstractNum w:abstractNumId="3" w15:restartNumberingAfterBreak="0">
     <w:nsid w:val="14286A87"/>
     <w:multiLevelType w:val="multilevel"/>
     <w:tmpl w:val="2318D8A0"/>
@@ -2019,7 +2383,7 @@
       </w:rPr>
     </w:lvl>
   </w:abstractNum>
-  <w:abstractNum w:abstractNumId="3" w15:restartNumberingAfterBreak="0">
+  <w:abstractNum w:abstractNumId="4" w15:restartNumberingAfterBreak="0">
     <w:nsid w:val="18E77E7C"/>
     <w:multiLevelType w:val="multilevel"/>
     <w:tmpl w:val="46DCCC50"/>
@@ -2168,7 +2532,7 @@
       </w:rPr>
     </w:lvl>
   </w:abstractNum>
-  <w:abstractNum w:abstractNumId="4" w15:restartNumberingAfterBreak="0">
+  <w:abstractNum w:abstractNumId="5" w15:restartNumberingAfterBreak="0">
     <w:nsid w:val="1A1714BA"/>
     <w:multiLevelType w:val="multilevel"/>
     <w:tmpl w:val="ADB8E820"/>
@@ -2317,7 +2681,7 @@
       </w:rPr>
     </w:lvl>
   </w:abstractNum>
-  <w:abstractNum w:abstractNumId="5" w15:restartNumberingAfterBreak="0">
+  <w:abstractNum w:abstractNumId="6" w15:restartNumberingAfterBreak="0">
     <w:nsid w:val="23D312F5"/>
     <w:multiLevelType w:val="multilevel"/>
     <w:tmpl w:val="F6AAA3A8"/>
@@ -2466,7 +2830,7 @@
       </w:rPr>
     </w:lvl>
   </w:abstractNum>
-  <w:abstractNum w:abstractNumId="6" w15:restartNumberingAfterBreak="0">
+  <w:abstractNum w:abstractNumId="7" w15:restartNumberingAfterBreak="0">
     <w:nsid w:val="291A0CF3"/>
     <w:multiLevelType w:val="multilevel"/>
     <w:tmpl w:val="FA52B63A"/>
@@ -2615,7 +2979,7 @@
       </w:rPr>
     </w:lvl>
   </w:abstractNum>
-  <w:abstractNum w:abstractNumId="7" w15:restartNumberingAfterBreak="0">
+  <w:abstractNum w:abstractNumId="8" w15:restartNumberingAfterBreak="0">
     <w:nsid w:val="2A4D7EF2"/>
     <w:multiLevelType w:val="hybridMultilevel"/>
     <w:tmpl w:val="9DE4BE9A"/>
@@ -2728,7 +3092,7 @@
       </w:rPr>
     </w:lvl>
   </w:abstractNum>
-  <w:abstractNum w:abstractNumId="8" w15:restartNumberingAfterBreak="0">
+  <w:abstractNum w:abstractNumId="9" w15:restartNumberingAfterBreak="0">
     <w:nsid w:val="31D917A7"/>
     <w:multiLevelType w:val="hybridMultilevel"/>
     <w:tmpl w:val="130042B2"/>
@@ -2841,7 +3205,120 @@
       </w:rPr>
     </w:lvl>
   </w:abstractNum>
-  <w:abstractNum w:abstractNumId="9" w15:restartNumberingAfterBreak="0">
+  <w:abstractNum w:abstractNumId="10" w15:restartNumberingAfterBreak="0">
+    <w:nsid w:val="41936617"/>
+    <w:multiLevelType w:val="hybridMultilevel"/>
+    <w:tmpl w:val="75FE00AC"/>
+    <w:lvl w:ilvl="0" w:tplc="240A0001">
+      <w:start w:val="1"/>
+      <w:numFmt w:val="bullet"/>
+      <w:lvlText w:val=""/>
+      <w:lvlJc w:val="left"/>
+      <w:pPr>
+        <w:ind w:left="720" w:hanging="360"/>
+      </w:pPr>
+      <w:rPr>
+        <w:rFonts w:ascii="Symbol" w:hAnsi="Symbol" w:hint="default"/>
+      </w:rPr>
+    </w:lvl>
+    <w:lvl w:ilvl="1" w:tplc="240A0003" w:tentative="1">
+      <w:start w:val="1"/>
+      <w:numFmt w:val="bullet"/>
+      <w:lvlText w:val="o"/>
+      <w:lvlJc w:val="left"/>
+      <w:pPr>
+        <w:ind w:left="1440" w:hanging="360"/>
+      </w:pPr>
+      <w:rPr>
+        <w:rFonts w:ascii="Courier New" w:hAnsi="Courier New" w:cs="Courier New" w:hint="default"/>
+      </w:rPr>
+    </w:lvl>
+    <w:lvl w:ilvl="2" w:tplc="240A0005" w:tentative="1">
+      <w:start w:val="1"/>
+      <w:numFmt w:val="bullet"/>
+      <w:lvlText w:val=""/>
+      <w:lvlJc w:val="left"/>
+      <w:pPr>
+        <w:ind w:left="2160" w:hanging="360"/>
+      </w:pPr>
+      <w:rPr>
+        <w:rFonts w:ascii="Wingdings" w:hAnsi="Wingdings" w:hint="default"/>
+      </w:rPr>
+    </w:lvl>
+    <w:lvl w:ilvl="3" w:tplc="240A0001" w:tentative="1">
+      <w:start w:val="1"/>
+      <w:numFmt w:val="bullet"/>
+      <w:lvlText w:val=""/>
+      <w:lvlJc w:val="left"/>
+      <w:pPr>
+        <w:ind w:left="2880" w:hanging="360"/>
+      </w:pPr>
+      <w:rPr>
+        <w:rFonts w:ascii="Symbol" w:hAnsi="Symbol" w:hint="default"/>
+      </w:rPr>
+    </w:lvl>
+    <w:lvl w:ilvl="4" w:tplc="240A0003" w:tentative="1">
+      <w:start w:val="1"/>
+      <w:numFmt w:val="bullet"/>
+      <w:lvlText w:val="o"/>
+      <w:lvlJc w:val="left"/>
+      <w:pPr>
+        <w:ind w:left="3600" w:hanging="360"/>
+      </w:pPr>
+      <w:rPr>
+        <w:rFonts w:ascii="Courier New" w:hAnsi="Courier New" w:cs="Courier New" w:hint="default"/>
+      </w:rPr>
+    </w:lvl>
+    <w:lvl w:ilvl="5" w:tplc="240A0005" w:tentative="1">
+      <w:start w:val="1"/>
+      <w:numFmt w:val="bullet"/>
+      <w:lvlText w:val=""/>
+      <w:lvlJc w:val="left"/>
+      <w:pPr>
+        <w:ind w:left="4320" w:hanging="360"/>
+      </w:pPr>
+      <w:rPr>
+        <w:rFonts w:ascii="Wingdings" w:hAnsi="Wingdings" w:hint="default"/>
+      </w:rPr>
+    </w:lvl>
+    <w:lvl w:ilvl="6" w:tplc="240A0001" w:tentative="1">
+      <w:start w:val="1"/>
+      <w:numFmt w:val="bullet"/>
+      <w:lvlText w:val=""/>
+      <w:lvlJc w:val="left"/>
+      <w:pPr>
+        <w:ind w:left="5040" w:hanging="360"/>
+      </w:pPr>
+      <w:rPr>
+        <w:rFonts w:ascii="Symbol" w:hAnsi="Symbol" w:hint="default"/>
+      </w:rPr>
+    </w:lvl>
+    <w:lvl w:ilvl="7" w:tplc="240A0003" w:tentative="1">
+      <w:start w:val="1"/>
+      <w:numFmt w:val="bullet"/>
+      <w:lvlText w:val="o"/>
+      <w:lvlJc w:val="left"/>
+      <w:pPr>
+        <w:ind w:left="5760" w:hanging="360"/>
+      </w:pPr>
+      <w:rPr>
+        <w:rFonts w:ascii="Courier New" w:hAnsi="Courier New" w:cs="Courier New" w:hint="default"/>
+      </w:rPr>
+    </w:lvl>
+    <w:lvl w:ilvl="8" w:tplc="240A0005" w:tentative="1">
+      <w:start w:val="1"/>
+      <w:numFmt w:val="bullet"/>
+      <w:lvlText w:val=""/>
+      <w:lvlJc w:val="left"/>
+      <w:pPr>
+        <w:ind w:left="6480" w:hanging="360"/>
+      </w:pPr>
+      <w:rPr>
+        <w:rFonts w:ascii="Wingdings" w:hAnsi="Wingdings" w:hint="default"/>
+      </w:rPr>
+    </w:lvl>
+  </w:abstractNum>
+  <w:abstractNum w:abstractNumId="11" w15:restartNumberingAfterBreak="0">
     <w:nsid w:val="466718DB"/>
     <w:multiLevelType w:val="multilevel"/>
     <w:tmpl w:val="5F3A91B8"/>
@@ -2990,7 +3467,7 @@
       </w:rPr>
     </w:lvl>
   </w:abstractNum>
-  <w:abstractNum w:abstractNumId="10" w15:restartNumberingAfterBreak="0">
+  <w:abstractNum w:abstractNumId="12" w15:restartNumberingAfterBreak="0">
     <w:nsid w:val="46D34C30"/>
     <w:multiLevelType w:val="hybridMultilevel"/>
     <w:tmpl w:val="3E247666"/>
@@ -3103,7 +3580,7 @@
       </w:rPr>
     </w:lvl>
   </w:abstractNum>
-  <w:abstractNum w:abstractNumId="11" w15:restartNumberingAfterBreak="0">
+  <w:abstractNum w:abstractNumId="13" w15:restartNumberingAfterBreak="0">
     <w:nsid w:val="4BA9627A"/>
     <w:multiLevelType w:val="hybridMultilevel"/>
     <w:tmpl w:val="4CD4AFF0"/>
@@ -3216,7 +3693,7 @@
       </w:rPr>
     </w:lvl>
   </w:abstractNum>
-  <w:abstractNum w:abstractNumId="12" w15:restartNumberingAfterBreak="0">
+  <w:abstractNum w:abstractNumId="14" w15:restartNumberingAfterBreak="0">
     <w:nsid w:val="58771E8D"/>
     <w:multiLevelType w:val="multilevel"/>
     <w:tmpl w:val="9026AD98"/>
@@ -3365,7 +3842,7 @@
       </w:rPr>
     </w:lvl>
   </w:abstractNum>
-  <w:abstractNum w:abstractNumId="13" w15:restartNumberingAfterBreak="0">
+  <w:abstractNum w:abstractNumId="15" w15:restartNumberingAfterBreak="0">
     <w:nsid w:val="69A70423"/>
     <w:multiLevelType w:val="multilevel"/>
     <w:tmpl w:val="E6A60BDE"/>
@@ -3514,7 +3991,7 @@
       </w:rPr>
     </w:lvl>
   </w:abstractNum>
-  <w:abstractNum w:abstractNumId="14" w15:restartNumberingAfterBreak="0">
+  <w:abstractNum w:abstractNumId="16" w15:restartNumberingAfterBreak="0">
     <w:nsid w:val="6BC403D5"/>
     <w:multiLevelType w:val="hybridMultilevel"/>
     <w:tmpl w:val="44F4D3E8"/>
@@ -3627,7 +4104,7 @@
       </w:rPr>
     </w:lvl>
   </w:abstractNum>
-  <w:abstractNum w:abstractNumId="15" w15:restartNumberingAfterBreak="0">
+  <w:abstractNum w:abstractNumId="17" w15:restartNumberingAfterBreak="0">
     <w:nsid w:val="6DD316BE"/>
     <w:multiLevelType w:val="hybridMultilevel"/>
     <w:tmpl w:val="7E7003C4"/>
@@ -3740,7 +4217,7 @@
       </w:rPr>
     </w:lvl>
   </w:abstractNum>
-  <w:abstractNum w:abstractNumId="16" w15:restartNumberingAfterBreak="0">
+  <w:abstractNum w:abstractNumId="18" w15:restartNumberingAfterBreak="0">
     <w:nsid w:val="76EB7A42"/>
     <w:multiLevelType w:val="hybridMultilevel"/>
     <w:tmpl w:val="2CD44BB4"/>
@@ -3853,7 +4330,7 @@
       </w:rPr>
     </w:lvl>
   </w:abstractNum>
-  <w:abstractNum w:abstractNumId="17" w15:restartNumberingAfterBreak="0">
+  <w:abstractNum w:abstractNumId="19" w15:restartNumberingAfterBreak="0">
     <w:nsid w:val="79EA67FB"/>
     <w:multiLevelType w:val="multilevel"/>
     <w:tmpl w:val="933CF81E"/>
@@ -4002,7 +4479,7 @@
       </w:rPr>
     </w:lvl>
   </w:abstractNum>
-  <w:abstractNum w:abstractNumId="18" w15:restartNumberingAfterBreak="0">
+  <w:abstractNum w:abstractNumId="20" w15:restartNumberingAfterBreak="0">
     <w:nsid w:val="7B327218"/>
     <w:multiLevelType w:val="multilevel"/>
     <w:tmpl w:val="86C0DBC4"/>
@@ -4151,7 +4628,7 @@
       </w:rPr>
     </w:lvl>
   </w:abstractNum>
-  <w:abstractNum w:abstractNumId="19" w15:restartNumberingAfterBreak="0">
+  <w:abstractNum w:abstractNumId="21" w15:restartNumberingAfterBreak="0">
     <w:nsid w:val="7CD309CA"/>
     <w:multiLevelType w:val="hybridMultilevel"/>
     <w:tmpl w:val="7EE80AC0"/>
@@ -4265,64 +4742,70 @@
     </w:lvl>
   </w:abstractNum>
   <w:num w:numId="1" w16cid:durableId="1160924178">
+    <w:abstractNumId w:val="15"/>
+  </w:num>
+  <w:num w:numId="2" w16cid:durableId="1923416265">
     <w:abstractNumId w:val="13"/>
   </w:num>
-  <w:num w:numId="2" w16cid:durableId="1923416265">
+  <w:num w:numId="3" w16cid:durableId="829710997">
+    <w:abstractNumId w:val="3"/>
+  </w:num>
+  <w:num w:numId="4" w16cid:durableId="2013606748">
+    <w:abstractNumId w:val="21"/>
+  </w:num>
+  <w:num w:numId="5" w16cid:durableId="791050320">
+    <w:abstractNumId w:val="4"/>
+  </w:num>
+  <w:num w:numId="6" w16cid:durableId="432550260">
+    <w:abstractNumId w:val="19"/>
+  </w:num>
+  <w:num w:numId="7" w16cid:durableId="1031808643">
+    <w:abstractNumId w:val="8"/>
+  </w:num>
+  <w:num w:numId="8" w16cid:durableId="1980183140">
+    <w:abstractNumId w:val="17"/>
+  </w:num>
+  <w:num w:numId="9" w16cid:durableId="1020814633">
+    <w:abstractNumId w:val="20"/>
+  </w:num>
+  <w:num w:numId="10" w16cid:durableId="839736409">
+    <w:abstractNumId w:val="2"/>
+  </w:num>
+  <w:num w:numId="11" w16cid:durableId="188178400">
+    <w:abstractNumId w:val="14"/>
+  </w:num>
+  <w:num w:numId="12" w16cid:durableId="428964393">
+    <w:abstractNumId w:val="12"/>
+  </w:num>
+  <w:num w:numId="13" w16cid:durableId="751699360">
+    <w:abstractNumId w:val="5"/>
+  </w:num>
+  <w:num w:numId="14" w16cid:durableId="2144619963">
+    <w:abstractNumId w:val="9"/>
+  </w:num>
+  <w:num w:numId="15" w16cid:durableId="1547716245">
+    <w:abstractNumId w:val="6"/>
+  </w:num>
+  <w:num w:numId="16" w16cid:durableId="1235168535">
+    <w:abstractNumId w:val="1"/>
+  </w:num>
+  <w:num w:numId="17" w16cid:durableId="1449355516">
     <w:abstractNumId w:val="11"/>
   </w:num>
-  <w:num w:numId="3" w16cid:durableId="829710997">
-    <w:abstractNumId w:val="2"/>
+  <w:num w:numId="18" w16cid:durableId="221260768">
+    <w:abstractNumId w:val="18"/>
   </w:num>
-  <w:num w:numId="4" w16cid:durableId="2013606748">
-    <w:abstractNumId w:val="19"/>
-  </w:num>
-  <w:num w:numId="5" w16cid:durableId="791050320">
-    <w:abstractNumId w:val="3"/>
-  </w:num>
-  <w:num w:numId="6" w16cid:durableId="432550260">
-    <w:abstractNumId w:val="17"/>
-  </w:num>
-  <w:num w:numId="7" w16cid:durableId="1031808643">
+  <w:num w:numId="19" w16cid:durableId="1963683484">
     <w:abstractNumId w:val="7"/>
   </w:num>
-  <w:num w:numId="8" w16cid:durableId="1980183140">
-    <w:abstractNumId w:val="15"/>
+  <w:num w:numId="20" w16cid:durableId="1974555659">
+    <w:abstractNumId w:val="16"/>
   </w:num>
-  <w:num w:numId="9" w16cid:durableId="1020814633">
-    <w:abstractNumId w:val="18"/>
-  </w:num>
-  <w:num w:numId="10" w16cid:durableId="839736409">
-    <w:abstractNumId w:val="1"/>
-  </w:num>
-  <w:num w:numId="11" w16cid:durableId="188178400">
-    <w:abstractNumId w:val="12"/>
-  </w:num>
-  <w:num w:numId="12" w16cid:durableId="428964393">
-    <w:abstractNumId w:val="10"/>
-  </w:num>
-  <w:num w:numId="13" w16cid:durableId="751699360">
-    <w:abstractNumId w:val="4"/>
-  </w:num>
-  <w:num w:numId="14" w16cid:durableId="2144619963">
-    <w:abstractNumId w:val="8"/>
-  </w:num>
-  <w:num w:numId="15" w16cid:durableId="1547716245">
-    <w:abstractNumId w:val="5"/>
-  </w:num>
-  <w:num w:numId="16" w16cid:durableId="1235168535">
+  <w:num w:numId="21" w16cid:durableId="1946308728">
     <w:abstractNumId w:val="0"/>
   </w:num>
-  <w:num w:numId="17" w16cid:durableId="1449355516">
-    <w:abstractNumId w:val="9"/>
-  </w:num>
-  <w:num w:numId="18" w16cid:durableId="221260768">
-    <w:abstractNumId w:val="16"/>
-  </w:num>
-  <w:num w:numId="19" w16cid:durableId="1963683484">
-    <w:abstractNumId w:val="6"/>
-  </w:num>
-  <w:num w:numId="20" w16cid:durableId="1974555659">
-    <w:abstractNumId w:val="14"/>
+  <w:num w:numId="22" w16cid:durableId="1860388639">
+    <w:abstractNumId w:val="10"/>
   </w:num>
 </w:numbering>
 </file>
@@ -4779,7 +5262,6 @@
   <w:style w:type="character" w:default="1" w:styleId="Fuentedeprrafopredeter">
     <w:name w:val="Default Paragraph Font"/>
     <w:uiPriority w:val="1"/>
-    <w:semiHidden/>
     <w:unhideWhenUsed/>
   </w:style>
   <w:style w:type="table" w:default="1" w:styleId="Tablanormal">

</xml_diff>

<commit_message>
Clase 5 Curso logica de progrmacion conceptos primordiales
</commit_message>
<xml_diff>
--- a/FORMACIONES/Principiante en Programación G5 - ONE/Aprender Lógica de Programación/2. Curso de Lógica de programación Conceptos primordiales/Notas.docx
+++ b/FORMACIONES/Principiante en Programación G5 - ONE/Aprender Lógica de Programación/2. Curso de Lógica de programación Conceptos primordiales/Notas.docx
@@ -1002,7 +1002,6 @@
         </w:rPr>
         <w:t>Repetir tareas y actividades con iteraciones </w:t>
       </w:r>
-      <w:proofErr w:type="spellStart"/>
       <w:r>
         <w:rPr>
           <w:rFonts w:ascii="Courier New" w:hAnsi="Courier New" w:cs="Courier New"/>
@@ -1014,7 +1013,6 @@
         </w:rPr>
         <w:t>while</w:t>
       </w:r>
-      <w:proofErr w:type="spellEnd"/>
       <w:r>
         <w:rPr>
           <w:lang w:eastAsia="es-CO"/>
@@ -1804,21 +1802,76 @@
           <w:rFonts w:eastAsiaTheme="majorEastAsia"/>
         </w:rPr>
       </w:pPr>
+      <w:r>
+        <w:rPr>
+          <w:rFonts w:eastAsiaTheme="majorEastAsia"/>
+        </w:rPr>
+        <w:t>Manipulando array:</w:t>
+      </w:r>
     </w:p>
     <w:p>
       <w:pPr>
         <w:pStyle w:val="Ttulo1"/>
-        <w:rPr>
-          <w:rFonts w:eastAsiaTheme="majorEastAsia"/>
-        </w:rPr>
-      </w:pPr>
-      <w:r>
-        <w:rPr>
-          <w:rFonts w:eastAsiaTheme="majorEastAsia"/>
-        </w:rPr>
-        <w:t>Manipulando array:</w:t>
-      </w:r>
-    </w:p>
+        <w:jc w:val="center"/>
+        <w:rPr>
+          <w:rFonts w:eastAsiaTheme="majorEastAsia"/>
+        </w:rPr>
+      </w:pPr>
+      <w:r>
+        <w:rPr>
+          <w:rFonts w:eastAsiaTheme="majorEastAsia"/>
+        </w:rPr>
+        <w:drawing>
+          <wp:inline distT="0" distB="0" distL="0" distR="0" wp14:anchorId="73768C1D" wp14:editId="25EA3CFB">
+            <wp:extent cx="2924583" cy="4382112"/>
+            <wp:effectExtent l="0" t="0" r="9525" b="0"/>
+            <wp:docPr id="18" name="Imagen 18"/>
+            <wp:cNvGraphicFramePr>
+              <a:graphicFrameLocks xmlns:a="http://schemas.openxmlformats.org/drawingml/2006/main" noChangeAspect="1"/>
+            </wp:cNvGraphicFramePr>
+            <a:graphic xmlns:a="http://schemas.openxmlformats.org/drawingml/2006/main">
+              <a:graphicData uri="http://schemas.openxmlformats.org/drawingml/2006/picture">
+                <pic:pic xmlns:pic="http://schemas.openxmlformats.org/drawingml/2006/picture">
+                  <pic:nvPicPr>
+                    <pic:cNvPr id="1" name=""/>
+                    <pic:cNvPicPr/>
+                  </pic:nvPicPr>
+                  <pic:blipFill>
+                    <a:blip r:embed="rId22"/>
+                    <a:stretch>
+                      <a:fillRect/>
+                    </a:stretch>
+                  </pic:blipFill>
+                  <pic:spPr>
+                    <a:xfrm>
+                      <a:off x="0" y="0"/>
+                      <a:ext cx="2924583" cy="4382112"/>
+                    </a:xfrm>
+                    <a:prstGeom prst="rect">
+                      <a:avLst/>
+                    </a:prstGeom>
+                  </pic:spPr>
+                </pic:pic>
+              </a:graphicData>
+            </a:graphic>
+          </wp:inline>
+        </w:drawing>
+      </w:r>
+    </w:p>
+    <w:p>
+      <w:r>
+        <w:t xml:space="preserve">Creamos función para sacar números aleatorios, creamos sortear números donde agarramos el valor de cuantos números tendrá el array, luego con un contador lo comparamos con &lt;= en el while, dentro del while guardamos en </w:t>
+      </w:r>
+      <w:proofErr w:type="gramStart"/>
+      <w:r>
+        <w:t>la variables</w:t>
+      </w:r>
+      <w:proofErr w:type="gramEnd"/>
+      <w:r>
+        <w:t xml:space="preserve"> número Aleatorio el valor de la función aleatorio, la agregamos al array con push y sumamos uno al contador.</w:t>
+      </w:r>
+    </w:p>
+    <w:p/>
     <w:p>
       <w:pPr>
         <w:pStyle w:val="Ttulo1"/>
@@ -1830,22 +1883,271 @@
         <w:rPr>
           <w:rFonts w:eastAsiaTheme="majorEastAsia"/>
         </w:rPr>
+        <w:lastRenderedPageBreak/>
         <w:t>Validando duplicados:</w:t>
       </w:r>
     </w:p>
     <w:p>
       <w:pPr>
         <w:pStyle w:val="Ttulo1"/>
-        <w:rPr>
-          <w:rFonts w:eastAsiaTheme="majorEastAsia"/>
-        </w:rPr>
-      </w:pPr>
-      <w:r>
-        <w:rPr>
-          <w:rFonts w:eastAsiaTheme="majorEastAsia"/>
-        </w:rPr>
+        <w:jc w:val="center"/>
+        <w:rPr>
+          <w:rFonts w:eastAsiaTheme="majorEastAsia"/>
+        </w:rPr>
+      </w:pPr>
+      <w:r>
+        <w:rPr>
+          <w:rFonts w:eastAsiaTheme="majorEastAsia"/>
+        </w:rPr>
+        <w:drawing>
+          <wp:inline distT="0" distB="0" distL="0" distR="0" wp14:anchorId="3F2092C4" wp14:editId="5FAB3075">
+            <wp:extent cx="3334215" cy="4582164"/>
+            <wp:effectExtent l="0" t="0" r="0" b="8890"/>
+            <wp:docPr id="20" name="Imagen 20"/>
+            <wp:cNvGraphicFramePr>
+              <a:graphicFrameLocks xmlns:a="http://schemas.openxmlformats.org/drawingml/2006/main" noChangeAspect="1"/>
+            </wp:cNvGraphicFramePr>
+            <a:graphic xmlns:a="http://schemas.openxmlformats.org/drawingml/2006/main">
+              <a:graphicData uri="http://schemas.openxmlformats.org/drawingml/2006/picture">
+                <pic:pic xmlns:pic="http://schemas.openxmlformats.org/drawingml/2006/picture">
+                  <pic:nvPicPr>
+                    <pic:cNvPr id="1" name=""/>
+                    <pic:cNvPicPr/>
+                  </pic:nvPicPr>
+                  <pic:blipFill>
+                    <a:blip r:embed="rId23"/>
+                    <a:stretch>
+                      <a:fillRect/>
+                    </a:stretch>
+                  </pic:blipFill>
+                  <pic:spPr>
+                    <a:xfrm>
+                      <a:off x="0" y="0"/>
+                      <a:ext cx="3334215" cy="4582164"/>
+                    </a:xfrm>
+                    <a:prstGeom prst="rect">
+                      <a:avLst/>
+                    </a:prstGeom>
+                  </pic:spPr>
+                </pic:pic>
+              </a:graphicData>
+            </a:graphic>
+          </wp:inline>
+        </w:drawing>
+      </w:r>
+    </w:p>
+    <w:p>
+      <w:r>
+        <w:t>Creamos</w:t>
+      </w:r>
+      <w:r>
+        <w:t xml:space="preserve"> la</w:t>
+      </w:r>
+      <w:r>
+        <w:t>s</w:t>
+      </w:r>
+      <w:r>
+        <w:t xml:space="preserve"> variables encontrado iniciándola en false, </w:t>
+      </w:r>
+      <w:r>
+        <w:t>luego hacemos que i recorr</w:t>
+      </w:r>
+      <w:r>
+        <w:t>a</w:t>
+      </w:r>
+      <w:r>
+        <w:t xml:space="preserve"> el array, y decimos si el número aleatorio es = a algún número que este en el array ponga encontrado en true, y al final le decimos que solo haga push </w:t>
+      </w:r>
+      <w:proofErr w:type="gramStart"/>
+      <w:r>
+        <w:t>a los array</w:t>
+      </w:r>
+      <w:proofErr w:type="gramEnd"/>
+      <w:r>
+        <w:t xml:space="preserve"> que sean encontrado f</w:t>
+      </w:r>
+      <w:r>
+        <w:t>als</w:t>
+      </w:r>
+      <w:r>
+        <w:t>e</w:t>
+      </w:r>
+      <w:r>
+        <w:t>, es decir, que no estén repetidos.</w:t>
+      </w:r>
+    </w:p>
+    <w:p/>
+    <w:p/>
+    <w:p/>
+    <w:p>
+      <w:pPr>
+        <w:pStyle w:val="Ttulo1"/>
+        <w:rPr>
+          <w:rFonts w:eastAsiaTheme="majorEastAsia"/>
+        </w:rPr>
+      </w:pPr>
+      <w:r>
+        <w:rPr>
+          <w:rFonts w:eastAsiaTheme="majorEastAsia"/>
+        </w:rPr>
+        <w:lastRenderedPageBreak/>
         <w:t>Refinando nuestro código:</w:t>
       </w:r>
+    </w:p>
+    <w:p>
+      <w:pPr>
+        <w:pStyle w:val="Ttulo1"/>
+        <w:jc w:val="center"/>
+        <w:rPr>
+          <w:rFonts w:eastAsiaTheme="majorEastAsia"/>
+        </w:rPr>
+      </w:pPr>
+      <w:r>
+        <w:rPr>
+          <w:rFonts w:eastAsiaTheme="majorEastAsia"/>
+        </w:rPr>
+        <w:drawing>
+          <wp:inline distT="0" distB="0" distL="0" distR="0" wp14:anchorId="66DF2BB5" wp14:editId="1A9CA08A">
+            <wp:extent cx="3057952" cy="3029373"/>
+            <wp:effectExtent l="0" t="0" r="9525" b="0"/>
+            <wp:docPr id="21" name="Imagen 21"/>
+            <wp:cNvGraphicFramePr>
+              <a:graphicFrameLocks xmlns:a="http://schemas.openxmlformats.org/drawingml/2006/main" noChangeAspect="1"/>
+            </wp:cNvGraphicFramePr>
+            <a:graphic xmlns:a="http://schemas.openxmlformats.org/drawingml/2006/main">
+              <a:graphicData uri="http://schemas.openxmlformats.org/drawingml/2006/picture">
+                <pic:pic xmlns:pic="http://schemas.openxmlformats.org/drawingml/2006/picture">
+                  <pic:nvPicPr>
+                    <pic:cNvPr id="1" name=""/>
+                    <pic:cNvPicPr/>
+                  </pic:nvPicPr>
+                  <pic:blipFill>
+                    <a:blip r:embed="rId24"/>
+                    <a:stretch>
+                      <a:fillRect/>
+                    </a:stretch>
+                  </pic:blipFill>
+                  <pic:spPr>
+                    <a:xfrm>
+                      <a:off x="0" y="0"/>
+                      <a:ext cx="3057952" cy="3029373"/>
+                    </a:xfrm>
+                    <a:prstGeom prst="rect">
+                      <a:avLst/>
+                    </a:prstGeom>
+                  </pic:spPr>
+                </pic:pic>
+              </a:graphicData>
+            </a:graphic>
+          </wp:inline>
+        </w:drawing>
+      </w:r>
+    </w:p>
+    <w:p>
+      <w:r>
+        <w:t>Decimos que si el numero aleatorio es diferente de 0 corra el programa para comparar y añadir al array, todo esto para validar que sean números del 1 al 10.</w:t>
+      </w:r>
+    </w:p>
+    <w:p/>
+    <w:p>
+      <w:pPr>
+        <w:pStyle w:val="Ttulo1"/>
+        <w:rPr>
+          <w:rFonts w:eastAsiaTheme="majorEastAsia"/>
+        </w:rPr>
+      </w:pPr>
+      <w:r>
+        <w:rPr>
+          <w:rFonts w:eastAsiaTheme="majorEastAsia"/>
+        </w:rPr>
+        <w:t>Lo que aprendimos:</w:t>
+      </w:r>
+    </w:p>
+    <w:p>
+      <w:pPr>
+        <w:pStyle w:val="Prrafodelista"/>
+        <w:numPr>
+          <w:ilvl w:val="0"/>
+          <w:numId w:val="24"/>
+        </w:numPr>
+        <w:rPr>
+          <w:lang w:eastAsia="es-CO"/>
+        </w:rPr>
+      </w:pPr>
+      <w:r>
+        <w:rPr>
+          <w:lang w:eastAsia="es-CO"/>
+        </w:rPr>
+        <w:t>Ingresar valores manualmente en los </w:t>
+      </w:r>
+      <w:proofErr w:type="spellStart"/>
+      <w:r>
+        <w:rPr>
+          <w:lang w:eastAsia="es-CO"/>
+        </w:rPr>
+        <w:t>arrays</w:t>
+      </w:r>
+      <w:proofErr w:type="spellEnd"/>
+      <w:r>
+        <w:rPr>
+          <w:lang w:eastAsia="es-CO"/>
+        </w:rPr>
+        <w:t> con la función push.</w:t>
+      </w:r>
+    </w:p>
+    <w:p>
+      <w:pPr>
+        <w:pStyle w:val="Prrafodelista"/>
+        <w:numPr>
+          <w:ilvl w:val="0"/>
+          <w:numId w:val="24"/>
+        </w:numPr>
+        <w:rPr>
+          <w:lang w:eastAsia="es-CO"/>
+        </w:rPr>
+      </w:pPr>
+      <w:r>
+        <w:rPr>
+          <w:lang w:eastAsia="es-CO"/>
+        </w:rPr>
+        <w:t>Resolver problemas más complejos usando varios conceptos de programación juntos en un mismo programa (</w:t>
+      </w:r>
+      <w:proofErr w:type="spellStart"/>
+      <w:r>
+        <w:rPr>
+          <w:lang w:eastAsia="es-CO"/>
+        </w:rPr>
+        <w:t>Loops</w:t>
+      </w:r>
+      <w:proofErr w:type="spellEnd"/>
+      <w:r>
+        <w:rPr>
+          <w:lang w:eastAsia="es-CO"/>
+        </w:rPr>
+        <w:t xml:space="preserve">, </w:t>
+      </w:r>
+      <w:proofErr w:type="spellStart"/>
+      <w:r>
+        <w:rPr>
+          <w:lang w:eastAsia="es-CO"/>
+        </w:rPr>
+        <w:t>arrays</w:t>
+      </w:r>
+      <w:proofErr w:type="spellEnd"/>
+      <w:r>
+        <w:rPr>
+          <w:lang w:eastAsia="es-CO"/>
+        </w:rPr>
+        <w:t>, condiciones, funciones y fórmulas matemáticas).</w:t>
+      </w:r>
+    </w:p>
+    <w:p>
+      <w:pPr>
+        <w:pStyle w:val="Ttulo1"/>
+        <w:rPr>
+          <w:rFonts w:eastAsiaTheme="majorEastAsia"/>
+        </w:rPr>
+      </w:pPr>
     </w:p>
     <w:sectPr>
       <w:pgSz w:w="12240" w:h="15840"/>
@@ -2831,6 +3133,155 @@
     </w:lvl>
   </w:abstractNum>
   <w:abstractNum w:abstractNumId="7" w15:restartNumberingAfterBreak="0">
+    <w:nsid w:val="25A31DAA"/>
+    <w:multiLevelType w:val="multilevel"/>
+    <w:tmpl w:val="922072B6"/>
+    <w:lvl w:ilvl="0">
+      <w:start w:val="1"/>
+      <w:numFmt w:val="bullet"/>
+      <w:lvlText w:val=""/>
+      <w:lvlJc w:val="left"/>
+      <w:pPr>
+        <w:tabs>
+          <w:tab w:val="num" w:pos="720"/>
+        </w:tabs>
+        <w:ind w:left="720" w:hanging="360"/>
+      </w:pPr>
+      <w:rPr>
+        <w:rFonts w:ascii="Symbol" w:hAnsi="Symbol" w:hint="default"/>
+        <w:sz w:val="20"/>
+      </w:rPr>
+    </w:lvl>
+    <w:lvl w:ilvl="1" w:tentative="1">
+      <w:start w:val="1"/>
+      <w:numFmt w:val="bullet"/>
+      <w:lvlText w:val="o"/>
+      <w:lvlJc w:val="left"/>
+      <w:pPr>
+        <w:tabs>
+          <w:tab w:val="num" w:pos="1440"/>
+        </w:tabs>
+        <w:ind w:left="1440" w:hanging="360"/>
+      </w:pPr>
+      <w:rPr>
+        <w:rFonts w:ascii="Courier New" w:hAnsi="Courier New" w:hint="default"/>
+        <w:sz w:val="20"/>
+      </w:rPr>
+    </w:lvl>
+    <w:lvl w:ilvl="2" w:tentative="1">
+      <w:start w:val="1"/>
+      <w:numFmt w:val="bullet"/>
+      <w:lvlText w:val=""/>
+      <w:lvlJc w:val="left"/>
+      <w:pPr>
+        <w:tabs>
+          <w:tab w:val="num" w:pos="2160"/>
+        </w:tabs>
+        <w:ind w:left="2160" w:hanging="360"/>
+      </w:pPr>
+      <w:rPr>
+        <w:rFonts w:ascii="Wingdings" w:hAnsi="Wingdings" w:hint="default"/>
+        <w:sz w:val="20"/>
+      </w:rPr>
+    </w:lvl>
+    <w:lvl w:ilvl="3" w:tentative="1">
+      <w:start w:val="1"/>
+      <w:numFmt w:val="bullet"/>
+      <w:lvlText w:val=""/>
+      <w:lvlJc w:val="left"/>
+      <w:pPr>
+        <w:tabs>
+          <w:tab w:val="num" w:pos="2880"/>
+        </w:tabs>
+        <w:ind w:left="2880" w:hanging="360"/>
+      </w:pPr>
+      <w:rPr>
+        <w:rFonts w:ascii="Wingdings" w:hAnsi="Wingdings" w:hint="default"/>
+        <w:sz w:val="20"/>
+      </w:rPr>
+    </w:lvl>
+    <w:lvl w:ilvl="4" w:tentative="1">
+      <w:start w:val="1"/>
+      <w:numFmt w:val="bullet"/>
+      <w:lvlText w:val=""/>
+      <w:lvlJc w:val="left"/>
+      <w:pPr>
+        <w:tabs>
+          <w:tab w:val="num" w:pos="3600"/>
+        </w:tabs>
+        <w:ind w:left="3600" w:hanging="360"/>
+      </w:pPr>
+      <w:rPr>
+        <w:rFonts w:ascii="Wingdings" w:hAnsi="Wingdings" w:hint="default"/>
+        <w:sz w:val="20"/>
+      </w:rPr>
+    </w:lvl>
+    <w:lvl w:ilvl="5" w:tentative="1">
+      <w:start w:val="1"/>
+      <w:numFmt w:val="bullet"/>
+      <w:lvlText w:val=""/>
+      <w:lvlJc w:val="left"/>
+      <w:pPr>
+        <w:tabs>
+          <w:tab w:val="num" w:pos="4320"/>
+        </w:tabs>
+        <w:ind w:left="4320" w:hanging="360"/>
+      </w:pPr>
+      <w:rPr>
+        <w:rFonts w:ascii="Wingdings" w:hAnsi="Wingdings" w:hint="default"/>
+        <w:sz w:val="20"/>
+      </w:rPr>
+    </w:lvl>
+    <w:lvl w:ilvl="6" w:tentative="1">
+      <w:start w:val="1"/>
+      <w:numFmt w:val="bullet"/>
+      <w:lvlText w:val=""/>
+      <w:lvlJc w:val="left"/>
+      <w:pPr>
+        <w:tabs>
+          <w:tab w:val="num" w:pos="5040"/>
+        </w:tabs>
+        <w:ind w:left="5040" w:hanging="360"/>
+      </w:pPr>
+      <w:rPr>
+        <w:rFonts w:ascii="Wingdings" w:hAnsi="Wingdings" w:hint="default"/>
+        <w:sz w:val="20"/>
+      </w:rPr>
+    </w:lvl>
+    <w:lvl w:ilvl="7" w:tentative="1">
+      <w:start w:val="1"/>
+      <w:numFmt w:val="bullet"/>
+      <w:lvlText w:val=""/>
+      <w:lvlJc w:val="left"/>
+      <w:pPr>
+        <w:tabs>
+          <w:tab w:val="num" w:pos="5760"/>
+        </w:tabs>
+        <w:ind w:left="5760" w:hanging="360"/>
+      </w:pPr>
+      <w:rPr>
+        <w:rFonts w:ascii="Wingdings" w:hAnsi="Wingdings" w:hint="default"/>
+        <w:sz w:val="20"/>
+      </w:rPr>
+    </w:lvl>
+    <w:lvl w:ilvl="8" w:tentative="1">
+      <w:start w:val="1"/>
+      <w:numFmt w:val="bullet"/>
+      <w:lvlText w:val=""/>
+      <w:lvlJc w:val="left"/>
+      <w:pPr>
+        <w:tabs>
+          <w:tab w:val="num" w:pos="6480"/>
+        </w:tabs>
+        <w:ind w:left="6480" w:hanging="360"/>
+      </w:pPr>
+      <w:rPr>
+        <w:rFonts w:ascii="Wingdings" w:hAnsi="Wingdings" w:hint="default"/>
+        <w:sz w:val="20"/>
+      </w:rPr>
+    </w:lvl>
+  </w:abstractNum>
+  <w:abstractNum w:abstractNumId="8" w15:restartNumberingAfterBreak="0">
     <w:nsid w:val="291A0CF3"/>
     <w:multiLevelType w:val="multilevel"/>
     <w:tmpl w:val="FA52B63A"/>
@@ -2979,7 +3430,7 @@
       </w:rPr>
     </w:lvl>
   </w:abstractNum>
-  <w:abstractNum w:abstractNumId="8" w15:restartNumberingAfterBreak="0">
+  <w:abstractNum w:abstractNumId="9" w15:restartNumberingAfterBreak="0">
     <w:nsid w:val="2A4D7EF2"/>
     <w:multiLevelType w:val="hybridMultilevel"/>
     <w:tmpl w:val="9DE4BE9A"/>
@@ -3092,7 +3543,7 @@
       </w:rPr>
     </w:lvl>
   </w:abstractNum>
-  <w:abstractNum w:abstractNumId="9" w15:restartNumberingAfterBreak="0">
+  <w:abstractNum w:abstractNumId="10" w15:restartNumberingAfterBreak="0">
     <w:nsid w:val="31D917A7"/>
     <w:multiLevelType w:val="hybridMultilevel"/>
     <w:tmpl w:val="130042B2"/>
@@ -3205,7 +3656,7 @@
       </w:rPr>
     </w:lvl>
   </w:abstractNum>
-  <w:abstractNum w:abstractNumId="10" w15:restartNumberingAfterBreak="0">
+  <w:abstractNum w:abstractNumId="11" w15:restartNumberingAfterBreak="0">
     <w:nsid w:val="41936617"/>
     <w:multiLevelType w:val="hybridMultilevel"/>
     <w:tmpl w:val="75FE00AC"/>
@@ -3318,7 +3769,7 @@
       </w:rPr>
     </w:lvl>
   </w:abstractNum>
-  <w:abstractNum w:abstractNumId="11" w15:restartNumberingAfterBreak="0">
+  <w:abstractNum w:abstractNumId="12" w15:restartNumberingAfterBreak="0">
     <w:nsid w:val="466718DB"/>
     <w:multiLevelType w:val="multilevel"/>
     <w:tmpl w:val="5F3A91B8"/>
@@ -3467,7 +3918,7 @@
       </w:rPr>
     </w:lvl>
   </w:abstractNum>
-  <w:abstractNum w:abstractNumId="12" w15:restartNumberingAfterBreak="0">
+  <w:abstractNum w:abstractNumId="13" w15:restartNumberingAfterBreak="0">
     <w:nsid w:val="46D34C30"/>
     <w:multiLevelType w:val="hybridMultilevel"/>
     <w:tmpl w:val="3E247666"/>
@@ -3580,7 +4031,7 @@
       </w:rPr>
     </w:lvl>
   </w:abstractNum>
-  <w:abstractNum w:abstractNumId="13" w15:restartNumberingAfterBreak="0">
+  <w:abstractNum w:abstractNumId="14" w15:restartNumberingAfterBreak="0">
     <w:nsid w:val="4BA9627A"/>
     <w:multiLevelType w:val="hybridMultilevel"/>
     <w:tmpl w:val="4CD4AFF0"/>
@@ -3693,7 +4144,7 @@
       </w:rPr>
     </w:lvl>
   </w:abstractNum>
-  <w:abstractNum w:abstractNumId="14" w15:restartNumberingAfterBreak="0">
+  <w:abstractNum w:abstractNumId="15" w15:restartNumberingAfterBreak="0">
     <w:nsid w:val="58771E8D"/>
     <w:multiLevelType w:val="multilevel"/>
     <w:tmpl w:val="9026AD98"/>
@@ -3842,7 +4293,120 @@
       </w:rPr>
     </w:lvl>
   </w:abstractNum>
-  <w:abstractNum w:abstractNumId="15" w15:restartNumberingAfterBreak="0">
+  <w:abstractNum w:abstractNumId="16" w15:restartNumberingAfterBreak="0">
+    <w:nsid w:val="63534445"/>
+    <w:multiLevelType w:val="hybridMultilevel"/>
+    <w:tmpl w:val="976A300C"/>
+    <w:lvl w:ilvl="0" w:tplc="240A0001">
+      <w:start w:val="1"/>
+      <w:numFmt w:val="bullet"/>
+      <w:lvlText w:val=""/>
+      <w:lvlJc w:val="left"/>
+      <w:pPr>
+        <w:ind w:left="720" w:hanging="360"/>
+      </w:pPr>
+      <w:rPr>
+        <w:rFonts w:ascii="Symbol" w:hAnsi="Symbol" w:hint="default"/>
+      </w:rPr>
+    </w:lvl>
+    <w:lvl w:ilvl="1" w:tplc="240A0003" w:tentative="1">
+      <w:start w:val="1"/>
+      <w:numFmt w:val="bullet"/>
+      <w:lvlText w:val="o"/>
+      <w:lvlJc w:val="left"/>
+      <w:pPr>
+        <w:ind w:left="1440" w:hanging="360"/>
+      </w:pPr>
+      <w:rPr>
+        <w:rFonts w:ascii="Courier New" w:hAnsi="Courier New" w:cs="Courier New" w:hint="default"/>
+      </w:rPr>
+    </w:lvl>
+    <w:lvl w:ilvl="2" w:tplc="240A0005" w:tentative="1">
+      <w:start w:val="1"/>
+      <w:numFmt w:val="bullet"/>
+      <w:lvlText w:val=""/>
+      <w:lvlJc w:val="left"/>
+      <w:pPr>
+        <w:ind w:left="2160" w:hanging="360"/>
+      </w:pPr>
+      <w:rPr>
+        <w:rFonts w:ascii="Wingdings" w:hAnsi="Wingdings" w:hint="default"/>
+      </w:rPr>
+    </w:lvl>
+    <w:lvl w:ilvl="3" w:tplc="240A0001" w:tentative="1">
+      <w:start w:val="1"/>
+      <w:numFmt w:val="bullet"/>
+      <w:lvlText w:val=""/>
+      <w:lvlJc w:val="left"/>
+      <w:pPr>
+        <w:ind w:left="2880" w:hanging="360"/>
+      </w:pPr>
+      <w:rPr>
+        <w:rFonts w:ascii="Symbol" w:hAnsi="Symbol" w:hint="default"/>
+      </w:rPr>
+    </w:lvl>
+    <w:lvl w:ilvl="4" w:tplc="240A0003" w:tentative="1">
+      <w:start w:val="1"/>
+      <w:numFmt w:val="bullet"/>
+      <w:lvlText w:val="o"/>
+      <w:lvlJc w:val="left"/>
+      <w:pPr>
+        <w:ind w:left="3600" w:hanging="360"/>
+      </w:pPr>
+      <w:rPr>
+        <w:rFonts w:ascii="Courier New" w:hAnsi="Courier New" w:cs="Courier New" w:hint="default"/>
+      </w:rPr>
+    </w:lvl>
+    <w:lvl w:ilvl="5" w:tplc="240A0005" w:tentative="1">
+      <w:start w:val="1"/>
+      <w:numFmt w:val="bullet"/>
+      <w:lvlText w:val=""/>
+      <w:lvlJc w:val="left"/>
+      <w:pPr>
+        <w:ind w:left="4320" w:hanging="360"/>
+      </w:pPr>
+      <w:rPr>
+        <w:rFonts w:ascii="Wingdings" w:hAnsi="Wingdings" w:hint="default"/>
+      </w:rPr>
+    </w:lvl>
+    <w:lvl w:ilvl="6" w:tplc="240A0001" w:tentative="1">
+      <w:start w:val="1"/>
+      <w:numFmt w:val="bullet"/>
+      <w:lvlText w:val=""/>
+      <w:lvlJc w:val="left"/>
+      <w:pPr>
+        <w:ind w:left="5040" w:hanging="360"/>
+      </w:pPr>
+      <w:rPr>
+        <w:rFonts w:ascii="Symbol" w:hAnsi="Symbol" w:hint="default"/>
+      </w:rPr>
+    </w:lvl>
+    <w:lvl w:ilvl="7" w:tplc="240A0003" w:tentative="1">
+      <w:start w:val="1"/>
+      <w:numFmt w:val="bullet"/>
+      <w:lvlText w:val="o"/>
+      <w:lvlJc w:val="left"/>
+      <w:pPr>
+        <w:ind w:left="5760" w:hanging="360"/>
+      </w:pPr>
+      <w:rPr>
+        <w:rFonts w:ascii="Courier New" w:hAnsi="Courier New" w:cs="Courier New" w:hint="default"/>
+      </w:rPr>
+    </w:lvl>
+    <w:lvl w:ilvl="8" w:tplc="240A0005" w:tentative="1">
+      <w:start w:val="1"/>
+      <w:numFmt w:val="bullet"/>
+      <w:lvlText w:val=""/>
+      <w:lvlJc w:val="left"/>
+      <w:pPr>
+        <w:ind w:left="6480" w:hanging="360"/>
+      </w:pPr>
+      <w:rPr>
+        <w:rFonts w:ascii="Wingdings" w:hAnsi="Wingdings" w:hint="default"/>
+      </w:rPr>
+    </w:lvl>
+  </w:abstractNum>
+  <w:abstractNum w:abstractNumId="17" w15:restartNumberingAfterBreak="0">
     <w:nsid w:val="69A70423"/>
     <w:multiLevelType w:val="multilevel"/>
     <w:tmpl w:val="E6A60BDE"/>
@@ -3991,7 +4555,7 @@
       </w:rPr>
     </w:lvl>
   </w:abstractNum>
-  <w:abstractNum w:abstractNumId="16" w15:restartNumberingAfterBreak="0">
+  <w:abstractNum w:abstractNumId="18" w15:restartNumberingAfterBreak="0">
     <w:nsid w:val="6BC403D5"/>
     <w:multiLevelType w:val="hybridMultilevel"/>
     <w:tmpl w:val="44F4D3E8"/>
@@ -4104,7 +4668,7 @@
       </w:rPr>
     </w:lvl>
   </w:abstractNum>
-  <w:abstractNum w:abstractNumId="17" w15:restartNumberingAfterBreak="0">
+  <w:abstractNum w:abstractNumId="19" w15:restartNumberingAfterBreak="0">
     <w:nsid w:val="6DD316BE"/>
     <w:multiLevelType w:val="hybridMultilevel"/>
     <w:tmpl w:val="7E7003C4"/>
@@ -4217,7 +4781,7 @@
       </w:rPr>
     </w:lvl>
   </w:abstractNum>
-  <w:abstractNum w:abstractNumId="18" w15:restartNumberingAfterBreak="0">
+  <w:abstractNum w:abstractNumId="20" w15:restartNumberingAfterBreak="0">
     <w:nsid w:val="76EB7A42"/>
     <w:multiLevelType w:val="hybridMultilevel"/>
     <w:tmpl w:val="2CD44BB4"/>
@@ -4330,7 +4894,7 @@
       </w:rPr>
     </w:lvl>
   </w:abstractNum>
-  <w:abstractNum w:abstractNumId="19" w15:restartNumberingAfterBreak="0">
+  <w:abstractNum w:abstractNumId="21" w15:restartNumberingAfterBreak="0">
     <w:nsid w:val="79EA67FB"/>
     <w:multiLevelType w:val="multilevel"/>
     <w:tmpl w:val="933CF81E"/>
@@ -4479,7 +5043,7 @@
       </w:rPr>
     </w:lvl>
   </w:abstractNum>
-  <w:abstractNum w:abstractNumId="20" w15:restartNumberingAfterBreak="0">
+  <w:abstractNum w:abstractNumId="22" w15:restartNumberingAfterBreak="0">
     <w:nsid w:val="7B327218"/>
     <w:multiLevelType w:val="multilevel"/>
     <w:tmpl w:val="86C0DBC4"/>
@@ -4628,7 +5192,7 @@
       </w:rPr>
     </w:lvl>
   </w:abstractNum>
-  <w:abstractNum w:abstractNumId="21" w15:restartNumberingAfterBreak="0">
+  <w:abstractNum w:abstractNumId="23" w15:restartNumberingAfterBreak="0">
     <w:nsid w:val="7CD309CA"/>
     <w:multiLevelType w:val="hybridMultilevel"/>
     <w:tmpl w:val="7EE80AC0"/>
@@ -4742,46 +5306,46 @@
     </w:lvl>
   </w:abstractNum>
   <w:num w:numId="1" w16cid:durableId="1160924178">
-    <w:abstractNumId w:val="15"/>
+    <w:abstractNumId w:val="17"/>
   </w:num>
   <w:num w:numId="2" w16cid:durableId="1923416265">
-    <w:abstractNumId w:val="13"/>
+    <w:abstractNumId w:val="14"/>
   </w:num>
   <w:num w:numId="3" w16cid:durableId="829710997">
     <w:abstractNumId w:val="3"/>
   </w:num>
   <w:num w:numId="4" w16cid:durableId="2013606748">
-    <w:abstractNumId w:val="21"/>
+    <w:abstractNumId w:val="23"/>
   </w:num>
   <w:num w:numId="5" w16cid:durableId="791050320">
     <w:abstractNumId w:val="4"/>
   </w:num>
   <w:num w:numId="6" w16cid:durableId="432550260">
+    <w:abstractNumId w:val="21"/>
+  </w:num>
+  <w:num w:numId="7" w16cid:durableId="1031808643">
+    <w:abstractNumId w:val="9"/>
+  </w:num>
+  <w:num w:numId="8" w16cid:durableId="1980183140">
     <w:abstractNumId w:val="19"/>
   </w:num>
-  <w:num w:numId="7" w16cid:durableId="1031808643">
-    <w:abstractNumId w:val="8"/>
-  </w:num>
-  <w:num w:numId="8" w16cid:durableId="1980183140">
-    <w:abstractNumId w:val="17"/>
-  </w:num>
   <w:num w:numId="9" w16cid:durableId="1020814633">
-    <w:abstractNumId w:val="20"/>
+    <w:abstractNumId w:val="22"/>
   </w:num>
   <w:num w:numId="10" w16cid:durableId="839736409">
     <w:abstractNumId w:val="2"/>
   </w:num>
   <w:num w:numId="11" w16cid:durableId="188178400">
-    <w:abstractNumId w:val="14"/>
+    <w:abstractNumId w:val="15"/>
   </w:num>
   <w:num w:numId="12" w16cid:durableId="428964393">
-    <w:abstractNumId w:val="12"/>
+    <w:abstractNumId w:val="13"/>
   </w:num>
   <w:num w:numId="13" w16cid:durableId="751699360">
     <w:abstractNumId w:val="5"/>
   </w:num>
   <w:num w:numId="14" w16cid:durableId="2144619963">
-    <w:abstractNumId w:val="9"/>
+    <w:abstractNumId w:val="10"/>
   </w:num>
   <w:num w:numId="15" w16cid:durableId="1547716245">
     <w:abstractNumId w:val="6"/>
@@ -4790,22 +5354,28 @@
     <w:abstractNumId w:val="1"/>
   </w:num>
   <w:num w:numId="17" w16cid:durableId="1449355516">
-    <w:abstractNumId w:val="11"/>
+    <w:abstractNumId w:val="12"/>
   </w:num>
   <w:num w:numId="18" w16cid:durableId="221260768">
-    <w:abstractNumId w:val="18"/>
+    <w:abstractNumId w:val="20"/>
   </w:num>
   <w:num w:numId="19" w16cid:durableId="1963683484">
-    <w:abstractNumId w:val="7"/>
+    <w:abstractNumId w:val="8"/>
   </w:num>
   <w:num w:numId="20" w16cid:durableId="1974555659">
-    <w:abstractNumId w:val="16"/>
+    <w:abstractNumId w:val="18"/>
   </w:num>
   <w:num w:numId="21" w16cid:durableId="1946308728">
     <w:abstractNumId w:val="0"/>
   </w:num>
   <w:num w:numId="22" w16cid:durableId="1860388639">
-    <w:abstractNumId w:val="10"/>
+    <w:abstractNumId w:val="11"/>
+  </w:num>
+  <w:num w:numId="23" w16cid:durableId="1164516029">
+    <w:abstractNumId w:val="7"/>
+  </w:num>
+  <w:num w:numId="24" w16cid:durableId="1200508324">
+    <w:abstractNumId w:val="16"/>
   </w:num>
 </w:numbering>
 </file>
@@ -5391,6 +5961,18 @@
       <w:szCs w:val="20"/>
     </w:rPr>
   </w:style>
+  <w:style w:type="paragraph" w:styleId="Sinespaciado">
+    <w:name w:val="No Spacing"/>
+    <w:uiPriority w:val="1"/>
+    <w:qFormat/>
+    <w:rsid w:val="005F1899"/>
+    <w:pPr>
+      <w:spacing w:after="0" w:line="240" w:lineRule="auto"/>
+    </w:pPr>
+    <w:rPr>
+      <w:sz w:val="32"/>
+    </w:rPr>
+  </w:style>
 </w:styles>
 </file>
 

</xml_diff>